<commit_message>
9 jan 2023 night
</commit_message>
<xml_diff>
--- a/references for set/our paper/Introduction.docx
+++ b/references for set/our paper/Introduction.docx
@@ -7,6 +7,54 @@
         <w:jc w:val="both"/>
       </w:pPr>
       <w:r>
+        <w:t>Abstract</w:t>
+      </w:r>
+    </w:p>
+    <w:p>
+      <w:r>
+        <w:t xml:space="preserve">Machine Learning is a branch of artificial intelligence that leverages data to imitate the pattern by which a human brain learns, in the process improving accuracy. Statistical principles are used to process data and learn from it efficiently. Machine Learning algorithms are extensively used to predict future outcomes based on past experiences that were recorded in a meticulous manner. These past experiences or data can help us to deduce preliminary insights about the data and what it represents. The current paper discusses certain Machine Learning algorithms where the prime objective is to classify the inputs into one of the two categories. The dataset in focus is the employee attrition dataset that gives various insights regarding the presumable reasons behind an employee leaving the job. The factors such as accuracy, precision score, recall score and f1_score for Random Forrest, </w:t>
+      </w:r>
+      <w:r>
+        <w:t>XgBoost</w:t>
+      </w:r>
+      <w:r>
+        <w:t>, Adaboost, Gradient boosting and Decision Tree Classifier have been ascertained and compared. Furthermore, Hyperparameter tuning, using the ‘RandomSearchCV’ python library is also implemented on the better performing algorithms, with the goal of achieving better performance.</w:t>
+      </w:r>
+    </w:p>
+    <w:p>
+      <w:r>
+        <w:rPr>
+          <w:b/>
+          <w:bCs/>
+          <w:u w:val="single"/>
+        </w:rPr>
+        <w:t>Keywords</w:t>
+      </w:r>
+      <w:r>
+        <w:t xml:space="preserve">: Machine Learning, Random Forrest, </w:t>
+      </w:r>
+      <w:r>
+        <w:t>XgBoost</w:t>
+      </w:r>
+      <w:r>
+        <w:t>, Adaboost, Decision Tree, Gradient Boost, Hyperparameters, RandomSearchCV.</w:t>
+      </w:r>
+    </w:p>
+    <w:p>
+      <w:pPr>
+        <w:jc w:val="both"/>
+      </w:pPr>
+    </w:p>
+    <w:p>
+      <w:pPr>
+        <w:jc w:val="both"/>
+      </w:pPr>
+    </w:p>
+    <w:p>
+      <w:pPr>
+        <w:jc w:val="both"/>
+      </w:pPr>
+      <w:r>
         <w:t>Introduction</w:t>
       </w:r>
     </w:p>
@@ -46,7 +94,45 @@
       <w:pPr>
         <w:jc w:val="both"/>
       </w:pPr>
-      <w:r>
+    </w:p>
+    <w:p>
+      <w:pPr>
+        <w:jc w:val="both"/>
+      </w:pPr>
+      <w:r>
+        <w:t>Previous Work</w:t>
+      </w:r>
+      <w:r>
+        <w:t xml:space="preserve"> and </w:t>
+      </w:r>
+      <w:r>
+        <w:t>their</w:t>
+      </w:r>
+      <w:r>
+        <w:t xml:space="preserve"> short comings</w:t>
+      </w:r>
+    </w:p>
+    <w:p>
+      <w:pPr>
+        <w:jc w:val="both"/>
+      </w:pPr>
+    </w:p>
+    <w:p>
+      <w:pPr>
+        <w:jc w:val="both"/>
+      </w:pPr>
+    </w:p>
+    <w:p>
+      <w:pPr>
+        <w:jc w:val="both"/>
+      </w:pPr>
+    </w:p>
+    <w:p>
+      <w:pPr>
+        <w:jc w:val="both"/>
+      </w:pPr>
+      <w:r>
+        <w:lastRenderedPageBreak/>
         <w:t>Machine Learning</w:t>
       </w:r>
     </w:p>
@@ -62,6 +148,276 @@
       </w:r>
       <w:r>
         <w:t xml:space="preserve"> subscription to a TV plan is predicted. There are many machine learning algorithms that use different statistical computation techniques to train a model. We have used some of these models during this research.</w:t>
+      </w:r>
+    </w:p>
+    <w:p>
+      <w:pPr>
+        <w:jc w:val="both"/>
+      </w:pPr>
+    </w:p>
+    <w:p>
+      <w:pPr>
+        <w:jc w:val="both"/>
+      </w:pPr>
+      <w:r>
+        <w:t>Hyperparameter Tuning</w:t>
+      </w:r>
+    </w:p>
+    <w:p>
+      <w:pPr>
+        <w:jc w:val="both"/>
+      </w:pPr>
+      <w:r>
+        <w:t xml:space="preserve">Machine Learning models are mathematical models associated with several parameters. These parameters are to be learned by the same machine learning model. These parameters are learnt by the model by training the model with the existing data. This process is called fitting the data to the model. There is another kind of parameters that </w:t>
+      </w:r>
+      <w:r>
+        <w:t>cannot</w:t>
+      </w:r>
+      <w:r>
+        <w:t xml:space="preserve"> be directly learned by a model through the regular training process, known as Hyperparameters. These parameters are fixed even before the actual training process begins. Significant properties of a model </w:t>
+      </w:r>
+      <w:proofErr w:type="gramStart"/>
+      <w:r>
+        <w:t>is</w:t>
+      </w:r>
+      <w:proofErr w:type="gramEnd"/>
+      <w:r>
+        <w:t xml:space="preserve"> expressed by such parameters. The complexity or how fast a model must learn is also ascertained by Hyperparameters.</w:t>
+      </w:r>
+      <w:r>
+        <w:t xml:space="preserve"> In practice, there are two main strategies that are used to implement Hyperparameter tuning, Randomized Search and Grid search. For grid search technique, all the possible hyperparameters including the intermediate combinations of the hyperparameters are tried, that is, for each hyperparameter a new model is created. This is the reason why grid search is more computationally expensive. The Randomized search Tuning strategy is better than the “GridSearch” strategy because it tries only a fixed number of hyperparameters for the model. For this research, the “</w:t>
+      </w:r>
+      <w:r>
+        <w:t>RandomizedSearchCV</w:t>
+      </w:r>
+      <w:r>
+        <w:t>” python module is used.</w:t>
+      </w:r>
+    </w:p>
+    <w:p>
+      <w:pPr>
+        <w:jc w:val="both"/>
+      </w:pPr>
+    </w:p>
+    <w:p>
+      <w:pPr>
+        <w:jc w:val="both"/>
+      </w:pPr>
+      <w:r>
+        <w:t>Decision Tree</w:t>
+      </w:r>
+    </w:p>
+    <w:p>
+      <w:pPr>
+        <w:jc w:val="both"/>
+      </w:pPr>
+      <w:r>
+        <w:t xml:space="preserve">In each decision tree, the internal nodes stand for the features of the data set, branches for decision rules and leaf nodes for outcomes. All in </w:t>
+      </w:r>
+      <w:r>
+        <w:t>all,</w:t>
+      </w:r>
+      <w:r>
+        <w:t xml:space="preserve"> Decision tree classifier is a machine learning algorithm that gives a model that can classify using a tree data structure. It is easy to implement and comprehend because tree structures are easy to understand. A tree structure also </w:t>
+      </w:r>
+      <w:r>
+        <w:t>mirrors</w:t>
+      </w:r>
+      <w:r>
+        <w:t xml:space="preserve"> a human being’s </w:t>
+      </w:r>
+      <w:r>
+        <w:t>decision-making</w:t>
+      </w:r>
+      <w:r>
+        <w:t xml:space="preserve"> process, that is, the process of choosing one of the options at each step until the goal is reached or final decision is made. A decision tree starts with a question and based on the possible </w:t>
+      </w:r>
+      <w:r>
+        <w:t>outcomes;</w:t>
+      </w:r>
+      <w:r>
+        <w:t xml:space="preserve"> it splits the tree at every level. </w:t>
+      </w:r>
+      <w:r>
+        <w:t>The main issue in the decision tree algorithm is to choose the best attributes for the root node and the sub nodes. To do this task, we use the technique called Attribute selection measure or ASM. With ASM we can easily select the best possible attribute for the nodes of the tree.</w:t>
+      </w:r>
+    </w:p>
+    <w:p>
+      <w:pPr>
+        <w:jc w:val="both"/>
+      </w:pPr>
+    </w:p>
+    <w:p>
+      <w:pPr>
+        <w:jc w:val="both"/>
+      </w:pPr>
+    </w:p>
+    <w:p>
+      <w:pPr>
+        <w:jc w:val="both"/>
+      </w:pPr>
+    </w:p>
+    <w:p>
+      <w:pPr>
+        <w:jc w:val="both"/>
+      </w:pPr>
+      <w:r>
+        <w:t>Random Forest</w:t>
+      </w:r>
+    </w:p>
+    <w:p>
+      <w:pPr>
+        <w:jc w:val="both"/>
+      </w:pPr>
+      <w:r>
+        <w:t xml:space="preserve">Random Forest contains several decision trees associated with various subsets of the dataset. To improve the accuracy, average is taken at the end. Random Forest is used for classification and regression problems and is based on the concept of ensemble learning. Ensemble learning is the process of combining multiple classifiers to solve a difficult or complex problem and to improve the all over accuracy of the solution. This is obvious that </w:t>
+      </w:r>
+      <w:r>
+        <w:t>a greater</w:t>
+      </w:r>
+      <w:r>
+        <w:t xml:space="preserve"> number of trees in the forest will lead to better accuracy but also take a toll on performance. Random Forest is useful because it takes less time to train, predicts the output with high accuracy and </w:t>
+      </w:r>
+      <w:r>
+        <w:t>can</w:t>
+      </w:r>
+      <w:r>
+        <w:t xml:space="preserve"> maintain accuracy when a large proportion of data is missing.</w:t>
+      </w:r>
+    </w:p>
+    <w:p>
+      <w:pPr>
+        <w:jc w:val="both"/>
+      </w:pPr>
+      <w:r>
+        <w:rPr>
+          <w:noProof/>
+        </w:rPr>
+        <w:drawing>
+          <wp:inline distT="0" distB="0" distL="0" distR="0" wp14:anchorId="753C3F06" wp14:editId="77C5D443">
+            <wp:extent cx="2081530" cy="1148715"/>
+            <wp:effectExtent l="0" t="0" r="0" b="0"/>
+            <wp:docPr id="1" name="Picture 1" descr="Diagram&#10;&#10;Description automatically generated"/>
+            <wp:cNvGraphicFramePr>
+              <a:graphicFrameLocks xmlns:a="http://schemas.openxmlformats.org/drawingml/2006/main" noChangeAspect="1"/>
+            </wp:cNvGraphicFramePr>
+            <a:graphic xmlns:a="http://schemas.openxmlformats.org/drawingml/2006/main">
+              <a:graphicData uri="http://schemas.openxmlformats.org/drawingml/2006/picture">
+                <pic:pic xmlns:pic="http://schemas.openxmlformats.org/drawingml/2006/picture">
+                  <pic:nvPicPr>
+                    <pic:cNvPr id="1" name="Picture 1" descr="Diagram&#10;&#10;Description automatically generated"/>
+                    <pic:cNvPicPr/>
+                  </pic:nvPicPr>
+                  <pic:blipFill>
+                    <a:blip r:embed="rId4" cstate="print">
+                      <a:extLst>
+                        <a:ext uri="{28A0092B-C50C-407E-A947-70E740481C1C}">
+                          <a14:useLocalDpi xmlns:a14="http://schemas.microsoft.com/office/drawing/2010/main" val="0"/>
+                        </a:ext>
+                      </a:extLst>
+                    </a:blip>
+                    <a:stretch>
+                      <a:fillRect/>
+                    </a:stretch>
+                  </pic:blipFill>
+                  <pic:spPr>
+                    <a:xfrm>
+                      <a:off x="0" y="0"/>
+                      <a:ext cx="2081530" cy="1148715"/>
+                    </a:xfrm>
+                    <a:prstGeom prst="rect">
+                      <a:avLst/>
+                    </a:prstGeom>
+                  </pic:spPr>
+                </pic:pic>
+              </a:graphicData>
+            </a:graphic>
+          </wp:inline>
+        </w:drawing>
+      </w:r>
+    </w:p>
+    <w:p>
+      <w:pPr>
+        <w:jc w:val="both"/>
+      </w:pPr>
+    </w:p>
+    <w:p>
+      <w:pPr>
+        <w:jc w:val="both"/>
+      </w:pPr>
+    </w:p>
+    <w:p>
+      <w:pPr>
+        <w:jc w:val="both"/>
+      </w:pPr>
+      <w:r>
+        <w:t>XG-Boost</w:t>
+      </w:r>
+    </w:p>
+    <w:p>
+      <w:pPr>
+        <w:jc w:val="both"/>
+      </w:pPr>
+      <w:r>
+        <w:t xml:space="preserve">XgBoost or Extreme Gradient Boosting was proposed by researchers at University of Washington. Its library is written in C++ which optimizes the Gradient boost training process. As the name suggests, XgBoost attempts to boost the Gradient Boosting model. Boosting is an ensemble modelling technique where several weak classification models are combined to form a stronger classification model. This processes simply adds weak models in series. At the beginning a model is created on the data and then a second model is added in series. </w:t>
+      </w:r>
+      <w:r>
+        <w:t>The second model attempts to correct the errors made by the first model. This process is repeated until the complete data set is predicted or the maximum number of models is added.</w:t>
+      </w:r>
+      <w:r>
+        <w:t xml:space="preserve"> For XgBoost, decision trees are created in sequential form. Weights are important part of this process. The independent variables that are fed to the decision tree which predicts results are assigned with weights first. If an independent variable is predicted wrongly, the weight of that variable is increased and then fed to the next decision tree. These individual trees or classifiers are then ensembled together to obtain a more precise and stronger model.</w:t>
+      </w:r>
+    </w:p>
+    <w:p>
+      <w:pPr>
+        <w:jc w:val="both"/>
+      </w:pPr>
+    </w:p>
+    <w:p>
+      <w:pPr>
+        <w:jc w:val="both"/>
+      </w:pPr>
+      <w:r>
+        <w:t>Proposed approach and analysis</w:t>
+      </w:r>
+    </w:p>
+    <w:p>
+      <w:pPr>
+        <w:jc w:val="both"/>
+      </w:pPr>
+    </w:p>
+    <w:p>
+      <w:pPr>
+        <w:jc w:val="both"/>
+      </w:pPr>
+    </w:p>
+    <w:p>
+      <w:pPr>
+        <w:jc w:val="both"/>
+      </w:pPr>
+      <w:r>
+        <w:t>Results and discussions</w:t>
+      </w:r>
+    </w:p>
+    <w:p>
+      <w:pPr>
+        <w:jc w:val="both"/>
+      </w:pPr>
+    </w:p>
+    <w:p>
+      <w:pPr>
+        <w:jc w:val="both"/>
+      </w:pPr>
+      <w:r>
+        <w:t>Conclusion</w:t>
+      </w:r>
+    </w:p>
+    <w:p>
+      <w:pPr>
+        <w:jc w:val="both"/>
+      </w:pPr>
+      <w:r>
+        <w:t>references</w:t>
       </w:r>
     </w:p>
     <w:p>

</xml_diff>

<commit_message>
10 jan 2023 morning
</commit_message>
<xml_diff>
--- a/references for set/our paper/Introduction.docx
+++ b/references for set/our paper/Introduction.docx
@@ -116,23 +116,80 @@
       <w:pPr>
         <w:jc w:val="both"/>
       </w:pPr>
-    </w:p>
-    <w:p>
-      <w:pPr>
-        <w:jc w:val="both"/>
-      </w:pPr>
-    </w:p>
-    <w:p>
-      <w:pPr>
-        <w:jc w:val="both"/>
-      </w:pPr>
-    </w:p>
-    <w:p>
-      <w:pPr>
-        <w:jc w:val="both"/>
-      </w:pPr>
+      <w:r>
+        <w:t>Several</w:t>
+      </w:r>
+      <w:r>
+        <w:t xml:space="preserve"> researchers have </w:t>
+      </w:r>
+      <w:r>
+        <w:t>investigated</w:t>
+      </w:r>
+      <w:r>
+        <w:t xml:space="preserve"> using machine learning algorithms to forecast employee </w:t>
+      </w:r>
+      <w:r>
+        <w:t>behaviour</w:t>
+      </w:r>
+      <w:r>
+        <w:t xml:space="preserve">. The issue of employee attrition has been the subject of research for several decades. Every organization </w:t>
+      </w:r>
+      <w:r>
+        <w:t>experience</w:t>
+      </w:r>
+      <w:r>
+        <w:t xml:space="preserve"> staff attrition. Individuals either retire or resign. If this does not take place in </w:t>
+      </w:r>
       <w:r>
         <w:lastRenderedPageBreak/>
+        <w:t>a timely manner and if staff depart without notice, it may have serious repercussions for the continued existence of the organization.</w:t>
+      </w:r>
+    </w:p>
+    <w:p>
+      <w:pPr>
+        <w:jc w:val="both"/>
+      </w:pPr>
+      <w:r>
+        <w:t>Employee turnover might be seen as a theft of the company's intellectual property. The previous work focuses on the methods and strategies that various scholars have put forth for predicting employee attrition.</w:t>
+      </w:r>
+    </w:p>
+    <w:p>
+      <w:pPr>
+        <w:jc w:val="both"/>
+      </w:pPr>
+      <w:r>
+        <w:t>To forecast employee performance, the authors utilized a variety of techniques, including decision trees, the Naïve Bayes classifier, Random forests, Gradient Boost, SMV, and many more with various factors such as salary, job satisfaction, designation, age, gender, etc.</w:t>
+      </w:r>
+    </w:p>
+    <w:p>
+      <w:pPr>
+        <w:jc w:val="both"/>
+      </w:pPr>
+      <w:r>
+        <w:t xml:space="preserve">Previous studies used several machine learning algorithms and datasets to present various accuracy estimates. </w:t>
+      </w:r>
+      <w:r>
+        <w:t>However,</w:t>
+      </w:r>
+      <w:r>
+        <w:t xml:space="preserve"> many researchers have focused on factors that are unrelated to employee attrition, and it has been noted that hyperparameter tuning was not done for datasets on employee attrition. The primary and most important goal of this project work is to provide a thorough description, demonstration, and evaluation of machine learning algorithms towards identifying attrition by using numerous significant factors and hyperparameter tuning.</w:t>
+      </w:r>
+    </w:p>
+    <w:p>
+      <w:pPr>
+        <w:jc w:val="both"/>
+      </w:pPr>
+    </w:p>
+    <w:p>
+      <w:pPr>
+        <w:jc w:val="both"/>
+      </w:pPr>
+    </w:p>
+    <w:p>
+      <w:pPr>
+        <w:jc w:val="both"/>
+      </w:pPr>
+      <w:r>
         <w:t>Machine Learning</w:t>
       </w:r>
     </w:p>
@@ -174,18 +231,14 @@
         <w:t>cannot</w:t>
       </w:r>
       <w:r>
-        <w:t xml:space="preserve"> be directly learned by a model through the regular training process, known as Hyperparameters. These parameters are fixed even before the actual training process begins. Significant properties of a model </w:t>
-      </w:r>
-      <w:proofErr w:type="gramStart"/>
-      <w:r>
-        <w:t>is</w:t>
-      </w:r>
-      <w:proofErr w:type="gramEnd"/>
-      <w:r>
-        <w:t xml:space="preserve"> expressed by such parameters. The complexity or how fast a model must learn is also ascertained by Hyperparameters.</w:t>
-      </w:r>
-      <w:r>
-        <w:t xml:space="preserve"> In practice, there are two main strategies that are used to implement Hyperparameter tuning, Randomized Search and Grid search. For grid search technique, all the possible hyperparameters including the intermediate combinations of the hyperparameters are tried, that is, for each hyperparameter a new model is created. This is the reason why grid search is more computationally expensive. The Randomized search Tuning strategy is better than the “GridSearch” strategy because it tries only a fixed number of hyperparameters for the model. For this research, the “</w:t>
+        <w:t xml:space="preserve"> be directly learned by a model through the regular training process, known as Hyperparameters. These parameters are fixed even before the actual training process begins. Significant properties of a model is expressed by such parameters. The complexity or how fast a model must learn is also ascertained by Hyperparameters.</w:t>
+      </w:r>
+      <w:r>
+        <w:t xml:space="preserve"> In practice, there are two main strategies that are used to implement Hyperparameter tuning, Randomized Search and Grid search. For grid search technique, all the possible hyperparameters including the intermediate combinations of the hyperparameters are tried, that is, for each hyperparameter a new model is </w:t>
+      </w:r>
+      <w:r>
+        <w:lastRenderedPageBreak/>
+        <w:t>created. This is the reason why grid search is more computationally expensive. The Randomized search Tuning strategy is better than the “GridSearch” strategy because it tries only a fixed number of hyperparameters for the model. For this research, the “</w:t>
       </w:r>
       <w:r>
         <w:t>RandomizedSearchCV</w:t>
@@ -359,7 +412,11 @@
         <w:jc w:val="both"/>
       </w:pPr>
       <w:r>
-        <w:t xml:space="preserve">XgBoost or Extreme Gradient Boosting was proposed by researchers at University of Washington. Its library is written in C++ which optimizes the Gradient boost training process. As the name suggests, XgBoost attempts to boost the Gradient Boosting model. Boosting is an ensemble modelling technique where several weak classification models are combined to form a stronger classification model. This processes simply adds weak models in series. At the beginning a model is created on the data and then a second model is added in series. </w:t>
+        <w:t xml:space="preserve">XgBoost or Extreme Gradient Boosting was proposed by researchers at University of Washington. Its library is written in C++ which optimizes the Gradient boost training process. As the name suggests, XgBoost attempts to boost the Gradient Boosting model. Boosting is an ensemble modelling technique where several weak classification models are combined to form a stronger classification model. This </w:t>
+      </w:r>
+      <w:r>
+        <w:lastRenderedPageBreak/>
+        <w:t xml:space="preserve">processes simply adds weak models in series. At the beginning a model is created on the data and then a second model is added in series. </w:t>
       </w:r>
       <w:r>
         <w:t>The second model attempts to correct the errors made by the first model. This process is repeated until the complete data set is predicted or the maximum number of models is added.</w:t>
@@ -378,8 +435,179 @@
         <w:jc w:val="both"/>
       </w:pPr>
       <w:r>
-        <w:t>Proposed approach and analysis</w:t>
-      </w:r>
+        <w:t>Proposed approach</w:t>
+      </w:r>
+    </w:p>
+    <w:p>
+      <w:pPr>
+        <w:jc w:val="both"/>
+      </w:pPr>
+      <w:r>
+        <w:t xml:space="preserve">The dataset in use for this research has a total of 35 </w:t>
+      </w:r>
+      <w:r>
+        <w:t>variables</w:t>
+      </w:r>
+      <w:r>
+        <w:t xml:space="preserve">. These 35 </w:t>
+      </w:r>
+      <w:r>
+        <w:t>variables</w:t>
+      </w:r>
+      <w:r>
+        <w:t xml:space="preserve"> </w:t>
+      </w:r>
+      <w:r>
+        <w:t xml:space="preserve">are related to an employee working in a company. The dataset contains the data of employees who have left the company along with the ones who still work there. The percentage of employee in the dataset who left the company is 16 percent. Before using this data to train a model, it is essential to put the data through some pre-processing stages. The first step in this process was to remove the unwanted </w:t>
+      </w:r>
+      <w:r>
+        <w:t>variables</w:t>
+      </w:r>
+      <w:r>
+        <w:t xml:space="preserve"> </w:t>
+      </w:r>
+      <w:r>
+        <w:t xml:space="preserve">from the data. As we want to train the model to predict employee attrition, we will make sure that the data does not have any </w:t>
+      </w:r>
+      <w:r>
+        <w:t>variable</w:t>
+      </w:r>
+      <w:r>
+        <w:t xml:space="preserve"> </w:t>
+      </w:r>
+      <w:r>
+        <w:t xml:space="preserve">that is directly related to employee attrition. The </w:t>
+      </w:r>
+      <w:r>
+        <w:t>variables</w:t>
+      </w:r>
+      <w:r>
+        <w:t xml:space="preserve"> </w:t>
+      </w:r>
+      <w:r>
+        <w:t>that were removed are: Employee count, employee number, over18 and standard hours</w:t>
+      </w:r>
+      <w:r>
+        <w:t>.</w:t>
+      </w:r>
+    </w:p>
+    <w:p>
+      <w:pPr>
+        <w:jc w:val="both"/>
+      </w:pPr>
+      <w:r>
+        <w:t>Now, the train and test split of the data is done. The training data comprises of 70 percent of the data and the test data comprises of 30 percent.</w:t>
+      </w:r>
+      <w:r>
+        <w:t xml:space="preserve"> Training data will be fed to the model so that it forms patterns for prediction. The testing data shall be used to evaluate the model.</w:t>
+      </w:r>
+    </w:p>
+    <w:p>
+      <w:pPr>
+        <w:jc w:val="both"/>
+      </w:pPr>
+      <w:r>
+        <w:t xml:space="preserve">The next step in pre-processing of data is encoding the categorical variables. For this, Ordinal and One-Hot encoder is used. </w:t>
+      </w:r>
+      <w:r>
+        <w:t>Ordinal encoder is used when there is some kind of assumed ordering of categories. In other words, through the Ordinal encoder, we are able to show an hierarchy among the possible values of a variable for every tuple. So, for instance when encoding relationship satisfaction, the encoding will assume that low (0) is lesser than  very high (3). On the other hand, the ON-Hot encoder will create new columns indicating the presence or absence of each possible value for each categorical attribute in our dataset, with binary values where 0 indicates the absence of each value and 1 indicates the presence of each value.</w:t>
+      </w:r>
+    </w:p>
+    <w:p>
+      <w:pPr>
+        <w:jc w:val="both"/>
+      </w:pPr>
+      <w:r>
+        <w:t>Next step deals with balancing the target variable. It was noticed that the target variable is not balanced, that is, the number of employees who have left the company is much less than the number who have not. To balance the variable, a python library called ‘SMOTE’ is used to synthetically create tuples that are similar but do not duplicate the already present tuples. This will make the number of employees left and the number of employees still present equal.</w:t>
+      </w:r>
+    </w:p>
+    <w:p>
+      <w:pPr>
+        <w:jc w:val="both"/>
+      </w:pPr>
+      <w:r>
+        <w:t xml:space="preserve">The data is fed to the models: Adaboost, </w:t>
+      </w:r>
+      <w:r>
+        <w:t>random forest</w:t>
+      </w:r>
+      <w:r>
+        <w:t xml:space="preserve">, </w:t>
+      </w:r>
+      <w:r>
+        <w:t>gradient boosting</w:t>
+      </w:r>
+      <w:r>
+        <w:t xml:space="preserve">, </w:t>
+      </w:r>
+      <w:r>
+        <w:t>decision tree</w:t>
+      </w:r>
+      <w:r>
+        <w:t xml:space="preserve"> and </w:t>
+      </w:r>
+      <w:r>
+        <w:t>XgBoost</w:t>
+      </w:r>
+      <w:r>
+        <w:t>. The training is done and the accuracy, precision, recall and F1_score is calculated through the confusion matrix.</w:t>
+      </w:r>
+      <w:r>
+        <w:t xml:space="preserve"> After this, RandomSearchCV was used to tune the best performing models. After the hyperparameter tuning, again the models were evaluated using the confusion matrix.</w:t>
+      </w:r>
+    </w:p>
+    <w:p>
+      <w:pPr>
+        <w:jc w:val="both"/>
+      </w:pPr>
+      <w:r>
+        <w:lastRenderedPageBreak/>
+        <w:drawing>
+          <wp:inline distT="0" distB="0" distL="0" distR="0" wp14:anchorId="3D64EA18" wp14:editId="656F8B6C">
+            <wp:extent cx="5731510" cy="3568700"/>
+            <wp:effectExtent l="0" t="0" r="2540" b="0"/>
+            <wp:docPr id="2" name="Picture 2" descr="Diagram&#10;&#10;Description automatically generated"/>
+            <wp:cNvGraphicFramePr>
+              <a:graphicFrameLocks xmlns:a="http://schemas.openxmlformats.org/drawingml/2006/main" noChangeAspect="1"/>
+            </wp:cNvGraphicFramePr>
+            <a:graphic xmlns:a="http://schemas.openxmlformats.org/drawingml/2006/main">
+              <a:graphicData uri="http://schemas.openxmlformats.org/drawingml/2006/picture">
+                <pic:pic xmlns:pic="http://schemas.openxmlformats.org/drawingml/2006/picture">
+                  <pic:nvPicPr>
+                    <pic:cNvPr id="2" name="Picture 2" descr="Diagram&#10;&#10;Description automatically generated"/>
+                    <pic:cNvPicPr/>
+                  </pic:nvPicPr>
+                  <pic:blipFill>
+                    <a:blip r:embed="rId5"/>
+                    <a:stretch>
+                      <a:fillRect/>
+                    </a:stretch>
+                  </pic:blipFill>
+                  <pic:spPr>
+                    <a:xfrm>
+                      <a:off x="0" y="0"/>
+                      <a:ext cx="5731510" cy="3568700"/>
+                    </a:xfrm>
+                    <a:prstGeom prst="rect">
+                      <a:avLst/>
+                    </a:prstGeom>
+                  </pic:spPr>
+                </pic:pic>
+              </a:graphicData>
+            </a:graphic>
+          </wp:inline>
+        </w:drawing>
+      </w:r>
+    </w:p>
+    <w:p>
+      <w:pPr>
+        <w:jc w:val="both"/>
+      </w:pPr>
+    </w:p>
+    <w:p>
+      <w:pPr>
+        <w:jc w:val="both"/>
+      </w:pPr>
     </w:p>
     <w:p>
       <w:pPr>
@@ -398,6 +626,28 @@
       <w:r>
         <w:t>Results and discussions</w:t>
       </w:r>
+    </w:p>
+    <w:p>
+      <w:pPr>
+        <w:jc w:val="both"/>
+      </w:pPr>
+      <w:r>
+        <w:t xml:space="preserve">The exploratory data analysis conclusions for this research are twofold.  When analysing the categorical variables, it is observed that most employees who left the company belonged to the Research and Development department, with most of them being laboratory technicians, sales executives or research scientists. It was also observed that the employees who left the company scored excellent performance ratings. It is not good to loose such high quality employees. Most of these employees had bachelor’s degree and their education field was mostly life sciences, medical and marketing. </w:t>
+      </w:r>
+      <w:r>
+        <w:t>Many</w:t>
+      </w:r>
+      <w:r>
+        <w:t xml:space="preserve"> employees showed high work involvement along with the dissatisfaction with the work environment. </w:t>
+      </w:r>
+      <w:r>
+        <w:t>Looking at the attrition per age histogram, its noticeable that as the age of an employee increases, the lesser are the chances for such employees to leave. Most of the attrition is made in the ages ranging between 25 to 35. The data also indicates that more working years, more years at the company and more years working at the current role employees accumulate, the less likely they are to leave. Talking about incomes, the majority of employees who have left belong to the category of smaller income employees. Also, those who have less percentage salary hike also tend to leave more than those with a higher percentual salary hike.</w:t>
+      </w:r>
+    </w:p>
+    <w:p>
+      <w:pPr>
+        <w:jc w:val="both"/>
+      </w:pPr>
     </w:p>
     <w:p>
       <w:pPr>
@@ -463,15 +713,7 @@
       </w:r>
       <w:proofErr w:type="spellEnd"/>
       <w:r>
-        <w:t xml:space="preserve"> international conference on system, computation, </w:t>
-      </w:r>
-      <w:proofErr w:type="gramStart"/>
-      <w:r>
-        <w:t>automation</w:t>
-      </w:r>
-      <w:proofErr w:type="gramEnd"/>
-      <w:r>
-        <w:t xml:space="preserve"> and networking (</w:t>
+        <w:t xml:space="preserve"> international conference on system, computation, automation and networking (</w:t>
       </w:r>
       <w:proofErr w:type="spellStart"/>
       <w:r>
@@ -559,15 +801,7 @@
         <w:jc w:val="both"/>
       </w:pPr>
       <w:r>
-        <w:t xml:space="preserve">[5] Martin, L., 2020. How to retain motivated employees in their </w:t>
-      </w:r>
-      <w:proofErr w:type="gramStart"/>
-      <w:r>
-        <w:t>jobs?.</w:t>
-      </w:r>
-      <w:proofErr w:type="gramEnd"/>
-      <w:r>
-        <w:t xml:space="preserve"> Economic and Industrial Democracy, 41(4), pp.910-953.</w:t>
+        <w:t>[5] Martin, L., 2020. How to retain motivated employees in their jobs?. Economic and Industrial Democracy, 41(4), pp.910-953.</w:t>
       </w:r>
     </w:p>
     <w:p>
@@ -618,12 +852,10 @@
         <w:t xml:space="preserve">, </w:t>
       </w:r>
       <w:proofErr w:type="spellStart"/>
-      <w:proofErr w:type="gramStart"/>
       <w:r>
         <w:t>xgboost</w:t>
       </w:r>
       <w:proofErr w:type="spellEnd"/>
-      <w:proofErr w:type="gramEnd"/>
       <w:r>
         <w:t xml:space="preserve"> and </w:t>
       </w:r>
@@ -697,15 +929,7 @@
       </w:r>
       <w:proofErr w:type="spellEnd"/>
       <w:r>
-        <w:t xml:space="preserve"> and random forest algorithm. In 2020 11th international conference on computing, </w:t>
-      </w:r>
-      <w:proofErr w:type="gramStart"/>
-      <w:r>
-        <w:t>communication</w:t>
-      </w:r>
-      <w:proofErr w:type="gramEnd"/>
-      <w:r>
-        <w:t xml:space="preserve"> and networking technologies (ICCCNT) (pp. 1-4). IEEE.</w:t>
+        <w:t xml:space="preserve"> and random forest algorithm. In 2020 11th international conference on computing, communication and networking technologies (ICCCNT) (pp. 1-4). IEEE.</w:t>
       </w:r>
     </w:p>
     <w:p>
@@ -809,18 +1033,13 @@
         <w:jc w:val="both"/>
       </w:pPr>
       <w:r>
-        <w:t>[</w:t>
-      </w:r>
-      <w:proofErr w:type="gramStart"/>
-      <w:r>
-        <w:t>11]</w:t>
+        <w:t>[11]</w:t>
       </w:r>
       <w:proofErr w:type="spellStart"/>
       <w:r>
         <w:t>Alhashmi</w:t>
       </w:r>
       <w:proofErr w:type="spellEnd"/>
-      <w:proofErr w:type="gramEnd"/>
       <w:r>
         <w:t>, S.M., 2019, November. Towards Understanding Employee Attrition using a Decision Tree Approach. In 2019 International Conference on Digitization (ICD) (pp. 44-47). IEEE.</w:t>
       </w:r>
@@ -830,15 +1049,7 @@
         <w:jc w:val="both"/>
       </w:pPr>
       <w:r>
-        <w:t>[</w:t>
-      </w:r>
-      <w:proofErr w:type="gramStart"/>
-      <w:r>
-        <w:t>12]Sisodia</w:t>
-      </w:r>
-      <w:proofErr w:type="gramEnd"/>
-      <w:r>
-        <w:t xml:space="preserve">, D.S., Vishwakarma, S. and </w:t>
+        <w:t xml:space="preserve">[12]Sisodia, D.S., Vishwakarma, S. and </w:t>
       </w:r>
       <w:proofErr w:type="spellStart"/>
       <w:r>
@@ -862,18 +1073,13 @@
         <w:jc w:val="both"/>
       </w:pPr>
       <w:r>
-        <w:t>[</w:t>
-      </w:r>
-      <w:proofErr w:type="gramStart"/>
-      <w:r>
-        <w:t>13]</w:t>
+        <w:t>[13]</w:t>
       </w:r>
       <w:proofErr w:type="spellStart"/>
       <w:r>
         <w:t>Hebbar</w:t>
       </w:r>
       <w:proofErr w:type="spellEnd"/>
-      <w:proofErr w:type="gramEnd"/>
       <w:r>
         <w:t xml:space="preserve">, A.R., Patil, S.H., Rajeshwari, S.B. and </w:t>
       </w:r>
@@ -892,31 +1098,15 @@
       </w:pPr>
       <w:r>
         <w:lastRenderedPageBreak/>
-        <w:t>[</w:t>
-      </w:r>
-      <w:proofErr w:type="gramStart"/>
-      <w:r>
-        <w:t>14]Dubey</w:t>
-      </w:r>
-      <w:proofErr w:type="gramEnd"/>
-      <w:r>
-        <w:t>, R. and Bisht, G., 2009, April. Key Result Employee (KRE) Retention:" Entrapping the Mammoth". In 2009 International Association of Computer Science and Information Technology-Spring Conference (pp. 272-275). IEEE.</w:t>
-      </w:r>
-    </w:p>
-    <w:p>
-      <w:pPr>
-        <w:jc w:val="both"/>
-      </w:pPr>
-      <w:r>
-        <w:t>[</w:t>
-      </w:r>
-      <w:proofErr w:type="gramStart"/>
-      <w:r>
-        <w:t>15]Brockett</w:t>
-      </w:r>
-      <w:proofErr w:type="gramEnd"/>
-      <w:r>
-        <w:t xml:space="preserve">, N., Clarke, C., </w:t>
+        <w:t>[14]Dubey, R. and Bisht, G., 2009, April. Key Result Employee (KRE) Retention:" Entrapping the Mammoth". In 2009 International Association of Computer Science and Information Technology-Spring Conference (pp. 272-275). IEEE.</w:t>
+      </w:r>
+    </w:p>
+    <w:p>
+      <w:pPr>
+        <w:jc w:val="both"/>
+      </w:pPr>
+      <w:r>
+        <w:t xml:space="preserve">[15]Brockett, N., Clarke, C., </w:t>
       </w:r>
       <w:proofErr w:type="spellStart"/>
       <w:r>
@@ -932,15 +1122,7 @@
         <w:jc w:val="both"/>
       </w:pPr>
       <w:r>
-        <w:t>[</w:t>
-      </w:r>
-      <w:proofErr w:type="gramStart"/>
-      <w:r>
-        <w:t>16]Singh</w:t>
-      </w:r>
-      <w:proofErr w:type="gramEnd"/>
-      <w:r>
-        <w:t xml:space="preserve">, M., Varshney, K.R., Wang, J., </w:t>
+        <w:t xml:space="preserve">[16]Singh, M., Varshney, K.R., Wang, J., </w:t>
       </w:r>
       <w:proofErr w:type="spellStart"/>
       <w:r>
@@ -972,15 +1154,7 @@
         <w:jc w:val="both"/>
       </w:pPr>
       <w:r>
-        <w:t>[</w:t>
-      </w:r>
-      <w:proofErr w:type="gramStart"/>
-      <w:r>
-        <w:t>17]Joseph</w:t>
-      </w:r>
-      <w:proofErr w:type="gramEnd"/>
-      <w:r>
-        <w:t xml:space="preserve">, R., Udupa, S., </w:t>
+        <w:t xml:space="preserve">[17]Joseph, R., Udupa, S., </w:t>
       </w:r>
       <w:proofErr w:type="spellStart"/>
       <w:r>
@@ -996,31 +1170,15 @@
       </w:r>
       <w:proofErr w:type="spellEnd"/>
       <w:r>
-        <w:t xml:space="preserve">, K. and Pawar, P., 2021, May. Employee Attrition Using Machine Learning </w:t>
-      </w:r>
-      <w:proofErr w:type="gramStart"/>
-      <w:r>
-        <w:t>And</w:t>
-      </w:r>
-      <w:proofErr w:type="gramEnd"/>
-      <w:r>
-        <w:t xml:space="preserve"> Depression Analysis. In 2021 5th International Conference on Intelligent Computing and Control Systems (ICICCS) (pp. 1000-1005). IEEE.</w:t>
-      </w:r>
-    </w:p>
-    <w:p>
-      <w:pPr>
-        <w:jc w:val="both"/>
-      </w:pPr>
-      <w:r>
-        <w:t>[</w:t>
-      </w:r>
-      <w:proofErr w:type="gramStart"/>
-      <w:r>
-        <w:t>18]Jain</w:t>
-      </w:r>
-      <w:proofErr w:type="gramEnd"/>
-      <w:r>
-        <w:t xml:space="preserve">, R. and Nayyar, A., 2018, November. Predicting employee attrition using </w:t>
+        <w:t>, K. and Pawar, P., 2021, May. Employee Attrition Using Machine Learning And Depression Analysis. In 2021 5th International Conference on Intelligent Computing and Control Systems (ICICCS) (pp. 1000-1005). IEEE.</w:t>
+      </w:r>
+    </w:p>
+    <w:p>
+      <w:pPr>
+        <w:jc w:val="both"/>
+      </w:pPr>
+      <w:r>
+        <w:t xml:space="preserve">[18]Jain, R. and Nayyar, A., 2018, November. Predicting employee attrition using </w:t>
       </w:r>
       <w:proofErr w:type="spellStart"/>
       <w:r>
@@ -1044,15 +1202,7 @@
         <w:jc w:val="both"/>
       </w:pPr>
       <w:r>
-        <w:t>[</w:t>
-      </w:r>
-      <w:proofErr w:type="gramStart"/>
-      <w:r>
-        <w:t>19]Mhatre</w:t>
-      </w:r>
-      <w:proofErr w:type="gramEnd"/>
-      <w:r>
-        <w:t xml:space="preserve">, A., Mahalingam, A., Narayanan, M., Nair, A. and </w:t>
+        <w:t xml:space="preserve">[19]Mhatre, A., Mahalingam, A., Narayanan, M., Nair, A. and </w:t>
       </w:r>
       <w:proofErr w:type="spellStart"/>
       <w:r>
@@ -1076,18 +1226,13 @@
         <w:jc w:val="both"/>
       </w:pPr>
       <w:r>
-        <w:t>[</w:t>
-      </w:r>
-      <w:proofErr w:type="gramStart"/>
-      <w:r>
-        <w:t>20]</w:t>
+        <w:t>[20]</w:t>
       </w:r>
       <w:proofErr w:type="spellStart"/>
       <w:r>
         <w:t>Alduayj</w:t>
       </w:r>
       <w:proofErr w:type="spellEnd"/>
-      <w:proofErr w:type="gramEnd"/>
       <w:r>
         <w:t>, S.S. and Rajpoot, K., 2018, November. Predicting employee attrition using machine learning. In 2018 international conference on innovations in information technology (</w:t>
       </w:r>
@@ -1105,50 +1250,29 @@
         <w:jc w:val="both"/>
       </w:pPr>
       <w:r>
-        <w:t>[</w:t>
-      </w:r>
-      <w:proofErr w:type="gramStart"/>
-      <w:r>
-        <w:t>21]Zhou</w:t>
-      </w:r>
-      <w:proofErr w:type="gramEnd"/>
-      <w:r>
-        <w:t>, N., Gifford, W.M., Yan, J. and Li, H., 2016, June. End-to-end solution with clustering method for attrition analysis. In 2016 IEEE International Conference on Services Computing (SCC) (pp. 363-370). IEEE.</w:t>
-      </w:r>
-    </w:p>
-    <w:p>
-      <w:pPr>
-        <w:jc w:val="both"/>
-      </w:pPr>
-      <w:r>
-        <w:t>[</w:t>
-      </w:r>
-      <w:proofErr w:type="gramStart"/>
-      <w:r>
-        <w:t>22]Ray</w:t>
-      </w:r>
-      <w:proofErr w:type="gramEnd"/>
-      <w:r>
-        <w:t>, A.N. and Sanyal, J., 2019, October. Machine learning based attrition prediction. In 2019 Global Conference for Advancement in Technology (GCAT) (pp. 1-4). IEEE.</w:t>
-      </w:r>
-    </w:p>
-    <w:p>
-      <w:pPr>
-        <w:jc w:val="both"/>
-      </w:pPr>
-      <w:r>
-        <w:t>[</w:t>
-      </w:r>
-      <w:proofErr w:type="gramStart"/>
-      <w:r>
-        <w:t>23]</w:t>
+        <w:t>[21]Zhou, N., Gifford, W.M., Yan, J. and Li, H., 2016, June. End-to-end solution with clustering method for attrition analysis. In 2016 IEEE International Conference on Services Computing (SCC) (pp. 363-370). IEEE.</w:t>
+      </w:r>
+    </w:p>
+    <w:p>
+      <w:pPr>
+        <w:jc w:val="both"/>
+      </w:pPr>
+      <w:r>
+        <w:t>[22]Ray, A.N. and Sanyal, J., 2019, October. Machine learning based attrition prediction. In 2019 Global Conference for Advancement in Technology (GCAT) (pp. 1-4). IEEE.</w:t>
+      </w:r>
+    </w:p>
+    <w:p>
+      <w:pPr>
+        <w:jc w:val="both"/>
+      </w:pPr>
+      <w:r>
+        <w:t>[23]</w:t>
       </w:r>
       <w:proofErr w:type="spellStart"/>
       <w:r>
         <w:t>Sadana</w:t>
       </w:r>
       <w:proofErr w:type="spellEnd"/>
-      <w:proofErr w:type="gramEnd"/>
       <w:r>
         <w:t xml:space="preserve">, P. and </w:t>
       </w:r>
@@ -1166,15 +1290,7 @@
         <w:jc w:val="both"/>
       </w:pPr>
       <w:r>
-        <w:t>[</w:t>
-      </w:r>
-      <w:proofErr w:type="gramStart"/>
-      <w:r>
-        <w:t>24]Bhartiya</w:t>
-      </w:r>
-      <w:proofErr w:type="gramEnd"/>
-      <w:r>
-        <w:t xml:space="preserve">, N., </w:t>
+        <w:t xml:space="preserve">[24]Bhartiya, N., </w:t>
       </w:r>
       <w:proofErr w:type="spellStart"/>
       <w:r>

</xml_diff>

<commit_message>
10 jan 2023 afternoon
</commit_message>
<xml_diff>
--- a/references for set/our paper/Introduction.docx
+++ b/references for set/our paper/Introduction.docx
@@ -362,7 +362,7 @@
                     <pic:cNvPicPr/>
                   </pic:nvPicPr>
                   <pic:blipFill>
-                    <a:blip r:embed="rId4" cstate="print">
+                    <a:blip r:embed="rId5" cstate="print">
                       <a:extLst>
                         <a:ext uri="{28A0092B-C50C-407E-A947-70E740481C1C}">
                           <a14:useLocalDpi xmlns:a14="http://schemas.microsoft.com/office/drawing/2010/main" val="0"/>
@@ -452,37 +452,25 @@
         <w:t xml:space="preserve">. These 35 </w:t>
       </w:r>
       <w:r>
-        <w:t>variables</w:t>
-      </w:r>
-      <w:r>
-        <w:t xml:space="preserve"> </w:t>
+        <w:t xml:space="preserve">variables </w:t>
       </w:r>
       <w:r>
         <w:t xml:space="preserve">are related to an employee working in a company. The dataset contains the data of employees who have left the company along with the ones who still work there. The percentage of employee in the dataset who left the company is 16 percent. Before using this data to train a model, it is essential to put the data through some pre-processing stages. The first step in this process was to remove the unwanted </w:t>
       </w:r>
       <w:r>
-        <w:t>variables</w:t>
-      </w:r>
-      <w:r>
-        <w:t xml:space="preserve"> </w:t>
+        <w:t xml:space="preserve">variables </w:t>
       </w:r>
       <w:r>
         <w:t xml:space="preserve">from the data. As we want to train the model to predict employee attrition, we will make sure that the data does not have any </w:t>
       </w:r>
       <w:r>
-        <w:t>variable</w:t>
-      </w:r>
-      <w:r>
-        <w:t xml:space="preserve"> </w:t>
+        <w:t xml:space="preserve">variable </w:t>
       </w:r>
       <w:r>
         <w:t xml:space="preserve">that is directly related to employee attrition. The </w:t>
       </w:r>
       <w:r>
-        <w:t>variables</w:t>
-      </w:r>
-      <w:r>
-        <w:t xml:space="preserve"> </w:t>
+        <w:t xml:space="preserve">variables </w:t>
       </w:r>
       <w:r>
         <w:t>that were removed are: Employee count, employee number, over18 and standard hours</w:t>
@@ -510,7 +498,31 @@
         <w:t xml:space="preserve">The next step in pre-processing of data is encoding the categorical variables. For this, Ordinal and One-Hot encoder is used. </w:t>
       </w:r>
       <w:r>
-        <w:t>Ordinal encoder is used when there is some kind of assumed ordering of categories. In other words, through the Ordinal encoder, we are able to show an hierarchy among the possible values of a variable for every tuple. So, for instance when encoding relationship satisfaction, the encoding will assume that low (0) is lesser than  very high (3). On the other hand, the ON-Hot encoder will create new columns indicating the presence or absence of each possible value for each categorical attribute in our dataset, with binary values where 0 indicates the absence of each value and 1 indicates the presence of each value.</w:t>
+        <w:t xml:space="preserve">Ordinal encoder is used when there is </w:t>
+      </w:r>
+      <w:r>
+        <w:t>assumed</w:t>
+      </w:r>
+      <w:r>
+        <w:t xml:space="preserve"> ordering of categories. In other words, through the Ordinal encoder, we </w:t>
+      </w:r>
+      <w:r>
+        <w:t>can</w:t>
+      </w:r>
+      <w:r>
+        <w:t xml:space="preserve"> show </w:t>
+      </w:r>
+      <w:r>
+        <w:t>a</w:t>
+      </w:r>
+      <w:r>
+        <w:t xml:space="preserve"> hierarchy among the possible values of a variable for every tuple. So, for instance when encoding relationship satisfaction, the encoding will assume that low (0) is lesser </w:t>
+      </w:r>
+      <w:r>
+        <w:t>than very</w:t>
+      </w:r>
+      <w:r>
+        <w:t xml:space="preserve"> high (3). On the other hand, the ON-Hot encoder will create new columns indicating the presence or absence of each possible value for each categorical attribute in our dataset, with binary values where 0 indicates the absence of each value and 1 indicates the presence of each value.</w:t>
       </w:r>
     </w:p>
     <w:p>
@@ -561,6 +573,9 @@
         <w:jc w:val="both"/>
       </w:pPr>
       <w:r>
+        <w:rPr>
+          <w:noProof/>
+        </w:rPr>
         <w:lastRenderedPageBreak/>
         <w:drawing>
           <wp:inline distT="0" distB="0" distL="0" distR="0" wp14:anchorId="3D64EA18" wp14:editId="656F8B6C">
@@ -578,7 +593,7 @@
                     <pic:cNvPicPr/>
                   </pic:nvPicPr>
                   <pic:blipFill>
-                    <a:blip r:embed="rId5"/>
+                    <a:blip r:embed="rId6"/>
                     <a:stretch>
                       <a:fillRect/>
                     </a:stretch>
@@ -608,11 +623,772 @@
       <w:pPr>
         <w:jc w:val="both"/>
       </w:pPr>
-    </w:p>
-    <w:p>
-      <w:pPr>
-        <w:jc w:val="both"/>
-      </w:pPr>
+      <w:r>
+        <w:t>Measure of Performance: Confusion Matrix</w:t>
+      </w:r>
+    </w:p>
+    <w:p>
+      <w:pPr>
+        <w:jc w:val="both"/>
+      </w:pPr>
+      <w:r>
+        <w:t xml:space="preserve">Confusion matrices are a widely used measurement when attempting to solve classification </w:t>
+      </w:r>
+      <w:r>
+        <w:t>issues. A</w:t>
+      </w:r>
+      <w:r>
+        <w:t xml:space="preserve"> table called a confusion matrix is frequently used to explain how well a classification model performs on a set of test data for which the true values are known. It is a table that lists how many guesses a classifier made correctly and incorrectly. It is employed to evaluate a classification model's effectiveness. It can be used to calculate performance metrics like accuracy, precision, recall, and F1-score to assess the effectiveness of a classification model.</w:t>
+      </w:r>
+    </w:p>
+    <w:p>
+      <w:pPr>
+        <w:jc w:val="both"/>
+      </w:pPr>
+    </w:p>
+    <w:p>
+      <w:pPr>
+        <w:spacing w:line="240" w:lineRule="auto"/>
+        <w:jc w:val="both"/>
+        <w:rPr>
+          <w:rFonts w:asciiTheme="majorHAnsi" w:hAnsiTheme="majorHAnsi" w:cstheme="majorHAnsi"/>
+        </w:rPr>
+      </w:pPr>
+      <w:r>
+        <w:rPr>
+          <w:rFonts w:asciiTheme="majorHAnsi" w:hAnsiTheme="majorHAnsi" w:cstheme="majorHAnsi"/>
+        </w:rPr>
+        <w:t>The basic terms that will be used to determine the metrics are as follows:</w:t>
+      </w:r>
+    </w:p>
+    <w:p>
+      <w:pPr>
+        <w:numPr>
+          <w:ilvl w:val="0"/>
+          <w:numId w:val="2"/>
+        </w:numPr>
+        <w:shd w:val="clear" w:color="auto" w:fill="FFFFFF"/>
+        <w:spacing w:before="640" w:after="0" w:line="240" w:lineRule="auto"/>
+        <w:jc w:val="both"/>
+        <w:rPr>
+          <w:rFonts w:asciiTheme="majorHAnsi" w:eastAsia="Georgia" w:hAnsiTheme="majorHAnsi" w:cstheme="majorHAnsi"/>
+          <w:color w:val="292929"/>
+        </w:rPr>
+      </w:pPr>
+      <w:r>
+        <w:rPr>
+          <w:rFonts w:asciiTheme="majorHAnsi" w:eastAsia="Georgia" w:hAnsiTheme="majorHAnsi" w:cstheme="majorHAnsi"/>
+          <w:b/>
+          <w:color w:val="292929"/>
+        </w:rPr>
+        <w:t>True Positives (TP)</w:t>
+      </w:r>
+      <w:r>
+        <w:rPr>
+          <w:rFonts w:asciiTheme="majorHAnsi" w:eastAsia="Georgia" w:hAnsiTheme="majorHAnsi" w:cstheme="majorHAnsi"/>
+          <w:color w:val="292929"/>
+        </w:rPr>
+        <w:t>: when the actual value is Positive and predicted is also Positive.</w:t>
+      </w:r>
+    </w:p>
+    <w:p>
+      <w:pPr>
+        <w:numPr>
+          <w:ilvl w:val="0"/>
+          <w:numId w:val="2"/>
+        </w:numPr>
+        <w:shd w:val="clear" w:color="auto" w:fill="FFFFFF"/>
+        <w:spacing w:after="0" w:line="240" w:lineRule="auto"/>
+        <w:jc w:val="both"/>
+        <w:rPr>
+          <w:rFonts w:asciiTheme="majorHAnsi" w:eastAsia="Georgia" w:hAnsiTheme="majorHAnsi" w:cstheme="majorHAnsi"/>
+          <w:color w:val="292929"/>
+        </w:rPr>
+      </w:pPr>
+      <w:r>
+        <w:rPr>
+          <w:rFonts w:asciiTheme="majorHAnsi" w:eastAsia="Georgia" w:hAnsiTheme="majorHAnsi" w:cstheme="majorHAnsi"/>
+          <w:b/>
+          <w:color w:val="292929"/>
+        </w:rPr>
+        <w:t>True negatives (TN)</w:t>
+      </w:r>
+      <w:r>
+        <w:rPr>
+          <w:rFonts w:asciiTheme="majorHAnsi" w:eastAsia="Georgia" w:hAnsiTheme="majorHAnsi" w:cstheme="majorHAnsi"/>
+          <w:color w:val="292929"/>
+        </w:rPr>
+        <w:t xml:space="preserve">: when the actual value is </w:t>
+      </w:r>
+      <w:r>
+        <w:rPr>
+          <w:rFonts w:asciiTheme="majorHAnsi" w:eastAsia="Georgia" w:hAnsiTheme="majorHAnsi" w:cstheme="majorHAnsi"/>
+          <w:color w:val="292929"/>
+        </w:rPr>
+        <w:t>Negative,</w:t>
+      </w:r>
+      <w:r>
+        <w:rPr>
+          <w:rFonts w:asciiTheme="majorHAnsi" w:eastAsia="Georgia" w:hAnsiTheme="majorHAnsi" w:cstheme="majorHAnsi"/>
+          <w:color w:val="292929"/>
+        </w:rPr>
+        <w:t xml:space="preserve"> and prediction is also Negative.</w:t>
+      </w:r>
+    </w:p>
+    <w:p>
+      <w:pPr>
+        <w:numPr>
+          <w:ilvl w:val="0"/>
+          <w:numId w:val="2"/>
+        </w:numPr>
+        <w:shd w:val="clear" w:color="auto" w:fill="FFFFFF"/>
+        <w:spacing w:after="0" w:line="240" w:lineRule="auto"/>
+        <w:jc w:val="both"/>
+        <w:rPr>
+          <w:rFonts w:asciiTheme="majorHAnsi" w:eastAsia="Georgia" w:hAnsiTheme="majorHAnsi" w:cstheme="majorHAnsi"/>
+          <w:color w:val="292929"/>
+        </w:rPr>
+      </w:pPr>
+      <w:r>
+        <w:rPr>
+          <w:rFonts w:asciiTheme="majorHAnsi" w:eastAsia="Georgia" w:hAnsiTheme="majorHAnsi" w:cstheme="majorHAnsi"/>
+          <w:b/>
+          <w:color w:val="292929"/>
+        </w:rPr>
+        <w:t>False positives (FP</w:t>
+      </w:r>
+      <w:r>
+        <w:rPr>
+          <w:rFonts w:asciiTheme="majorHAnsi" w:eastAsia="Georgia" w:hAnsiTheme="majorHAnsi" w:cstheme="majorHAnsi"/>
+          <w:b/>
+          <w:color w:val="292929"/>
+        </w:rPr>
+        <w:t>)</w:t>
+      </w:r>
+      <w:r>
+        <w:rPr>
+          <w:rFonts w:asciiTheme="majorHAnsi" w:eastAsia="Georgia" w:hAnsiTheme="majorHAnsi" w:cstheme="majorHAnsi"/>
+          <w:color w:val="292929"/>
+        </w:rPr>
+        <w:t>: when</w:t>
+      </w:r>
+      <w:r>
+        <w:rPr>
+          <w:rFonts w:asciiTheme="majorHAnsi" w:eastAsia="Georgia" w:hAnsiTheme="majorHAnsi" w:cstheme="majorHAnsi"/>
+          <w:color w:val="292929"/>
+        </w:rPr>
+        <w:t xml:space="preserve"> the predicted value is </w:t>
+      </w:r>
+      <w:r>
+        <w:rPr>
+          <w:rFonts w:asciiTheme="majorHAnsi" w:eastAsia="Georgia" w:hAnsiTheme="majorHAnsi" w:cstheme="majorHAnsi"/>
+          <w:color w:val="292929"/>
+        </w:rPr>
+        <w:t>positive,</w:t>
+      </w:r>
+      <w:r>
+        <w:rPr>
+          <w:rFonts w:asciiTheme="majorHAnsi" w:eastAsia="Georgia" w:hAnsiTheme="majorHAnsi" w:cstheme="majorHAnsi"/>
+          <w:color w:val="292929"/>
+        </w:rPr>
+        <w:t xml:space="preserve"> but the actual is negative. Also referred to as the Type 1 error</w:t>
+      </w:r>
+    </w:p>
+    <w:p>
+      <w:pPr>
+        <w:numPr>
+          <w:ilvl w:val="0"/>
+          <w:numId w:val="2"/>
+        </w:numPr>
+        <w:shd w:val="clear" w:color="auto" w:fill="FFFFFF"/>
+        <w:spacing w:after="0" w:line="240" w:lineRule="auto"/>
+        <w:jc w:val="both"/>
+        <w:rPr>
+          <w:rFonts w:asciiTheme="majorHAnsi" w:eastAsia="Georgia" w:hAnsiTheme="majorHAnsi" w:cstheme="majorHAnsi"/>
+          <w:color w:val="292929"/>
+        </w:rPr>
+      </w:pPr>
+      <w:r>
+        <w:rPr>
+          <w:rFonts w:asciiTheme="majorHAnsi" w:eastAsia="Georgia" w:hAnsiTheme="majorHAnsi" w:cstheme="majorHAnsi"/>
+          <w:b/>
+          <w:color w:val="292929"/>
+        </w:rPr>
+        <w:t>False negatives (FN</w:t>
+      </w:r>
+      <w:r>
+        <w:rPr>
+          <w:rFonts w:asciiTheme="majorHAnsi" w:eastAsia="Georgia" w:hAnsiTheme="majorHAnsi" w:cstheme="majorHAnsi"/>
+          <w:b/>
+          <w:color w:val="292929"/>
+        </w:rPr>
+        <w:t>)</w:t>
+      </w:r>
+      <w:r>
+        <w:rPr>
+          <w:rFonts w:asciiTheme="majorHAnsi" w:eastAsia="Georgia" w:hAnsiTheme="majorHAnsi" w:cstheme="majorHAnsi"/>
+          <w:color w:val="292929"/>
+        </w:rPr>
+        <w:t>: when</w:t>
+      </w:r>
+      <w:r>
+        <w:rPr>
+          <w:rFonts w:asciiTheme="majorHAnsi" w:eastAsia="Georgia" w:hAnsiTheme="majorHAnsi" w:cstheme="majorHAnsi"/>
+          <w:color w:val="292929"/>
+        </w:rPr>
+        <w:t xml:space="preserve"> the predicted value is </w:t>
+      </w:r>
+      <w:r>
+        <w:rPr>
+          <w:rFonts w:asciiTheme="majorHAnsi" w:eastAsia="Georgia" w:hAnsiTheme="majorHAnsi" w:cstheme="majorHAnsi"/>
+          <w:color w:val="292929"/>
+        </w:rPr>
+        <w:t>negative,</w:t>
+      </w:r>
+      <w:r>
+        <w:rPr>
+          <w:rFonts w:asciiTheme="majorHAnsi" w:eastAsia="Georgia" w:hAnsiTheme="majorHAnsi" w:cstheme="majorHAnsi"/>
+          <w:color w:val="292929"/>
+        </w:rPr>
+        <w:t xml:space="preserve"> but the actual is </w:t>
+      </w:r>
+      <w:r>
+        <w:rPr>
+          <w:rFonts w:asciiTheme="majorHAnsi" w:eastAsia="Georgia" w:hAnsiTheme="majorHAnsi" w:cstheme="majorHAnsi"/>
+          <w:color w:val="292929"/>
+        </w:rPr>
+        <w:t>positive. Also</w:t>
+      </w:r>
+      <w:r>
+        <w:rPr>
+          <w:rFonts w:asciiTheme="majorHAnsi" w:eastAsia="Georgia" w:hAnsiTheme="majorHAnsi" w:cstheme="majorHAnsi"/>
+          <w:color w:val="292929"/>
+        </w:rPr>
+        <w:t xml:space="preserve"> referred to as the Type 2 error</w:t>
+      </w:r>
+    </w:p>
+    <w:p>
+      <w:pPr>
+        <w:spacing w:line="240" w:lineRule="auto"/>
+        <w:ind w:left="720"/>
+        <w:jc w:val="both"/>
+        <w:rPr>
+          <w:rFonts w:asciiTheme="majorHAnsi" w:hAnsiTheme="majorHAnsi" w:cstheme="majorHAnsi"/>
+          <w:color w:val="2E2E2E"/>
+        </w:rPr>
+      </w:pPr>
+    </w:p>
+    <w:p>
+      <w:pPr>
+        <w:spacing w:line="240" w:lineRule="auto"/>
+        <w:ind w:left="720"/>
+        <w:jc w:val="both"/>
+        <w:rPr>
+          <w:rFonts w:asciiTheme="majorHAnsi" w:hAnsiTheme="majorHAnsi" w:cstheme="majorHAnsi"/>
+          <w:color w:val="2E2E2E"/>
+        </w:rPr>
+      </w:pPr>
+      <w:r>
+        <w:rPr>
+          <w:rFonts w:asciiTheme="majorHAnsi" w:hAnsiTheme="majorHAnsi" w:cstheme="majorHAnsi"/>
+          <w:color w:val="2E2E2E"/>
+        </w:rPr>
+        <w:lastRenderedPageBreak/>
+        <w:drawing>
+          <wp:inline distT="0" distB="0" distL="0" distR="0" wp14:anchorId="55516EB6" wp14:editId="30111EF3">
+            <wp:extent cx="2484120" cy="1275781"/>
+            <wp:effectExtent l="0" t="0" r="0" b="635"/>
+            <wp:docPr id="3" name="Picture 3" descr="Table&#10;&#10;Description automatically generated"/>
+            <wp:cNvGraphicFramePr>
+              <a:graphicFrameLocks xmlns:a="http://schemas.openxmlformats.org/drawingml/2006/main" noChangeAspect="1"/>
+            </wp:cNvGraphicFramePr>
+            <a:graphic xmlns:a="http://schemas.openxmlformats.org/drawingml/2006/main">
+              <a:graphicData uri="http://schemas.openxmlformats.org/drawingml/2006/picture">
+                <pic:pic xmlns:pic="http://schemas.openxmlformats.org/drawingml/2006/picture">
+                  <pic:nvPicPr>
+                    <pic:cNvPr id="3" name="Picture 3" descr="Table&#10;&#10;Description automatically generated"/>
+                    <pic:cNvPicPr/>
+                  </pic:nvPicPr>
+                  <pic:blipFill>
+                    <a:blip r:embed="rId7"/>
+                    <a:stretch>
+                      <a:fillRect/>
+                    </a:stretch>
+                  </pic:blipFill>
+                  <pic:spPr>
+                    <a:xfrm>
+                      <a:off x="0" y="0"/>
+                      <a:ext cx="2515519" cy="1291907"/>
+                    </a:xfrm>
+                    <a:prstGeom prst="rect">
+                      <a:avLst/>
+                    </a:prstGeom>
+                  </pic:spPr>
+                </pic:pic>
+              </a:graphicData>
+            </a:graphic>
+          </wp:inline>
+        </w:drawing>
+      </w:r>
+    </w:p>
+    <w:p>
+      <w:pPr>
+        <w:spacing w:line="240" w:lineRule="auto"/>
+        <w:ind w:left="720"/>
+        <w:jc w:val="both"/>
+        <w:rPr>
+          <w:rFonts w:asciiTheme="majorHAnsi" w:hAnsiTheme="majorHAnsi" w:cstheme="majorHAnsi"/>
+          <w:color w:val="2E2E2E"/>
+        </w:rPr>
+      </w:pPr>
+      <w:r>
+        <w:rPr>
+          <w:rFonts w:asciiTheme="majorHAnsi" w:hAnsiTheme="majorHAnsi" w:cstheme="majorHAnsi"/>
+          <w:color w:val="2E2E2E"/>
+        </w:rPr>
+        <w:t>Confusion Matrix for binary classification (2x2 matrix)</w:t>
+      </w:r>
+    </w:p>
+    <w:p>
+      <w:pPr>
+        <w:shd w:val="clear" w:color="auto" w:fill="FFFFFF"/>
+        <w:spacing w:before="340" w:line="240" w:lineRule="auto"/>
+        <w:jc w:val="both"/>
+        <w:rPr>
+          <w:rFonts w:asciiTheme="majorHAnsi" w:eastAsia="Georgia" w:hAnsiTheme="majorHAnsi" w:cstheme="majorHAnsi"/>
+          <w:color w:val="292929"/>
+        </w:rPr>
+      </w:pPr>
+      <w:r>
+        <w:rPr>
+          <w:rFonts w:asciiTheme="majorHAnsi" w:eastAsia="Georgia" w:hAnsiTheme="majorHAnsi" w:cstheme="majorHAnsi"/>
+          <w:color w:val="292929"/>
+        </w:rPr>
+        <w:t>The classifier's accuracy is simply measured by how frequently it predicts correctly. It is the proportion between the number of accurate predictions and all predictions combined.</w:t>
+      </w:r>
+    </w:p>
+    <w:p>
+      <w:pPr>
+        <w:shd w:val="clear" w:color="auto" w:fill="FFFFFF"/>
+        <w:spacing w:before="600" w:line="240" w:lineRule="auto"/>
+        <w:jc w:val="both"/>
+        <w:rPr>
+          <w:rFonts w:asciiTheme="majorHAnsi" w:eastAsia="Georgia" w:hAnsiTheme="majorHAnsi" w:cstheme="majorHAnsi"/>
+          <w:color w:val="292929"/>
+          <w:highlight w:val="white"/>
+        </w:rPr>
+      </w:pPr>
+      <w:r>
+        <w:rPr>
+          <w:rFonts w:asciiTheme="majorHAnsi" w:eastAsia="Georgia" w:hAnsiTheme="majorHAnsi" w:cstheme="majorHAnsi"/>
+          <w:color w:val="292929"/>
+          <w:highlight w:val="white"/>
+        </w:rPr>
+        <w:t xml:space="preserve">Accuracy =     </w:t>
+      </w:r>
+      <m:oMath>
+        <m:f>
+          <m:fPr>
+            <m:ctrlPr>
+              <w:rPr>
+                <w:rFonts w:ascii="Cambria Math" w:eastAsia="Georgia" w:hAnsi="Cambria Math" w:cstheme="majorHAnsi"/>
+                <w:color w:val="292929"/>
+                <w:highlight w:val="white"/>
+              </w:rPr>
+            </m:ctrlPr>
+          </m:fPr>
+          <m:num>
+            <m:r>
+              <w:rPr>
+                <w:rFonts w:ascii="Cambria Math" w:eastAsia="Georgia" w:hAnsi="Cambria Math" w:cstheme="majorHAnsi"/>
+                <w:color w:val="292929"/>
+                <w:highlight w:val="white"/>
+              </w:rPr>
+              <m:t>Correct Predictions</m:t>
+            </m:r>
+          </m:num>
+          <m:den>
+            <m:r>
+              <w:rPr>
+                <w:rFonts w:ascii="Cambria Math" w:eastAsia="Georgia" w:hAnsi="Cambria Math" w:cstheme="majorHAnsi"/>
+                <w:color w:val="292929"/>
+                <w:highlight w:val="white"/>
+              </w:rPr>
+              <m:t>Total Predictions</m:t>
+            </m:r>
+          </m:den>
+        </m:f>
+      </m:oMath>
+      <w:r>
+        <w:rPr>
+          <w:rFonts w:asciiTheme="majorHAnsi" w:eastAsia="Georgia" w:hAnsiTheme="majorHAnsi" w:cstheme="majorHAnsi"/>
+          <w:color w:val="292929"/>
+          <w:highlight w:val="white"/>
+        </w:rPr>
+        <w:t xml:space="preserve"> = </w:t>
+      </w:r>
+      <m:oMath>
+        <m:f>
+          <m:fPr>
+            <m:ctrlPr>
+              <w:rPr>
+                <w:rFonts w:ascii="Cambria Math" w:eastAsia="Georgia" w:hAnsi="Cambria Math" w:cstheme="majorHAnsi"/>
+                <w:color w:val="292929"/>
+                <w:highlight w:val="white"/>
+              </w:rPr>
+            </m:ctrlPr>
+          </m:fPr>
+          <m:num>
+            <m:r>
+              <w:rPr>
+                <w:rFonts w:ascii="Cambria Math" w:eastAsia="Georgia" w:hAnsi="Cambria Math" w:cstheme="majorHAnsi"/>
+                <w:color w:val="292929"/>
+                <w:highlight w:val="white"/>
+              </w:rPr>
+              <m:t>TP +TN</m:t>
+            </m:r>
+          </m:num>
+          <m:den>
+            <m:r>
+              <w:rPr>
+                <w:rFonts w:ascii="Cambria Math" w:eastAsia="Georgia" w:hAnsi="Cambria Math" w:cstheme="majorHAnsi"/>
+                <w:color w:val="292929"/>
+                <w:highlight w:val="white"/>
+              </w:rPr>
+              <m:t>TP+TN+FP+FN</m:t>
+            </m:r>
+          </m:den>
+        </m:f>
+      </m:oMath>
+    </w:p>
+    <w:p>
+      <w:pPr>
+        <w:shd w:val="clear" w:color="auto" w:fill="FFFFFF"/>
+        <w:spacing w:before="600" w:line="240" w:lineRule="auto"/>
+        <w:jc w:val="both"/>
+        <w:rPr>
+          <w:rFonts w:asciiTheme="majorHAnsi" w:eastAsia="Georgia" w:hAnsiTheme="majorHAnsi" w:cstheme="majorHAnsi"/>
+          <w:color w:val="292929"/>
+          <w:highlight w:val="white"/>
+        </w:rPr>
+      </w:pPr>
+      <w:r>
+        <w:rPr>
+          <w:rFonts w:asciiTheme="majorHAnsi" w:eastAsia="Georgia" w:hAnsiTheme="majorHAnsi" w:cstheme="majorHAnsi"/>
+          <w:color w:val="292929"/>
+          <w:highlight w:val="white"/>
+        </w:rPr>
+        <w:t>Precision is an indicator of the level of accuracy attained in real prediction. Out of all the samples that really belong to the positive class, the proportion of samples that were accurately predicted.</w:t>
+      </w:r>
+    </w:p>
+    <w:p>
+      <w:pPr>
+        <w:shd w:val="clear" w:color="auto" w:fill="FFFFFF"/>
+        <w:spacing w:before="600" w:line="240" w:lineRule="auto"/>
+        <w:jc w:val="both"/>
+        <w:rPr>
+          <w:rFonts w:asciiTheme="majorHAnsi" w:eastAsia="Georgia" w:hAnsiTheme="majorHAnsi" w:cstheme="majorHAnsi"/>
+          <w:color w:val="292929"/>
+        </w:rPr>
+      </w:pPr>
+      <w:r>
+        <w:rPr>
+          <w:rFonts w:asciiTheme="majorHAnsi" w:eastAsia="Georgia" w:hAnsiTheme="majorHAnsi" w:cstheme="majorHAnsi"/>
+          <w:color w:val="292929"/>
+        </w:rPr>
+        <w:t xml:space="preserve">Precision = </w:t>
+      </w:r>
+      <m:oMath>
+        <m:f>
+          <m:fPr>
+            <m:ctrlPr>
+              <w:rPr>
+                <w:rFonts w:ascii="Cambria Math" w:eastAsia="Georgia" w:hAnsi="Cambria Math" w:cstheme="majorHAnsi"/>
+                <w:color w:val="292929"/>
+                <w:highlight w:val="white"/>
+              </w:rPr>
+            </m:ctrlPr>
+          </m:fPr>
+          <m:num>
+            <m:r>
+              <w:rPr>
+                <w:rFonts w:ascii="Cambria Math" w:eastAsia="Georgia" w:hAnsi="Cambria Math" w:cstheme="majorHAnsi"/>
+                <w:color w:val="292929"/>
+                <w:highlight w:val="white"/>
+              </w:rPr>
+              <m:t>Predictions Actually Positive</m:t>
+            </m:r>
+          </m:num>
+          <m:den>
+            <m:r>
+              <w:rPr>
+                <w:rFonts w:ascii="Cambria Math" w:eastAsia="Georgia" w:hAnsi="Cambria Math" w:cstheme="majorHAnsi"/>
+                <w:color w:val="292929"/>
+                <w:highlight w:val="white"/>
+              </w:rPr>
+              <m:t>Total Predicted Positive</m:t>
+            </m:r>
+          </m:den>
+        </m:f>
+      </m:oMath>
+      <w:r>
+        <w:rPr>
+          <w:rFonts w:asciiTheme="majorHAnsi" w:eastAsia="Georgia" w:hAnsiTheme="majorHAnsi" w:cstheme="majorHAnsi"/>
+          <w:color w:val="292929"/>
+          <w:highlight w:val="white"/>
+        </w:rPr>
+        <w:t xml:space="preserve"> = </w:t>
+      </w:r>
+      <m:oMath>
+        <m:f>
+          <m:fPr>
+            <m:ctrlPr>
+              <w:rPr>
+                <w:rFonts w:ascii="Cambria Math" w:eastAsia="Georgia" w:hAnsi="Cambria Math" w:cstheme="majorHAnsi"/>
+                <w:color w:val="292929"/>
+                <w:highlight w:val="white"/>
+              </w:rPr>
+            </m:ctrlPr>
+          </m:fPr>
+          <m:num>
+            <m:r>
+              <w:rPr>
+                <w:rFonts w:ascii="Cambria Math" w:eastAsia="Georgia" w:hAnsi="Cambria Math" w:cstheme="majorHAnsi"/>
+                <w:color w:val="292929"/>
+                <w:highlight w:val="white"/>
+              </w:rPr>
+              <m:t xml:space="preserve">TP </m:t>
+            </m:r>
+          </m:num>
+          <m:den>
+            <m:r>
+              <w:rPr>
+                <w:rFonts w:ascii="Cambria Math" w:eastAsia="Georgia" w:hAnsi="Cambria Math" w:cstheme="majorHAnsi"/>
+                <w:color w:val="292929"/>
+                <w:highlight w:val="white"/>
+              </w:rPr>
+              <m:t>TP+FP</m:t>
+            </m:r>
+          </m:den>
+        </m:f>
+      </m:oMath>
+    </w:p>
+    <w:p>
+      <w:pPr>
+        <w:shd w:val="clear" w:color="auto" w:fill="FFFFFF"/>
+        <w:spacing w:before="600" w:line="240" w:lineRule="auto"/>
+        <w:jc w:val="both"/>
+        <w:rPr>
+          <w:rFonts w:asciiTheme="majorHAnsi" w:eastAsia="Georgia" w:hAnsiTheme="majorHAnsi" w:cstheme="majorHAnsi"/>
+          <w:color w:val="292929"/>
+          <w:highlight w:val="white"/>
+        </w:rPr>
+      </w:pPr>
+      <w:r>
+        <w:rPr>
+          <w:rFonts w:asciiTheme="majorHAnsi" w:eastAsia="Georgia" w:hAnsiTheme="majorHAnsi" w:cstheme="majorHAnsi"/>
+          <w:color w:val="292929"/>
+          <w:highlight w:val="white"/>
+        </w:rPr>
+        <w:t>Recall</w:t>
+      </w:r>
+      <w:r>
+        <w:rPr>
+          <w:rFonts w:asciiTheme="majorHAnsi" w:eastAsia="Georgia" w:hAnsiTheme="majorHAnsi" w:cstheme="majorHAnsi"/>
+          <w:color w:val="292929"/>
+          <w:highlight w:val="white"/>
+        </w:rPr>
+        <w:t xml:space="preserve"> measures how well actual observations match </w:t>
+      </w:r>
+      <w:r>
+        <w:rPr>
+          <w:rFonts w:asciiTheme="majorHAnsi" w:eastAsia="Georgia" w:hAnsiTheme="majorHAnsi" w:cstheme="majorHAnsi"/>
+          <w:color w:val="292929"/>
+          <w:highlight w:val="white"/>
+        </w:rPr>
+        <w:t>predictions. It</w:t>
+      </w:r>
+      <w:r>
+        <w:rPr>
+          <w:rFonts w:asciiTheme="majorHAnsi" w:eastAsia="Georgia" w:hAnsiTheme="majorHAnsi" w:cstheme="majorHAnsi"/>
+          <w:color w:val="292929"/>
+          <w:highlight w:val="white"/>
+        </w:rPr>
+        <w:t xml:space="preserve"> is also referred to as sensitivity.</w:t>
+      </w:r>
+    </w:p>
+    <w:p>
+      <w:pPr>
+        <w:shd w:val="clear" w:color="auto" w:fill="FFFFFF"/>
+        <w:spacing w:before="600" w:line="240" w:lineRule="auto"/>
+        <w:jc w:val="both"/>
+        <w:rPr>
+          <w:rFonts w:asciiTheme="majorHAnsi" w:eastAsia="Georgia" w:hAnsiTheme="majorHAnsi" w:cstheme="majorHAnsi"/>
+          <w:color w:val="292929"/>
+          <w:highlight w:val="white"/>
+        </w:rPr>
+      </w:pPr>
+      <w:r>
+        <w:rPr>
+          <w:rFonts w:asciiTheme="majorHAnsi" w:eastAsia="Georgia" w:hAnsiTheme="majorHAnsi" w:cstheme="majorHAnsi"/>
+          <w:color w:val="292929"/>
+        </w:rPr>
+        <w:t xml:space="preserve">Recall = </w:t>
+      </w:r>
+      <m:oMath>
+        <m:f>
+          <m:fPr>
+            <m:ctrlPr>
+              <w:rPr>
+                <w:rFonts w:ascii="Cambria Math" w:eastAsia="Georgia" w:hAnsi="Cambria Math" w:cstheme="majorHAnsi"/>
+                <w:color w:val="292929"/>
+                <w:highlight w:val="white"/>
+              </w:rPr>
+            </m:ctrlPr>
+          </m:fPr>
+          <m:num>
+            <m:r>
+              <w:rPr>
+                <w:rFonts w:ascii="Cambria Math" w:eastAsia="Georgia" w:hAnsi="Cambria Math" w:cstheme="majorHAnsi"/>
+                <w:color w:val="292929"/>
+                <w:highlight w:val="white"/>
+              </w:rPr>
+              <m:t>Predictions Actually Positive</m:t>
+            </m:r>
+          </m:num>
+          <m:den>
+            <m:r>
+              <w:rPr>
+                <w:rFonts w:ascii="Cambria Math" w:eastAsia="Georgia" w:hAnsi="Cambria Math" w:cstheme="majorHAnsi"/>
+                <w:color w:val="292929"/>
+                <w:highlight w:val="white"/>
+              </w:rPr>
+              <m:t>Total Actual Positive</m:t>
+            </m:r>
+          </m:den>
+        </m:f>
+      </m:oMath>
+      <w:r>
+        <w:rPr>
+          <w:rFonts w:asciiTheme="majorHAnsi" w:eastAsia="Georgia" w:hAnsiTheme="majorHAnsi" w:cstheme="majorHAnsi"/>
+          <w:color w:val="292929"/>
+          <w:highlight w:val="white"/>
+        </w:rPr>
+        <w:t xml:space="preserve"> = </w:t>
+      </w:r>
+      <m:oMath>
+        <m:f>
+          <m:fPr>
+            <m:ctrlPr>
+              <w:rPr>
+                <w:rFonts w:ascii="Cambria Math" w:eastAsia="Georgia" w:hAnsi="Cambria Math" w:cstheme="majorHAnsi"/>
+                <w:color w:val="292929"/>
+                <w:highlight w:val="white"/>
+              </w:rPr>
+            </m:ctrlPr>
+          </m:fPr>
+          <m:num>
+            <m:r>
+              <w:rPr>
+                <w:rFonts w:ascii="Cambria Math" w:eastAsia="Georgia" w:hAnsi="Cambria Math" w:cstheme="majorHAnsi"/>
+                <w:color w:val="292929"/>
+                <w:highlight w:val="white"/>
+              </w:rPr>
+              <m:t xml:space="preserve">TP </m:t>
+            </m:r>
+          </m:num>
+          <m:den>
+            <m:r>
+              <w:rPr>
+                <w:rFonts w:ascii="Cambria Math" w:eastAsia="Georgia" w:hAnsi="Cambria Math" w:cstheme="majorHAnsi"/>
+                <w:color w:val="292929"/>
+                <w:highlight w:val="white"/>
+              </w:rPr>
+              <m:t>TP+FN</m:t>
+            </m:r>
+          </m:den>
+        </m:f>
+      </m:oMath>
+    </w:p>
+    <w:p>
+      <w:pPr>
+        <w:shd w:val="clear" w:color="auto" w:fill="FFFFFF"/>
+        <w:spacing w:before="600" w:line="240" w:lineRule="auto"/>
+        <w:jc w:val="both"/>
+        <w:rPr>
+          <w:rFonts w:asciiTheme="majorHAnsi" w:eastAsia="Georgia" w:hAnsiTheme="majorHAnsi" w:cstheme="majorHAnsi"/>
+          <w:color w:val="292929"/>
+          <w:highlight w:val="white"/>
+        </w:rPr>
+      </w:pPr>
+      <w:r>
+        <w:rPr>
+          <w:rFonts w:asciiTheme="majorHAnsi" w:eastAsia="Georgia" w:hAnsiTheme="majorHAnsi" w:cstheme="majorHAnsi"/>
+          <w:color w:val="292929"/>
+          <w:highlight w:val="white"/>
+        </w:rPr>
+        <w:t>A harmonic mean of precision and recall is the F1 score. The F1 score kind of keeps the precision and recall of your classifier in balance.</w:t>
+      </w:r>
+    </w:p>
+    <w:p>
+      <w:pPr>
+        <w:shd w:val="clear" w:color="auto" w:fill="FFFFFF"/>
+        <w:spacing w:before="600" w:line="240" w:lineRule="auto"/>
+        <w:jc w:val="both"/>
+        <w:rPr>
+          <w:rFonts w:asciiTheme="majorHAnsi" w:eastAsia="Georgia" w:hAnsiTheme="majorHAnsi" w:cstheme="majorHAnsi"/>
+          <w:color w:val="292929"/>
+          <w:highlight w:val="white"/>
+        </w:rPr>
+      </w:pPr>
+      <w:r>
+        <w:rPr>
+          <w:rFonts w:asciiTheme="majorHAnsi" w:eastAsia="Georgia" w:hAnsiTheme="majorHAnsi" w:cstheme="majorHAnsi"/>
+          <w:color w:val="292929"/>
+        </w:rPr>
+        <w:t xml:space="preserve">F1-Score =2 *  </w:t>
+      </w:r>
+      <m:oMath>
+        <m:f>
+          <m:fPr>
+            <m:ctrlPr>
+              <w:rPr>
+                <w:rFonts w:ascii="Cambria Math" w:eastAsia="Georgia" w:hAnsi="Cambria Math" w:cstheme="majorHAnsi"/>
+                <w:color w:val="292929"/>
+                <w:highlight w:val="white"/>
+              </w:rPr>
+            </m:ctrlPr>
+          </m:fPr>
+          <m:num>
+            <m:r>
+              <w:rPr>
+                <w:rFonts w:ascii="Cambria Math" w:eastAsia="Georgia" w:hAnsi="Cambria Math" w:cstheme="majorHAnsi"/>
+                <w:color w:val="292929"/>
+                <w:highlight w:val="white"/>
+              </w:rPr>
+              <m:t>Recall * Precision</m:t>
+            </m:r>
+          </m:num>
+          <m:den>
+            <m:r>
+              <w:rPr>
+                <w:rFonts w:ascii="Cambria Math" w:eastAsia="Georgia" w:hAnsi="Cambria Math" w:cstheme="majorHAnsi"/>
+                <w:color w:val="292929"/>
+                <w:highlight w:val="white"/>
+              </w:rPr>
+              <m:t>Recall + Precision</m:t>
+            </m:r>
+          </m:den>
+        </m:f>
+      </m:oMath>
+      <w:r>
+        <w:rPr>
+          <w:rFonts w:asciiTheme="majorHAnsi" w:eastAsia="Georgia" w:hAnsiTheme="majorHAnsi" w:cstheme="majorHAnsi"/>
+          <w:color w:val="292929"/>
+          <w:highlight w:val="white"/>
+        </w:rPr>
+        <w:t xml:space="preserve"> </w:t>
+      </w:r>
     </w:p>
     <w:p>
       <w:pPr>
@@ -632,7 +1408,25 @@
         <w:jc w:val="both"/>
       </w:pPr>
       <w:r>
-        <w:t xml:space="preserve">The exploratory data analysis conclusions for this research are twofold.  When analysing the categorical variables, it is observed that most employees who left the company belonged to the Research and Development department, with most of them being laboratory technicians, sales executives or research scientists. It was also observed that the employees who left the company scored excellent performance ratings. It is not good to loose such high quality employees. Most of these employees had bachelor’s degree and their education field was mostly life sciences, medical and marketing. </w:t>
+        <w:t xml:space="preserve">The exploratory data analysis conclusions for this research are twofold.  When analysing the categorical variables, it is observed that most employees who left the company belonged to the Research and Development department, with most of them being laboratory technicians, sales </w:t>
+      </w:r>
+      <w:r>
+        <w:t>executives,</w:t>
+      </w:r>
+      <w:r>
+        <w:t xml:space="preserve"> or research scientists. It was also observed that the employees who left the company scored excellent performance ratings. It is not good to </w:t>
+      </w:r>
+      <w:r>
+        <w:t>lose</w:t>
+      </w:r>
+      <w:r>
+        <w:t xml:space="preserve"> such </w:t>
+      </w:r>
+      <w:r>
+        <w:t>high-quality</w:t>
+      </w:r>
+      <w:r>
+        <w:t xml:space="preserve"> employees. Most of these employees had bachelor’s degree and their education field was mostly life sciences, medical and marketing. </w:t>
       </w:r>
       <w:r>
         <w:t>Many</w:t>
@@ -641,18 +1435,55 @@
         <w:t xml:space="preserve"> employees showed high work involvement along with the dissatisfaction with the work environment. </w:t>
       </w:r>
       <w:r>
-        <w:t>Looking at the attrition per age histogram, its noticeable that as the age of an employee increases, the lesser are the chances for such employees to leave. Most of the attrition is made in the ages ranging between 25 to 35. The data also indicates that more working years, more years at the company and more years working at the current role employees accumulate, the less likely they are to leave. Talking about incomes, the majority of employees who have left belong to the category of smaller income employees. Also, those who have less percentage salary hike also tend to leave more than those with a higher percentual salary hike.</w:t>
-      </w:r>
-    </w:p>
-    <w:p>
-      <w:pPr>
-        <w:jc w:val="both"/>
-      </w:pPr>
-    </w:p>
-    <w:p>
-      <w:pPr>
-        <w:jc w:val="both"/>
-      </w:pPr>
+        <w:t xml:space="preserve">Looking at the attrition per age histogram, its noticeable that as the age of an </w:t>
+      </w:r>
+      <w:r>
+        <w:lastRenderedPageBreak/>
+        <w:t>employee increases, the lesser are the chances for such employees to leave. Most of the attrition is made in the ages ranging between 25 to 35. The data also indicates that more working years, more years at the company and more years working at the current role employees accumulate, the less likely they are to leave. Talking about incomes, the majority of employees who have left belong to the category of smaller income employees. Also, those who have less percentage salary hike also tend to leave more than those with a higher percentual salary hike.</w:t>
+      </w:r>
+    </w:p>
+    <w:p>
+      <w:pPr>
+        <w:jc w:val="both"/>
+      </w:pPr>
+      <w:r>
+        <w:t xml:space="preserve">In this research there are 2 cycles of training and evaluation of the data. First cycle is regular, second cycle involves the tuned data. Data is tuned using Hyperparameter tuning explain above. </w:t>
+      </w:r>
+      <w:r>
+        <w:t>For evaluation, confusion matrix is being used. Confusion matrix talks about the accuracy, recall, f1_score and precision of the model. Out of these performance measures</w:t>
+      </w:r>
+      <w:r>
+        <w:t xml:space="preserve"> Recall is important for this research. Considering the main goal to</w:t>
+      </w:r>
+      <w:r>
+        <w:t xml:space="preserve"> identify the employees that are more likely to leave the company, the recall score is the one in focus.</w:t>
+      </w:r>
+    </w:p>
+    <w:p>
+      <w:pPr>
+        <w:jc w:val="both"/>
+      </w:pPr>
+      <w:r>
+        <w:t>For the first cycle, gradient boosting gave the best accuracy score (88.21%) while ada-boosting had the best recall score</w:t>
+      </w:r>
+      <w:r>
+        <w:t xml:space="preserve"> </w:t>
+      </w:r>
+      <w:r>
+        <w:t>(</w:t>
+      </w:r>
+      <w:r>
+        <w:t>50.70%</w:t>
+      </w:r>
+      <w:r>
+        <w:t>).</w:t>
+      </w:r>
+      <w:r>
+        <w:t xml:space="preserve"> For second cycle, that is, with hyperparameters</w:t>
+      </w:r>
+      <w:r>
+        <w:t>, ada-boosting gave the best accuracy (87.98%) and the best recall (52.11%).</w:t>
+      </w:r>
     </w:p>
     <w:p>
       <w:pPr>
@@ -672,424 +1503,202 @@
         <w:jc w:val="both"/>
       </w:pPr>
       <w:r>
+        <w:t>R</w:t>
+      </w:r>
+      <w:r>
+        <w:t>eferences</w:t>
+      </w:r>
+    </w:p>
+    <w:p>
+      <w:pPr>
+        <w:jc w:val="both"/>
+      </w:pPr>
+    </w:p>
+    <w:p>
+      <w:pPr>
+        <w:jc w:val="both"/>
+      </w:pPr>
+      <w:r>
+        <w:t xml:space="preserve">[1] Shankar, R.S., Rajanikanth, J., Sivaramaraju, V.V. and Murthy, K.V.S.S.R., 2018, July. Prediction of employee attrition using datamining. In 2018 ieee international conference on system, computation, </w:t>
+      </w:r>
+      <w:r>
+        <w:t>automation,</w:t>
+      </w:r>
+      <w:r>
+        <w:t xml:space="preserve"> and networking (icscan) (pp. 1-8). IEEE.</w:t>
+      </w:r>
+    </w:p>
+    <w:p>
+      <w:pPr>
+        <w:jc w:val="both"/>
+      </w:pPr>
+      <w:r>
+        <w:t>[2] Alao, D.A.B.A. and Adeyemo, A.B., 2013. Analyzing employee attrition using decision tree algorithms. Computing, Information Systems, Development Informatics and Allied Research Journal, 4(1), pp.17-28.</w:t>
+      </w:r>
+    </w:p>
+    <w:p>
+      <w:pPr>
+        <w:jc w:val="both"/>
+      </w:pPr>
+      <w:r>
+        <w:t>[3] Alduayj, S.S. and Rajpoot, K., 2018, November. Predicting employee attrition using machine learning. In 2018 international conference on innovations in information technology (iit) (pp. 93-98). IEEE.</w:t>
+      </w:r>
+    </w:p>
+    <w:p>
+      <w:pPr>
+        <w:jc w:val="both"/>
+      </w:pPr>
+      <w:r>
+        <w:t>[4] Fallucchi, F., Coladangelo, M., Giuliano, R. and William De Luca, E., 2020. Predicting employee attrition using machine learning techniques. Computers, 9(4), p.86.</w:t>
+      </w:r>
+    </w:p>
+    <w:p>
+      <w:pPr>
+        <w:jc w:val="both"/>
+      </w:pPr>
+      <w:r>
+        <w:t>[5] Martin, L., 2020. How to retain motivated employees in their jobs?. Economic and Industrial Democracy, 41(4), pp.910-953.</w:t>
+      </w:r>
+    </w:p>
+    <w:p>
+      <w:pPr>
+        <w:jc w:val="both"/>
+      </w:pPr>
+      <w:r>
+        <w:t xml:space="preserve">[6] Jhaveri, S., Khedkar, I., Kantharia, Y. and Jaswal, S., 2019, March. Success prediction using random forest, catboost, </w:t>
+      </w:r>
+      <w:r>
+        <w:t>xgboost,</w:t>
+      </w:r>
+      <w:r>
+        <w:t xml:space="preserve"> and adaboost for kickstarter campaigns. In 2019 3rd International Conference on Computing Methodologies and Communication (ICCMC) (pp. 1170-1173). IEEE.</w:t>
+      </w:r>
+    </w:p>
+    <w:p>
+      <w:pPr>
+        <w:jc w:val="both"/>
+      </w:pPr>
+      <w:r>
+        <w:t xml:space="preserve">[7] Kabiraj, S., Raihan, M., Alvi, N., Afrin, M., Akter, L., Sohagi, S.A. and Podder, E., 2020, July. Breast cancer risk prediction using XGBoost and random forest algorithm. In 2020 11th international conference on computing, </w:t>
+      </w:r>
+      <w:r>
+        <w:t>communication,</w:t>
+      </w:r>
+      <w:r>
+        <w:t xml:space="preserve"> and networking technologies (ICCCNT) (pp. 1-4). IEEE.</w:t>
+      </w:r>
+    </w:p>
+    <w:p>
+      <w:pPr>
+        <w:jc w:val="both"/>
+      </w:pPr>
+      <w:r>
+        <w:t>[8] Bardenet, R., Brendel, M., Kégl, B. and Sebag, M., 2013, May. Collaborative hyperparameter tuning. In International conference on machine learning (pp. 199-207). PMLR.</w:t>
+      </w:r>
+    </w:p>
+    <w:p>
+      <w:pPr>
+        <w:jc w:val="both"/>
+      </w:pPr>
+      <w:r>
         <w:lastRenderedPageBreak/>
-        <w:t>R</w:t>
-      </w:r>
-      <w:r>
-        <w:t>eferences</w:t>
-      </w:r>
-    </w:p>
-    <w:p>
-      <w:pPr>
-        <w:jc w:val="both"/>
-      </w:pPr>
-    </w:p>
-    <w:p>
-      <w:pPr>
-        <w:jc w:val="both"/>
-      </w:pPr>
-      <w:r>
-        <w:t xml:space="preserve">[1] Shankar, R.S., </w:t>
-      </w:r>
-      <w:proofErr w:type="spellStart"/>
-      <w:r>
-        <w:t>Rajanikanth</w:t>
-      </w:r>
-      <w:proofErr w:type="spellEnd"/>
-      <w:r>
-        <w:t xml:space="preserve">, J., </w:t>
-      </w:r>
-      <w:proofErr w:type="spellStart"/>
-      <w:r>
-        <w:t>Sivaramaraju</w:t>
-      </w:r>
-      <w:proofErr w:type="spellEnd"/>
-      <w:r>
-        <w:t xml:space="preserve">, V.V. and Murthy, K.V.S.S.R., 2018, July. Prediction of employee attrition using datamining. In 2018 </w:t>
-      </w:r>
-      <w:proofErr w:type="spellStart"/>
-      <w:r>
-        <w:t>ieee</w:t>
-      </w:r>
-      <w:proofErr w:type="spellEnd"/>
-      <w:r>
-        <w:t xml:space="preserve"> international conference on system, computation, automation and networking (</w:t>
-      </w:r>
-      <w:proofErr w:type="spellStart"/>
-      <w:r>
-        <w:t>icscan</w:t>
-      </w:r>
-      <w:proofErr w:type="spellEnd"/>
-      <w:r>
-        <w:t>) (pp. 1-8). IEEE.</w:t>
-      </w:r>
-    </w:p>
-    <w:p>
-      <w:pPr>
-        <w:jc w:val="both"/>
-      </w:pPr>
-      <w:r>
-        <w:t xml:space="preserve">[2] </w:t>
-      </w:r>
-      <w:proofErr w:type="spellStart"/>
-      <w:r>
-        <w:t>Alao</w:t>
-      </w:r>
-      <w:proofErr w:type="spellEnd"/>
-      <w:r>
-        <w:t xml:space="preserve">, D.A.B.A. and Adeyemo, A.B., 2013. </w:t>
-      </w:r>
-      <w:proofErr w:type="spellStart"/>
-      <w:r>
-        <w:t>Analyzing</w:t>
-      </w:r>
-      <w:proofErr w:type="spellEnd"/>
-      <w:r>
-        <w:t xml:space="preserve"> employee attrition using decision tree algorithms. Computing, Information Systems, Development Informatics and Allied Research Journal, 4(1), pp.17-28.</w:t>
-      </w:r>
-    </w:p>
-    <w:p>
-      <w:pPr>
-        <w:jc w:val="both"/>
-      </w:pPr>
-      <w:r>
-        <w:t xml:space="preserve">[3] </w:t>
-      </w:r>
-      <w:proofErr w:type="spellStart"/>
-      <w:r>
-        <w:t>Alduayj</w:t>
-      </w:r>
-      <w:proofErr w:type="spellEnd"/>
-      <w:r>
-        <w:t>, S.S. and Rajpoot, K., 2018, November. Predicting employee attrition using machine learning. In 2018 international conference on innovations in information technology (</w:t>
-      </w:r>
-      <w:proofErr w:type="spellStart"/>
-      <w:r>
-        <w:t>iit</w:t>
-      </w:r>
-      <w:proofErr w:type="spellEnd"/>
-      <w:r>
-        <w:t>) (pp. 93-98). IEEE.</w:t>
-      </w:r>
-    </w:p>
-    <w:p>
-      <w:pPr>
-        <w:jc w:val="both"/>
-      </w:pPr>
-      <w:r>
-        <w:t xml:space="preserve">[4] </w:t>
-      </w:r>
-      <w:proofErr w:type="spellStart"/>
-      <w:r>
-        <w:t>Fallucchi</w:t>
-      </w:r>
-      <w:proofErr w:type="spellEnd"/>
-      <w:r>
-        <w:t xml:space="preserve">, F., </w:t>
-      </w:r>
-      <w:proofErr w:type="spellStart"/>
-      <w:r>
-        <w:t>Coladangelo</w:t>
-      </w:r>
-      <w:proofErr w:type="spellEnd"/>
-      <w:r>
-        <w:t>, M., Giuliano, R. and William De Luca, E., 2020. Predicting employee attrition using machine learning techniques. Computers, 9(4), p.86.</w:t>
-      </w:r>
-    </w:p>
-    <w:p>
-      <w:pPr>
-        <w:jc w:val="both"/>
-      </w:pPr>
-      <w:r>
-        <w:t>[5] Martin, L., 2020. How to retain motivated employees in their jobs?. Economic and Industrial Democracy, 41(4), pp.910-953.</w:t>
-      </w:r>
-    </w:p>
-    <w:p>
-      <w:pPr>
-        <w:jc w:val="both"/>
-      </w:pPr>
-      <w:r>
-        <w:t xml:space="preserve">[6] </w:t>
-      </w:r>
-      <w:proofErr w:type="spellStart"/>
-      <w:r>
-        <w:t>Jhaveri</w:t>
-      </w:r>
-      <w:proofErr w:type="spellEnd"/>
-      <w:r>
-        <w:t xml:space="preserve">, S., </w:t>
-      </w:r>
-      <w:proofErr w:type="spellStart"/>
-      <w:r>
-        <w:t>Khedkar</w:t>
-      </w:r>
-      <w:proofErr w:type="spellEnd"/>
-      <w:r>
-        <w:t xml:space="preserve">, I., </w:t>
-      </w:r>
-      <w:proofErr w:type="spellStart"/>
-      <w:r>
-        <w:t>Kantharia</w:t>
-      </w:r>
-      <w:proofErr w:type="spellEnd"/>
-      <w:r>
-        <w:t xml:space="preserve">, Y. and </w:t>
-      </w:r>
-      <w:proofErr w:type="spellStart"/>
-      <w:r>
-        <w:t>Jaswal</w:t>
-      </w:r>
-      <w:proofErr w:type="spellEnd"/>
-      <w:r>
-        <w:t xml:space="preserve">, S., 2019, March. Success prediction using random forest, </w:t>
-      </w:r>
-      <w:proofErr w:type="spellStart"/>
-      <w:r>
-        <w:t>catboost</w:t>
-      </w:r>
-      <w:proofErr w:type="spellEnd"/>
-      <w:r>
-        <w:t xml:space="preserve">, </w:t>
-      </w:r>
-      <w:proofErr w:type="spellStart"/>
-      <w:r>
-        <w:t>xgboost</w:t>
-      </w:r>
-      <w:proofErr w:type="spellEnd"/>
-      <w:r>
-        <w:t xml:space="preserve"> and </w:t>
-      </w:r>
-      <w:proofErr w:type="spellStart"/>
-      <w:r>
-        <w:t>adaboost</w:t>
-      </w:r>
-      <w:proofErr w:type="spellEnd"/>
-      <w:r>
-        <w:t xml:space="preserve"> for </w:t>
-      </w:r>
-      <w:proofErr w:type="spellStart"/>
-      <w:r>
-        <w:t>kickstarter</w:t>
-      </w:r>
-      <w:proofErr w:type="spellEnd"/>
-      <w:r>
-        <w:t xml:space="preserve"> campaigns. In 2019 3rd International Conference on Computing Methodologies and Communication (ICCMC) (pp. 1170-1173). IEEE.</w:t>
-      </w:r>
-    </w:p>
-    <w:p>
-      <w:pPr>
-        <w:jc w:val="both"/>
-      </w:pPr>
-      <w:r>
-        <w:t xml:space="preserve">[7] </w:t>
-      </w:r>
-      <w:proofErr w:type="spellStart"/>
-      <w:r>
-        <w:t>Kabiraj</w:t>
-      </w:r>
-      <w:proofErr w:type="spellEnd"/>
-      <w:r>
-        <w:t xml:space="preserve">, S., Raihan, M., </w:t>
-      </w:r>
-      <w:proofErr w:type="spellStart"/>
-      <w:r>
-        <w:t>Alvi</w:t>
-      </w:r>
-      <w:proofErr w:type="spellEnd"/>
-      <w:r>
-        <w:t xml:space="preserve">, N., Afrin, M., </w:t>
-      </w:r>
-      <w:proofErr w:type="spellStart"/>
-      <w:r>
-        <w:t>Akter</w:t>
-      </w:r>
-      <w:proofErr w:type="spellEnd"/>
-      <w:r>
-        <w:t xml:space="preserve">, L., </w:t>
-      </w:r>
-      <w:proofErr w:type="spellStart"/>
-      <w:r>
-        <w:t>Sohagi</w:t>
-      </w:r>
-      <w:proofErr w:type="spellEnd"/>
-      <w:r>
-        <w:t xml:space="preserve">, S.A. and </w:t>
-      </w:r>
-      <w:proofErr w:type="spellStart"/>
-      <w:r>
-        <w:t>Podder</w:t>
-      </w:r>
-      <w:proofErr w:type="spellEnd"/>
-      <w:r>
-        <w:t xml:space="preserve">, E., 2020, July. Breast cancer risk prediction using </w:t>
-      </w:r>
-      <w:proofErr w:type="spellStart"/>
-      <w:r>
-        <w:t>XGBoost</w:t>
-      </w:r>
-      <w:proofErr w:type="spellEnd"/>
-      <w:r>
-        <w:t xml:space="preserve"> and random forest algorithm. In 2020 11th international conference on computing, communication and networking technologies (ICCCNT) (pp. 1-4). IEEE.</w:t>
-      </w:r>
-    </w:p>
-    <w:p>
-      <w:pPr>
-        <w:jc w:val="both"/>
-      </w:pPr>
-      <w:r>
-        <w:t xml:space="preserve">[8] </w:t>
-      </w:r>
-      <w:proofErr w:type="spellStart"/>
-      <w:r>
-        <w:t>Bardenet</w:t>
-      </w:r>
-      <w:proofErr w:type="spellEnd"/>
-      <w:r>
-        <w:t xml:space="preserve">, R., Brendel, M., </w:t>
-      </w:r>
-      <w:proofErr w:type="spellStart"/>
-      <w:r>
-        <w:t>Kégl</w:t>
-      </w:r>
-      <w:proofErr w:type="spellEnd"/>
-      <w:r>
-        <w:t xml:space="preserve">, B. and </w:t>
-      </w:r>
-      <w:proofErr w:type="spellStart"/>
-      <w:r>
-        <w:t>Sebag</w:t>
-      </w:r>
-      <w:proofErr w:type="spellEnd"/>
-      <w:r>
-        <w:t>, M., 2013, May. Collaborative hyperparameter tuning. In International conference on machine learning (pp. 199-207). PMLR.</w:t>
-      </w:r>
-    </w:p>
-    <w:p>
-      <w:pPr>
-        <w:jc w:val="both"/>
-      </w:pPr>
-      <w:r>
-        <w:t xml:space="preserve">[9] </w:t>
-      </w:r>
-      <w:proofErr w:type="spellStart"/>
-      <w:r>
-        <w:t>Schratz</w:t>
-      </w:r>
-      <w:proofErr w:type="spellEnd"/>
-      <w:r>
-        <w:t xml:space="preserve">, P., </w:t>
-      </w:r>
-      <w:proofErr w:type="spellStart"/>
-      <w:r>
-        <w:t>Muenchow</w:t>
-      </w:r>
-      <w:proofErr w:type="spellEnd"/>
-      <w:r>
-        <w:t xml:space="preserve">, J., </w:t>
-      </w:r>
-      <w:proofErr w:type="spellStart"/>
-      <w:r>
-        <w:t>Iturritxa</w:t>
-      </w:r>
-      <w:proofErr w:type="spellEnd"/>
-      <w:r>
-        <w:t xml:space="preserve">, E., Richter, J. and </w:t>
-      </w:r>
-      <w:proofErr w:type="spellStart"/>
-      <w:r>
-        <w:t>Brenning</w:t>
-      </w:r>
-      <w:proofErr w:type="spellEnd"/>
-      <w:r>
-        <w:t>, A., 2019. Hyperparameter tuning and performance assessment of statistical and machine-learning algorithms using spatial data. Ecological Modelling, 406, pp.109-120.</w:t>
-      </w:r>
-    </w:p>
-    <w:p>
-      <w:pPr>
-        <w:jc w:val="both"/>
-      </w:pPr>
-      <w:r>
-        <w:t xml:space="preserve">[10] Shi, X., Wong, Y.D., Li, M.Z.F., </w:t>
-      </w:r>
-      <w:proofErr w:type="spellStart"/>
-      <w:r>
-        <w:t>Palanisamy</w:t>
-      </w:r>
-      <w:proofErr w:type="spellEnd"/>
-      <w:r>
-        <w:t xml:space="preserve">, C. and Chai, C., 2019. A feature learning approach based on </w:t>
-      </w:r>
-      <w:proofErr w:type="spellStart"/>
-      <w:r>
-        <w:t>XGBoost</w:t>
-      </w:r>
-      <w:proofErr w:type="spellEnd"/>
-      <w:r>
-        <w:t xml:space="preserve"> for driving assessment and risk prediction. Accident Analysis &amp; Prevention, 129, pp.170-179.</w:t>
-      </w:r>
-    </w:p>
-    <w:p>
-      <w:pPr>
-        <w:jc w:val="both"/>
-      </w:pPr>
-      <w:r>
-        <w:t>[11]</w:t>
-      </w:r>
-      <w:proofErr w:type="spellStart"/>
-      <w:r>
-        <w:t>Alhashmi</w:t>
-      </w:r>
-      <w:proofErr w:type="spellEnd"/>
-      <w:r>
-        <w:t>, S.M., 2019, November. Towards Understanding Employee Attrition using a Decision Tree Approach. In 2019 International Conference on Digitization (ICD) (pp. 44-47). IEEE.</w:t>
-      </w:r>
-    </w:p>
-    <w:p>
-      <w:pPr>
-        <w:jc w:val="both"/>
-      </w:pPr>
-      <w:r>
-        <w:t xml:space="preserve">[12]Sisodia, D.S., Vishwakarma, S. and </w:t>
-      </w:r>
-      <w:proofErr w:type="spellStart"/>
-      <w:r>
-        <w:t>Pujahari</w:t>
-      </w:r>
-      <w:proofErr w:type="spellEnd"/>
-      <w:r>
-        <w:t>, A., 2017, November. Evaluation of machine learning models for employee churn prediction. In 2017 international conference on inventive computing and informatics (</w:t>
-      </w:r>
-      <w:proofErr w:type="spellStart"/>
-      <w:r>
-        <w:t>icici</w:t>
-      </w:r>
-      <w:proofErr w:type="spellEnd"/>
-      <w:r>
-        <w:t>) (pp. 1016-1020). IEEE.</w:t>
-      </w:r>
-    </w:p>
-    <w:p>
-      <w:pPr>
-        <w:jc w:val="both"/>
-      </w:pPr>
-      <w:r>
-        <w:t>[13]</w:t>
-      </w:r>
-      <w:proofErr w:type="spellStart"/>
-      <w:r>
-        <w:t>Hebbar</w:t>
-      </w:r>
-      <w:proofErr w:type="spellEnd"/>
-      <w:r>
-        <w:t xml:space="preserve">, A.R., Patil, S.H., Rajeshwari, S.B. and </w:t>
-      </w:r>
-      <w:proofErr w:type="spellStart"/>
-      <w:r>
-        <w:t>Saqquaf</w:t>
-      </w:r>
-      <w:proofErr w:type="spellEnd"/>
-      <w:r>
-        <w:t>, S.S.M., 2018, May. Comparison of machine learning techniques to predict the attrition rate of the employees. In 2018 3rd IEEE International Conference on Recent Trends in Electronics, Information &amp; Communication Technology (RTEICT) (pp. 934-938). IEEE.</w:t>
+        <w:t>[9] Schratz, P., Muenchow, J., Iturritxa, E., Richter, J. and Brenning, A., 2019. Hyperparameter tuning and performance assessment of statistical and machine-learning algorithms using spatial data. Ecological Modelling, 406, pp.109-120.</w:t>
+      </w:r>
+    </w:p>
+    <w:p>
+      <w:pPr>
+        <w:jc w:val="both"/>
+      </w:pPr>
+      <w:r>
+        <w:t>[10] Shi, X., Wong, Y.D., Li, M.Z.F., Palanisamy, C. and Chai, C., 2019. A feature learning approach based on XGBoost for driving assessment and risk prediction. Accident Analysis &amp; Prevention, 129, pp.170-179.</w:t>
+      </w:r>
+    </w:p>
+    <w:p>
+      <w:pPr>
+        <w:jc w:val="both"/>
+      </w:pPr>
+      <w:r>
+        <w:t>[11]Alhashmi, S.M., 2019, November. Towards Understanding Employee Attrition using a Decision Tree Approach. In 2019 International Conference on Digitization (ICD) (pp. 44-47). IEEE.</w:t>
+      </w:r>
+    </w:p>
+    <w:p>
+      <w:pPr>
+        <w:jc w:val="both"/>
+      </w:pPr>
+      <w:r>
+        <w:t>[12]Sisodia, D.S., Vishwakarma, S. and Pujahari, A., 2017, November. Evaluation of machine learning models for employee churn prediction. In 2017 international conference on inventive computing and informatics (icici) (pp. 1016-1020). IEEE.</w:t>
+      </w:r>
+    </w:p>
+    <w:p>
+      <w:pPr>
+        <w:jc w:val="both"/>
+      </w:pPr>
+      <w:r>
+        <w:t>[13]Hebbar, A.R., Patil, S.H., Rajeshwari, S.B. and Saqquaf, S.S.M., 2018, May. Comparison of machine learning techniques to predict the attrition rate of the employees. In 2018 3rd IEEE International Conference on Recent Trends in Electronics, Information &amp; Communication Technology (RTEICT) (pp. 934-938). IEEE.</w:t>
+      </w:r>
+    </w:p>
+    <w:p>
+      <w:pPr>
+        <w:jc w:val="both"/>
+      </w:pPr>
+      <w:r>
+        <w:t>[14]Dubey, R. and Bisht, G., 2009, April. Key Result Employee (KRE) Retention:" Entrapping the Mammoth". In 2009 International Association of Computer Science and Information Technology-Spring Conference (pp. 272-275). IEEE.</w:t>
+      </w:r>
+    </w:p>
+    <w:p>
+      <w:pPr>
+        <w:jc w:val="both"/>
+      </w:pPr>
+      <w:r>
+        <w:t>[15]Brockett, N., Clarke, C., Berlingerio, M. and Dutta, S., 2019, December. A system for analysis and remediation of attrition. In 2019 IEEE International Conference on Big Data (Big Data) (pp. 2016-2019). IEEE.</w:t>
+      </w:r>
+    </w:p>
+    <w:p>
+      <w:pPr>
+        <w:jc w:val="both"/>
+      </w:pPr>
+      <w:r>
+        <w:t>[16]Singh, M., Varshney, K.R., Wang, J., Mojsilovic, A., Gill, A.R., Faur, P.I. and Ezry, R., 2012, December. An analytics approach for proactively combating voluntary attrition of employees. In 2012 IEEE 12th International Conference on Data Mining Workshops (pp. 317-323). IEEE.</w:t>
+      </w:r>
+    </w:p>
+    <w:p>
+      <w:pPr>
+        <w:jc w:val="both"/>
+      </w:pPr>
+      <w:r>
+        <w:t>[17]Joseph, R., Udupa, S., Jangale, S., Kotkar, K. and Pawar, P., 2021, May. Employee Attrition Using Machine Learning And Depression Analysis. In 2021 5th International Conference on Intelligent Computing and Control Systems (ICICCS) (pp. 1000-1005). IEEE.</w:t>
+      </w:r>
+    </w:p>
+    <w:p>
+      <w:pPr>
+        <w:jc w:val="both"/>
+      </w:pPr>
+      <w:r>
+        <w:t>[18]Jain, R. and Nayyar, A., 2018, November. Predicting employee attrition using xgboost machine learning approach. In 2018 international conference on system modeling &amp; advancement in research trends (smart) (pp. 113-120). IEEE.</w:t>
+      </w:r>
+    </w:p>
+    <w:p>
+      <w:pPr>
+        <w:jc w:val="both"/>
+      </w:pPr>
+      <w:r>
+        <w:t>[19]Mhatre, A., Mahalingam, A., Narayanan, M., Nair, A. and Jaju, S., 2020, December. Predicting employee attrition along with identifying high risk employees using big data and machine learning. In 2020 2nd international conference on advances in computing, communication control and networking (icacccn) (pp. 269-276). IEEE.</w:t>
+      </w:r>
+    </w:p>
+    <w:p>
+      <w:pPr>
+        <w:jc w:val="both"/>
+      </w:pPr>
+      <w:r>
+        <w:t>[20]Alduayj, S.S. and Rajpoot, K., 2018, November. Predicting employee attrition using machine learning. In 2018 international conference on innovations in information technology (iit) (pp. 93-98). IEEE.</w:t>
+      </w:r>
+    </w:p>
+    <w:p>
+      <w:pPr>
+        <w:jc w:val="both"/>
+      </w:pPr>
+      <w:r>
+        <w:t>[21]Zhou, N., Gifford, W.M., Yan, J. and Li, H., 2016, June. End-to-end solution with clustering method for attrition analysis. In 2016 IEEE International Conference on Services Computing (SCC) (pp. 363-370). IEEE.</w:t>
       </w:r>
     </w:p>
     <w:p>
@@ -1098,166 +1707,6 @@
       </w:pPr>
       <w:r>
         <w:lastRenderedPageBreak/>
-        <w:t>[14]Dubey, R. and Bisht, G., 2009, April. Key Result Employee (KRE) Retention:" Entrapping the Mammoth". In 2009 International Association of Computer Science and Information Technology-Spring Conference (pp. 272-275). IEEE.</w:t>
-      </w:r>
-    </w:p>
-    <w:p>
-      <w:pPr>
-        <w:jc w:val="both"/>
-      </w:pPr>
-      <w:r>
-        <w:t xml:space="preserve">[15]Brockett, N., Clarke, C., </w:t>
-      </w:r>
-      <w:proofErr w:type="spellStart"/>
-      <w:r>
-        <w:t>Berlingerio</w:t>
-      </w:r>
-      <w:proofErr w:type="spellEnd"/>
-      <w:r>
-        <w:t>, M. and Dutta, S., 2019, December. A system for analysis and remediation of attrition. In 2019 IEEE International Conference on Big Data (Big Data) (pp. 2016-2019). IEEE.</w:t>
-      </w:r>
-    </w:p>
-    <w:p>
-      <w:pPr>
-        <w:jc w:val="both"/>
-      </w:pPr>
-      <w:r>
-        <w:t xml:space="preserve">[16]Singh, M., Varshney, K.R., Wang, J., </w:t>
-      </w:r>
-      <w:proofErr w:type="spellStart"/>
-      <w:r>
-        <w:t>Mojsilovic</w:t>
-      </w:r>
-      <w:proofErr w:type="spellEnd"/>
-      <w:r>
-        <w:t xml:space="preserve">, A., Gill, A.R., </w:t>
-      </w:r>
-      <w:proofErr w:type="spellStart"/>
-      <w:r>
-        <w:t>Faur</w:t>
-      </w:r>
-      <w:proofErr w:type="spellEnd"/>
-      <w:r>
-        <w:t xml:space="preserve">, P.I. and </w:t>
-      </w:r>
-      <w:proofErr w:type="spellStart"/>
-      <w:r>
-        <w:t>Ezry</w:t>
-      </w:r>
-      <w:proofErr w:type="spellEnd"/>
-      <w:r>
-        <w:t>, R., 2012, December. An analytics approach for proactively combating voluntary attrition of employees. In 2012 IEEE 12th International Conference on Data Mining Workshops (pp. 317-323). IEEE.</w:t>
-      </w:r>
-    </w:p>
-    <w:p>
-      <w:pPr>
-        <w:jc w:val="both"/>
-      </w:pPr>
-      <w:r>
-        <w:t xml:space="preserve">[17]Joseph, R., Udupa, S., </w:t>
-      </w:r>
-      <w:proofErr w:type="spellStart"/>
-      <w:r>
-        <w:t>Jangale</w:t>
-      </w:r>
-      <w:proofErr w:type="spellEnd"/>
-      <w:r>
-        <w:t xml:space="preserve">, S., </w:t>
-      </w:r>
-      <w:proofErr w:type="spellStart"/>
-      <w:r>
-        <w:t>Kotkar</w:t>
-      </w:r>
-      <w:proofErr w:type="spellEnd"/>
-      <w:r>
-        <w:t>, K. and Pawar, P., 2021, May. Employee Attrition Using Machine Learning And Depression Analysis. In 2021 5th International Conference on Intelligent Computing and Control Systems (ICICCS) (pp. 1000-1005). IEEE.</w:t>
-      </w:r>
-    </w:p>
-    <w:p>
-      <w:pPr>
-        <w:jc w:val="both"/>
-      </w:pPr>
-      <w:r>
-        <w:t xml:space="preserve">[18]Jain, R. and Nayyar, A., 2018, November. Predicting employee attrition using </w:t>
-      </w:r>
-      <w:proofErr w:type="spellStart"/>
-      <w:r>
-        <w:t>xgboost</w:t>
-      </w:r>
-      <w:proofErr w:type="spellEnd"/>
-      <w:r>
-        <w:t xml:space="preserve"> machine learning approach. In 2018 international conference on system </w:t>
-      </w:r>
-      <w:proofErr w:type="spellStart"/>
-      <w:r>
-        <w:t>modeling</w:t>
-      </w:r>
-      <w:proofErr w:type="spellEnd"/>
-      <w:r>
-        <w:t xml:space="preserve"> &amp; advancement in research trends (smart) (pp. 113-120). IEEE.</w:t>
-      </w:r>
-    </w:p>
-    <w:p>
-      <w:pPr>
-        <w:jc w:val="both"/>
-      </w:pPr>
-      <w:r>
-        <w:t xml:space="preserve">[19]Mhatre, A., Mahalingam, A., Narayanan, M., Nair, A. and </w:t>
-      </w:r>
-      <w:proofErr w:type="spellStart"/>
-      <w:r>
-        <w:t>Jaju</w:t>
-      </w:r>
-      <w:proofErr w:type="spellEnd"/>
-      <w:r>
-        <w:t>, S., 2020, December. Predicting employee attrition along with identifying high risk employees using big data and machine learning. In 2020 2nd international conference on advances in computing, communication control and networking (</w:t>
-      </w:r>
-      <w:proofErr w:type="spellStart"/>
-      <w:r>
-        <w:t>icacccn</w:t>
-      </w:r>
-      <w:proofErr w:type="spellEnd"/>
-      <w:r>
-        <w:t>) (pp. 269-276). IEEE.</w:t>
-      </w:r>
-    </w:p>
-    <w:p>
-      <w:pPr>
-        <w:jc w:val="both"/>
-      </w:pPr>
-      <w:r>
-        <w:t>[20]</w:t>
-      </w:r>
-      <w:proofErr w:type="spellStart"/>
-      <w:r>
-        <w:t>Alduayj</w:t>
-      </w:r>
-      <w:proofErr w:type="spellEnd"/>
-      <w:r>
-        <w:t>, S.S. and Rajpoot, K., 2018, November. Predicting employee attrition using machine learning. In 2018 international conference on innovations in information technology (</w:t>
-      </w:r>
-      <w:proofErr w:type="spellStart"/>
-      <w:r>
-        <w:t>iit</w:t>
-      </w:r>
-      <w:proofErr w:type="spellEnd"/>
-      <w:r>
-        <w:t>) (pp. 93-98). IEEE.</w:t>
-      </w:r>
-    </w:p>
-    <w:p>
-      <w:pPr>
-        <w:jc w:val="both"/>
-      </w:pPr>
-      <w:r>
-        <w:t>[21]Zhou, N., Gifford, W.M., Yan, J. and Li, H., 2016, June. End-to-end solution with clustering method for attrition analysis. In 2016 IEEE International Conference on Services Computing (SCC) (pp. 363-370). IEEE.</w:t>
-      </w:r>
-    </w:p>
-    <w:p>
-      <w:pPr>
-        <w:jc w:val="both"/>
-      </w:pPr>
-      <w:r>
         <w:t>[22]Ray, A.N. and Sanyal, J., 2019, October. Machine learning based attrition prediction. In 2019 Global Conference for Advancement in Technology (GCAT) (pp. 1-4). IEEE.</w:t>
       </w:r>
     </w:p>
@@ -1266,47 +1715,15 @@
         <w:jc w:val="both"/>
       </w:pPr>
       <w:r>
-        <w:t>[23]</w:t>
-      </w:r>
-      <w:proofErr w:type="spellStart"/>
-      <w:r>
-        <w:t>Sadana</w:t>
-      </w:r>
-      <w:proofErr w:type="spellEnd"/>
-      <w:r>
-        <w:t xml:space="preserve">, P. and </w:t>
-      </w:r>
-      <w:proofErr w:type="spellStart"/>
-      <w:r>
-        <w:t>Munnuru</w:t>
-      </w:r>
-      <w:proofErr w:type="spellEnd"/>
-      <w:r>
-        <w:t>, D., 2022. Machine learning model to predict work force attrition. In Proceedings of the 2nd International Conference on Recent Trends in Machine Learning, IoT, Smart Cities and Applications (pp. 361-376). Springer, Singapore.</w:t>
-      </w:r>
-    </w:p>
-    <w:p>
-      <w:pPr>
-        <w:jc w:val="both"/>
-      </w:pPr>
-      <w:r>
-        <w:t xml:space="preserve">[24]Bhartiya, N., </w:t>
-      </w:r>
-      <w:proofErr w:type="spellStart"/>
-      <w:r>
-        <w:t>Jannu</w:t>
-      </w:r>
-      <w:proofErr w:type="spellEnd"/>
-      <w:r>
-        <w:t xml:space="preserve">, S., Shukla, P. and </w:t>
-      </w:r>
-      <w:proofErr w:type="spellStart"/>
-      <w:r>
-        <w:t>Chapaneri</w:t>
-      </w:r>
-      <w:proofErr w:type="spellEnd"/>
-      <w:r>
-        <w:t>, R., 2019, March. Employee attrition prediction using classification models. In 2019 IEEE 5th International Conference for Convergence in Technology (I2CT) (pp. 1-6). IEEE.</w:t>
+        <w:t>[23]Sadana, P. and Munnuru, D., 2022. Machine learning model to predict work force attrition. In Proceedings of the 2nd International Conference on Recent Trends in Machine Learning, IoT, Smart Cities and Applications (pp. 361-376). Springer, Singapore.</w:t>
+      </w:r>
+    </w:p>
+    <w:p>
+      <w:pPr>
+        <w:jc w:val="both"/>
+      </w:pPr>
+      <w:r>
+        <w:t>[24]Bhartiya, N., Jannu, S., Shukla, P. and Chapaneri, R., 2019, March. Employee attrition prediction using classification models. In 2019 IEEE 5th International Conference for Convergence in Technology (I2CT) (pp. 1-6). IEEE.</w:t>
       </w:r>
     </w:p>
     <w:p>
@@ -1322,6 +1739,279 @@
     </w:sectPr>
   </w:body>
 </w:document>
+</file>
+
+<file path=word/numbering.xml><?xml version="1.0" encoding="utf-8"?>
+<w:numbering xmlns:wpc="http://schemas.microsoft.com/office/word/2010/wordprocessingCanvas" xmlns:cx="http://schemas.microsoft.com/office/drawing/2014/chartex" xmlns:cx1="http://schemas.microsoft.com/office/drawing/2015/9/8/chartex" xmlns:cx2="http://schemas.microsoft.com/office/drawing/2015/10/21/chartex" xmlns:cx3="http://schemas.microsoft.com/office/drawing/2016/5/9/chartex" xmlns:cx4="http://schemas.microsoft.com/office/drawing/2016/5/10/chartex" xmlns:cx5="http://schemas.microsoft.com/office/drawing/2016/5/11/chartex" xmlns:cx6="http://schemas.microsoft.com/office/drawing/2016/5/12/chartex" xmlns:cx7="http://schemas.microsoft.com/office/drawing/2016/5/13/chartex" xmlns:cx8="http://schemas.microsoft.com/office/drawing/2016/5/14/chartex" xmlns:mc="http://schemas.openxmlformats.org/markup-compatibility/2006" xmlns:aink="http://schemas.microsoft.com/office/drawing/2016/ink" xmlns:am3d="http://schemas.microsoft.com/office/drawing/2017/model3d" xmlns:o="urn:schemas-microsoft-com:office:office" xmlns:oel="http://schemas.microsoft.com/office/2019/extlst" xmlns:r="http://schemas.openxmlformats.org/officeDocument/2006/relationships" xmlns:m="http://schemas.openxmlformats.org/officeDocument/2006/math" xmlns:v="urn:schemas-microsoft-com:vml" xmlns:wp14="http://schemas.microsoft.com/office/word/2010/wordprocessingDrawing" xmlns:wp="http://schemas.openxmlformats.org/drawingml/2006/wordprocessingDrawing" xmlns:w10="urn:schemas-microsoft-com:office:word" xmlns:w="http://schemas.openxmlformats.org/wordprocessingml/2006/main" xmlns:w14="http://schemas.microsoft.com/office/word/2010/wordml" xmlns:w15="http://schemas.microsoft.com/office/word/2012/wordml" xmlns:w16cex="http://schemas.microsoft.com/office/word/2018/wordml/cex" xmlns:w16cid="http://schemas.microsoft.com/office/word/2016/wordml/cid" xmlns:w16="http://schemas.microsoft.com/office/word/2018/wordml" xmlns:w16sdtdh="http://schemas.microsoft.com/office/word/2020/wordml/sdtdatahash" xmlns:w16se="http://schemas.microsoft.com/office/word/2015/wordml/symex" xmlns:wpg="http://schemas.microsoft.com/office/word/2010/wordprocessingGroup" xmlns:wpi="http://schemas.microsoft.com/office/word/2010/wordprocessingInk" xmlns:wne="http://schemas.microsoft.com/office/word/2006/wordml" xmlns:wps="http://schemas.microsoft.com/office/word/2010/wordprocessingShape" mc:Ignorable="w14 w15 w16se w16cid w16 w16cex w16sdtdh wp14">
+  <w:abstractNum w:abstractNumId="0" w15:restartNumberingAfterBreak="0">
+    <w:nsid w:val="2A931197"/>
+    <w:multiLevelType w:val="multilevel"/>
+    <w:tmpl w:val="1040E6CA"/>
+    <w:lvl w:ilvl="0">
+      <w:start w:val="1"/>
+      <w:numFmt w:val="bullet"/>
+      <w:lvlText w:val="●"/>
+      <w:lvlJc w:val="left"/>
+      <w:pPr>
+        <w:ind w:left="720" w:hanging="360"/>
+      </w:pPr>
+      <w:rPr>
+        <w:strike w:val="0"/>
+        <w:dstrike w:val="0"/>
+        <w:u w:val="none"/>
+        <w:effect w:val="none"/>
+      </w:rPr>
+    </w:lvl>
+    <w:lvl w:ilvl="1">
+      <w:start w:val="1"/>
+      <w:numFmt w:val="bullet"/>
+      <w:lvlText w:val="○"/>
+      <w:lvlJc w:val="left"/>
+      <w:pPr>
+        <w:ind w:left="1440" w:hanging="360"/>
+      </w:pPr>
+      <w:rPr>
+        <w:strike w:val="0"/>
+        <w:dstrike w:val="0"/>
+        <w:u w:val="none"/>
+        <w:effect w:val="none"/>
+      </w:rPr>
+    </w:lvl>
+    <w:lvl w:ilvl="2">
+      <w:start w:val="1"/>
+      <w:numFmt w:val="bullet"/>
+      <w:lvlText w:val="■"/>
+      <w:lvlJc w:val="left"/>
+      <w:pPr>
+        <w:ind w:left="2160" w:hanging="360"/>
+      </w:pPr>
+      <w:rPr>
+        <w:strike w:val="0"/>
+        <w:dstrike w:val="0"/>
+        <w:u w:val="none"/>
+        <w:effect w:val="none"/>
+      </w:rPr>
+    </w:lvl>
+    <w:lvl w:ilvl="3">
+      <w:start w:val="1"/>
+      <w:numFmt w:val="bullet"/>
+      <w:lvlText w:val="●"/>
+      <w:lvlJc w:val="left"/>
+      <w:pPr>
+        <w:ind w:left="2880" w:hanging="360"/>
+      </w:pPr>
+      <w:rPr>
+        <w:strike w:val="0"/>
+        <w:dstrike w:val="0"/>
+        <w:u w:val="none"/>
+        <w:effect w:val="none"/>
+      </w:rPr>
+    </w:lvl>
+    <w:lvl w:ilvl="4">
+      <w:start w:val="1"/>
+      <w:numFmt w:val="bullet"/>
+      <w:lvlText w:val="○"/>
+      <w:lvlJc w:val="left"/>
+      <w:pPr>
+        <w:ind w:left="3600" w:hanging="360"/>
+      </w:pPr>
+      <w:rPr>
+        <w:strike w:val="0"/>
+        <w:dstrike w:val="0"/>
+        <w:u w:val="none"/>
+        <w:effect w:val="none"/>
+      </w:rPr>
+    </w:lvl>
+    <w:lvl w:ilvl="5">
+      <w:start w:val="1"/>
+      <w:numFmt w:val="bullet"/>
+      <w:lvlText w:val="■"/>
+      <w:lvlJc w:val="left"/>
+      <w:pPr>
+        <w:ind w:left="4320" w:hanging="360"/>
+      </w:pPr>
+      <w:rPr>
+        <w:strike w:val="0"/>
+        <w:dstrike w:val="0"/>
+        <w:u w:val="none"/>
+        <w:effect w:val="none"/>
+      </w:rPr>
+    </w:lvl>
+    <w:lvl w:ilvl="6">
+      <w:start w:val="1"/>
+      <w:numFmt w:val="bullet"/>
+      <w:lvlText w:val="●"/>
+      <w:lvlJc w:val="left"/>
+      <w:pPr>
+        <w:ind w:left="5040" w:hanging="360"/>
+      </w:pPr>
+      <w:rPr>
+        <w:strike w:val="0"/>
+        <w:dstrike w:val="0"/>
+        <w:u w:val="none"/>
+        <w:effect w:val="none"/>
+      </w:rPr>
+    </w:lvl>
+    <w:lvl w:ilvl="7">
+      <w:start w:val="1"/>
+      <w:numFmt w:val="bullet"/>
+      <w:lvlText w:val="○"/>
+      <w:lvlJc w:val="left"/>
+      <w:pPr>
+        <w:ind w:left="5760" w:hanging="360"/>
+      </w:pPr>
+      <w:rPr>
+        <w:strike w:val="0"/>
+        <w:dstrike w:val="0"/>
+        <w:u w:val="none"/>
+        <w:effect w:val="none"/>
+      </w:rPr>
+    </w:lvl>
+    <w:lvl w:ilvl="8">
+      <w:start w:val="1"/>
+      <w:numFmt w:val="bullet"/>
+      <w:lvlText w:val="■"/>
+      <w:lvlJc w:val="left"/>
+      <w:pPr>
+        <w:ind w:left="6480" w:hanging="360"/>
+      </w:pPr>
+      <w:rPr>
+        <w:strike w:val="0"/>
+        <w:dstrike w:val="0"/>
+        <w:u w:val="none"/>
+        <w:effect w:val="none"/>
+      </w:rPr>
+    </w:lvl>
+  </w:abstractNum>
+  <w:abstractNum w:abstractNumId="1" w15:restartNumberingAfterBreak="0">
+    <w:nsid w:val="490E6019"/>
+    <w:multiLevelType w:val="multilevel"/>
+    <w:tmpl w:val="DE5057BC"/>
+    <w:lvl w:ilvl="0">
+      <w:start w:val="1"/>
+      <w:numFmt w:val="bullet"/>
+      <w:lvlText w:val="●"/>
+      <w:lvlJc w:val="left"/>
+      <w:pPr>
+        <w:ind w:left="720" w:hanging="360"/>
+      </w:pPr>
+      <w:rPr>
+        <w:u w:val="none"/>
+      </w:rPr>
+    </w:lvl>
+    <w:lvl w:ilvl="1">
+      <w:start w:val="1"/>
+      <w:numFmt w:val="bullet"/>
+      <w:lvlText w:val="○"/>
+      <w:lvlJc w:val="left"/>
+      <w:pPr>
+        <w:ind w:left="1440" w:hanging="360"/>
+      </w:pPr>
+      <w:rPr>
+        <w:u w:val="none"/>
+      </w:rPr>
+    </w:lvl>
+    <w:lvl w:ilvl="2">
+      <w:start w:val="1"/>
+      <w:numFmt w:val="bullet"/>
+      <w:lvlText w:val="■"/>
+      <w:lvlJc w:val="left"/>
+      <w:pPr>
+        <w:ind w:left="2160" w:hanging="360"/>
+      </w:pPr>
+      <w:rPr>
+        <w:u w:val="none"/>
+      </w:rPr>
+    </w:lvl>
+    <w:lvl w:ilvl="3">
+      <w:start w:val="1"/>
+      <w:numFmt w:val="bullet"/>
+      <w:lvlText w:val="●"/>
+      <w:lvlJc w:val="left"/>
+      <w:pPr>
+        <w:ind w:left="2880" w:hanging="360"/>
+      </w:pPr>
+      <w:rPr>
+        <w:u w:val="none"/>
+      </w:rPr>
+    </w:lvl>
+    <w:lvl w:ilvl="4">
+      <w:start w:val="1"/>
+      <w:numFmt w:val="bullet"/>
+      <w:lvlText w:val="○"/>
+      <w:lvlJc w:val="left"/>
+      <w:pPr>
+        <w:ind w:left="3600" w:hanging="360"/>
+      </w:pPr>
+      <w:rPr>
+        <w:u w:val="none"/>
+      </w:rPr>
+    </w:lvl>
+    <w:lvl w:ilvl="5">
+      <w:start w:val="1"/>
+      <w:numFmt w:val="bullet"/>
+      <w:lvlText w:val="■"/>
+      <w:lvlJc w:val="left"/>
+      <w:pPr>
+        <w:ind w:left="4320" w:hanging="360"/>
+      </w:pPr>
+      <w:rPr>
+        <w:u w:val="none"/>
+      </w:rPr>
+    </w:lvl>
+    <w:lvl w:ilvl="6">
+      <w:start w:val="1"/>
+      <w:numFmt w:val="bullet"/>
+      <w:lvlText w:val="●"/>
+      <w:lvlJc w:val="left"/>
+      <w:pPr>
+        <w:ind w:left="5040" w:hanging="360"/>
+      </w:pPr>
+      <w:rPr>
+        <w:u w:val="none"/>
+      </w:rPr>
+    </w:lvl>
+    <w:lvl w:ilvl="7">
+      <w:start w:val="1"/>
+      <w:numFmt w:val="bullet"/>
+      <w:lvlText w:val="○"/>
+      <w:lvlJc w:val="left"/>
+      <w:pPr>
+        <w:ind w:left="5760" w:hanging="360"/>
+      </w:pPr>
+      <w:rPr>
+        <w:u w:val="none"/>
+      </w:rPr>
+    </w:lvl>
+    <w:lvl w:ilvl="8">
+      <w:start w:val="1"/>
+      <w:numFmt w:val="bullet"/>
+      <w:lvlText w:val="■"/>
+      <w:lvlJc w:val="left"/>
+      <w:pPr>
+        <w:ind w:left="6480" w:hanging="360"/>
+      </w:pPr>
+      <w:rPr>
+        <w:u w:val="none"/>
+      </w:rPr>
+    </w:lvl>
+  </w:abstractNum>
+  <w:num w:numId="1" w16cid:durableId="1317682277">
+    <w:abstractNumId w:val="0"/>
+    <w:lvlOverride w:ilvl="0"/>
+    <w:lvlOverride w:ilvl="1"/>
+    <w:lvlOverride w:ilvl="2"/>
+    <w:lvlOverride w:ilvl="3"/>
+    <w:lvlOverride w:ilvl="4"/>
+    <w:lvlOverride w:ilvl="5"/>
+    <w:lvlOverride w:ilvl="6"/>
+    <w:lvlOverride w:ilvl="7"/>
+    <w:lvlOverride w:ilvl="8"/>
+  </w:num>
+  <w:num w:numId="2" w16cid:durableId="254945531">
+    <w:abstractNumId w:val="1"/>
+  </w:num>
+</w:numbering>
 </file>
 
 <file path=word/styles.xml><?xml version="1.0" encoding="utf-8"?>

</xml_diff>

<commit_message>
11 jan 2023 afternoon
</commit_message>
<xml_diff>
--- a/references for set/our paper/Introduction.docx
+++ b/references for set/our paper/Introduction.docx
@@ -4,6 +4,243 @@
   <w:body>
     <w:p>
       <w:pPr>
+        <w:spacing w:after="0" w:line="276" w:lineRule="auto"/>
+        <w:jc w:val="center"/>
+        <w:rPr>
+          <w:rFonts w:ascii="Times New Roman" w:hAnsi="Times New Roman" w:cs="Times New Roman"/>
+          <w:b/>
+          <w:bCs/>
+          <w:sz w:val="28"/>
+          <w:szCs w:val="28"/>
+        </w:rPr>
+      </w:pPr>
+      <w:r>
+        <w:rPr>
+          <w:rFonts w:ascii="Times New Roman" w:hAnsi="Times New Roman" w:cs="Times New Roman"/>
+          <w:b/>
+          <w:bCs/>
+          <w:sz w:val="28"/>
+          <w:szCs w:val="28"/>
+        </w:rPr>
+        <w:t>Employee Attrition Prediction Using Machine Learning Algorithm</w:t>
+      </w:r>
+    </w:p>
+    <w:p>
+      <w:pPr>
+        <w:spacing w:after="0" w:line="276" w:lineRule="auto"/>
+        <w:jc w:val="center"/>
+        <w:rPr>
+          <w:rFonts w:ascii="Times New Roman" w:hAnsi="Times New Roman" w:cs="Times New Roman"/>
+          <w:sz w:val="20"/>
+          <w:szCs w:val="24"/>
+        </w:rPr>
+      </w:pPr>
+      <w:r>
+        <w:rPr>
+          <w:rFonts w:ascii="Times New Roman" w:hAnsi="Times New Roman" w:cs="Times New Roman"/>
+          <w:sz w:val="20"/>
+          <w:szCs w:val="24"/>
+        </w:rPr>
+        <w:t>R</w:t>
+      </w:r>
+      <w:r>
+        <w:rPr>
+          <w:rFonts w:ascii="Times New Roman" w:hAnsi="Times New Roman" w:cs="Times New Roman"/>
+          <w:sz w:val="20"/>
+          <w:szCs w:val="24"/>
+        </w:rPr>
+        <w:t xml:space="preserve">ajat </w:t>
+      </w:r>
+      <w:r>
+        <w:rPr>
+          <w:rFonts w:ascii="Times New Roman" w:hAnsi="Times New Roman" w:cs="Times New Roman"/>
+          <w:sz w:val="20"/>
+          <w:szCs w:val="24"/>
+        </w:rPr>
+        <w:t>S</w:t>
+      </w:r>
+      <w:r>
+        <w:rPr>
+          <w:rFonts w:ascii="Times New Roman" w:hAnsi="Times New Roman" w:cs="Times New Roman"/>
+          <w:sz w:val="20"/>
+          <w:szCs w:val="24"/>
+        </w:rPr>
+        <w:t>ingh</w:t>
+      </w:r>
+      <w:r>
+        <w:rPr>
+          <w:rFonts w:ascii="Times New Roman" w:hAnsi="Times New Roman" w:cs="Times New Roman"/>
+          <w:sz w:val="20"/>
+          <w:szCs w:val="24"/>
+        </w:rPr>
+        <w:t>, H</w:t>
+      </w:r>
+      <w:r>
+        <w:rPr>
+          <w:rFonts w:ascii="Times New Roman" w:hAnsi="Times New Roman" w:cs="Times New Roman"/>
+          <w:sz w:val="20"/>
+          <w:szCs w:val="24"/>
+        </w:rPr>
+        <w:t>rishikesh S G</w:t>
+      </w:r>
+    </w:p>
+    <w:p>
+      <w:pPr>
+        <w:spacing w:after="0" w:line="276" w:lineRule="auto"/>
+        <w:jc w:val="center"/>
+        <w:rPr>
+          <w:rFonts w:ascii="Times New Roman" w:hAnsi="Times New Roman" w:cs="Times New Roman"/>
+          <w:sz w:val="20"/>
+          <w:szCs w:val="24"/>
+        </w:rPr>
+      </w:pPr>
+      <w:r>
+        <w:rPr>
+          <w:rFonts w:ascii="Times New Roman" w:hAnsi="Times New Roman" w:cs="Times New Roman"/>
+          <w:sz w:val="20"/>
+          <w:szCs w:val="24"/>
+        </w:rPr>
+        <w:t xml:space="preserve">Department of MCA, School of Information Technology and Engineering </w:t>
+      </w:r>
+    </w:p>
+    <w:p>
+      <w:pPr>
+        <w:spacing w:after="0" w:line="276" w:lineRule="auto"/>
+        <w:jc w:val="center"/>
+        <w:rPr>
+          <w:rFonts w:ascii="Times New Roman" w:hAnsi="Times New Roman" w:cs="Times New Roman"/>
+          <w:sz w:val="20"/>
+          <w:szCs w:val="24"/>
+        </w:rPr>
+      </w:pPr>
+      <w:r>
+        <w:rPr>
+          <w:rFonts w:ascii="Times New Roman" w:hAnsi="Times New Roman" w:cs="Times New Roman"/>
+          <w:sz w:val="20"/>
+          <w:szCs w:val="24"/>
+        </w:rPr>
+        <w:t>Vellore Institute of Technology, Vellore – 632014, Tamil Nadu, India.</w:t>
+      </w:r>
+    </w:p>
+    <w:p>
+      <w:pPr>
+        <w:spacing w:after="0" w:line="276" w:lineRule="auto"/>
+        <w:jc w:val="center"/>
+        <w:rPr>
+          <w:rFonts w:ascii="Times New Roman" w:hAnsi="Times New Roman" w:cs="Times New Roman"/>
+          <w:sz w:val="20"/>
+          <w:szCs w:val="24"/>
+        </w:rPr>
+      </w:pPr>
+      <w:r>
+        <w:rPr>
+          <w:rFonts w:ascii="Times New Roman" w:hAnsi="Times New Roman" w:cs="Times New Roman"/>
+          <w:sz w:val="20"/>
+          <w:szCs w:val="24"/>
+        </w:rPr>
+        <w:t>Anbarasa Kumar A.</w:t>
+      </w:r>
+    </w:p>
+    <w:p>
+      <w:pPr>
+        <w:spacing w:after="0" w:line="276" w:lineRule="auto"/>
+        <w:jc w:val="center"/>
+        <w:rPr>
+          <w:rFonts w:ascii="Times New Roman" w:hAnsi="Times New Roman" w:cs="Times New Roman"/>
+          <w:sz w:val="20"/>
+          <w:szCs w:val="24"/>
+        </w:rPr>
+      </w:pPr>
+      <w:r>
+        <w:rPr>
+          <w:rFonts w:ascii="Times New Roman" w:hAnsi="Times New Roman" w:cs="Times New Roman"/>
+          <w:sz w:val="20"/>
+          <w:szCs w:val="24"/>
+        </w:rPr>
+        <w:t>School of Information Technology and Engineering</w:t>
+      </w:r>
+    </w:p>
+    <w:p>
+      <w:pPr>
+        <w:spacing w:after="0" w:line="276" w:lineRule="auto"/>
+        <w:jc w:val="center"/>
+        <w:rPr>
+          <w:rFonts w:ascii="Times New Roman" w:hAnsi="Times New Roman" w:cs="Times New Roman"/>
+          <w:sz w:val="20"/>
+          <w:szCs w:val="24"/>
+        </w:rPr>
+      </w:pPr>
+      <w:r>
+        <w:rPr>
+          <w:rFonts w:ascii="Times New Roman" w:hAnsi="Times New Roman" w:cs="Times New Roman"/>
+          <w:sz w:val="20"/>
+          <w:szCs w:val="24"/>
+        </w:rPr>
+        <w:t>Vellore Institute of Technology, Vellore – 632014, Tamil Nadu, India</w:t>
+      </w:r>
+    </w:p>
+    <w:p>
+      <w:pPr>
+        <w:spacing w:after="0" w:line="276" w:lineRule="auto"/>
+        <w:jc w:val="center"/>
+      </w:pPr>
+      <w:r>
+        <w:rPr>
+          <w:rFonts w:ascii="Times New Roman" w:hAnsi="Times New Roman" w:cs="Times New Roman"/>
+          <w:sz w:val="20"/>
+          <w:szCs w:val="24"/>
+        </w:rPr>
+        <w:t xml:space="preserve">E-mail: </w:t>
+      </w:r>
+      <w:r>
+        <w:rPr>
+          <w:rFonts w:ascii="Times New Roman" w:hAnsi="Times New Roman" w:cs="Times New Roman"/>
+          <w:sz w:val="20"/>
+          <w:szCs w:val="24"/>
+        </w:rPr>
+        <w:t xml:space="preserve"> </w:t>
+      </w:r>
+      <w:hyperlink r:id="rId5" w:history="1">
+        <w:r>
+          <w:rPr>
+            <w:rStyle w:val="Hyperlink"/>
+            <w:rFonts w:ascii="Times New Roman" w:hAnsi="Times New Roman" w:cs="Times New Roman"/>
+            <w:sz w:val="20"/>
+            <w:szCs w:val="24"/>
+          </w:rPr>
+          <w:t>rajat.singh2022@vitstudent.ac.in</w:t>
+        </w:r>
+      </w:hyperlink>
+      <w:r>
+        <w:t xml:space="preserve">, </w:t>
+      </w:r>
+      <w:hyperlink r:id="rId6" w:history="1">
+        <w:r>
+          <w:rPr>
+            <w:rStyle w:val="Hyperlink"/>
+          </w:rPr>
+          <w:t>gaikwad.hrishikesh2022@vitstudent.ac.in</w:t>
+        </w:r>
+      </w:hyperlink>
+    </w:p>
+    <w:p>
+      <w:pPr>
+        <w:spacing w:after="0" w:line="276" w:lineRule="auto"/>
+        <w:jc w:val="center"/>
+        <w:rPr>
+          <w:rFonts w:ascii="Times New Roman" w:hAnsi="Times New Roman" w:cs="Times New Roman"/>
+          <w:sz w:val="20"/>
+          <w:szCs w:val="24"/>
+        </w:rPr>
+      </w:pPr>
+    </w:p>
+    <w:p>
+      <w:pPr>
+        <w:jc w:val="both"/>
+      </w:pPr>
+    </w:p>
+    <w:p>
+      <w:pPr>
         <w:jc w:val="both"/>
       </w:pPr>
       <w:r>
@@ -82,7 +319,11 @@
         <w:t xml:space="preserve"> or we might say, past experiences to predict the future, so if we feed this data consisting of employees that stayed and the employees that left, we might </w:t>
       </w:r>
       <w:r>
-        <w:t>get a model that takes the employee data as input and tells if the employee is going to leave or not. Further analysis of this model will give us insights of what are the plausible factors leading to attrition of employees. This will help the management to take steps in the right direction.</w:t>
+        <w:t xml:space="preserve">get a model that takes the employee data as input and tells if the employee is going to leave or not. Further </w:t>
+      </w:r>
+      <w:r>
+        <w:lastRenderedPageBreak/>
+        <w:t>analysis of this model will give us insights of what are the plausible factors leading to attrition of employees. This will help the management to take steps in the right direction.</w:t>
       </w:r>
     </w:p>
     <w:p>
@@ -138,85 +379,87 @@
         <w:t>experience</w:t>
       </w:r>
       <w:r>
-        <w:t xml:space="preserve"> staff attrition. Individuals either retire or resign. If this does not take place in </w:t>
-      </w:r>
+        <w:t xml:space="preserve"> staff attrition. Individuals either retire or resign. If this does not take place in a timely manner and if staff depart without notice, it may have serious repercussions for the continued existence of the organization.</w:t>
+      </w:r>
+    </w:p>
+    <w:p>
+      <w:pPr>
+        <w:jc w:val="both"/>
+      </w:pPr>
+      <w:r>
+        <w:t>Employee turnover might be seen as a theft of the company's intellectual property. The previous work focuses on the methods and strategies that various scholars have put forth for predicting employee attrition.</w:t>
+      </w:r>
+    </w:p>
+    <w:p>
+      <w:pPr>
+        <w:jc w:val="both"/>
+      </w:pPr>
+      <w:r>
+        <w:t>To forecast employee performance, the authors utilized a variety of techniques, including decision trees, the Naïve Bayes classifier, Random forests, Gradient Boost, SMV, and many more with various factors such as salary, job satisfaction, designation, age, gender, etc.</w:t>
+      </w:r>
+    </w:p>
+    <w:p>
+      <w:pPr>
+        <w:jc w:val="both"/>
+      </w:pPr>
+      <w:r>
+        <w:t xml:space="preserve">Previous studies used several machine learning algorithms and datasets to present various accuracy estimates. </w:t>
+      </w:r>
+      <w:r>
+        <w:t>However,</w:t>
+      </w:r>
+      <w:r>
+        <w:t xml:space="preserve"> many researchers have focused on factors that are unrelated to employee attrition, and it has been noted that hyperparameter tuning was not done for datasets on employee attrition. The primary and most important goal of this project work is to provide a thorough description, demonstration, and evaluation of machine learning algorithms towards identifying attrition by using numerous significant factors and hyperparameter tuning.</w:t>
+      </w:r>
+    </w:p>
+    <w:p>
+      <w:pPr>
+        <w:jc w:val="both"/>
+      </w:pPr>
+    </w:p>
+    <w:p>
+      <w:pPr>
+        <w:jc w:val="both"/>
+      </w:pPr>
+    </w:p>
+    <w:p>
+      <w:pPr>
+        <w:jc w:val="both"/>
+      </w:pPr>
+      <w:r>
+        <w:t>Machine Learning</w:t>
+      </w:r>
+    </w:p>
+    <w:p>
+      <w:pPr>
+        <w:jc w:val="both"/>
+      </w:pPr>
+      <w:r>
+        <w:t>The procedure of using computational methods to learn information directly from the data. This learning should be done without relying too much on a predetermined equation. This whole process is called Machine learning. The data samples used to train the model is very important. When the data models increase, the accuracy of this model might also increase</w:t>
+      </w:r>
+      <w:r>
+        <w:t>. Since the process of Machine learning largely involves a lot of statistical computations, the data used to train such a model needs to be clean and relevant to the intended goals of the project. The data used should be consistent, that is, it should not have too many null values and understandingly the tabulated data should be correct. The relevance of the data used is important because if the data is not relevant than the model will predict wrongly for real world cases. For example, if we need a model to predict a disease in an individual, we need the medical data of that person rather than the data about his TV watching habits. The TV habits data can be useful for the model where</w:t>
+      </w:r>
+      <w:r>
+        <w:t xml:space="preserve"> subscription to a TV plan is predicted. There are many machine learning algorithms that use different statistical computation techniques to train a model. We have used some of these models during this research.</w:t>
+      </w:r>
+    </w:p>
+    <w:p>
+      <w:pPr>
+        <w:jc w:val="both"/>
+      </w:pPr>
+    </w:p>
+    <w:p>
+      <w:pPr>
+        <w:jc w:val="both"/>
+      </w:pPr>
+    </w:p>
+    <w:p>
+      <w:pPr>
+        <w:jc w:val="both"/>
+      </w:pPr>
       <w:r>
         <w:lastRenderedPageBreak/>
-        <w:t>a timely manner and if staff depart without notice, it may have serious repercussions for the continued existence of the organization.</w:t>
-      </w:r>
-    </w:p>
-    <w:p>
-      <w:pPr>
-        <w:jc w:val="both"/>
-      </w:pPr>
-      <w:r>
-        <w:t>Employee turnover might be seen as a theft of the company's intellectual property. The previous work focuses on the methods and strategies that various scholars have put forth for predicting employee attrition.</w:t>
-      </w:r>
-    </w:p>
-    <w:p>
-      <w:pPr>
-        <w:jc w:val="both"/>
-      </w:pPr>
-      <w:r>
-        <w:t>To forecast employee performance, the authors utilized a variety of techniques, including decision trees, the Naïve Bayes classifier, Random forests, Gradient Boost, SMV, and many more with various factors such as salary, job satisfaction, designation, age, gender, etc.</w:t>
-      </w:r>
-    </w:p>
-    <w:p>
-      <w:pPr>
-        <w:jc w:val="both"/>
-      </w:pPr>
-      <w:r>
-        <w:t xml:space="preserve">Previous studies used several machine learning algorithms and datasets to present various accuracy estimates. </w:t>
-      </w:r>
-      <w:r>
-        <w:t>However,</w:t>
-      </w:r>
-      <w:r>
-        <w:t xml:space="preserve"> many researchers have focused on factors that are unrelated to employee attrition, and it has been noted that hyperparameter tuning was not done for datasets on employee attrition. The primary and most important goal of this project work is to provide a thorough description, demonstration, and evaluation of machine learning algorithms towards identifying attrition by using numerous significant factors and hyperparameter tuning.</w:t>
-      </w:r>
-    </w:p>
-    <w:p>
-      <w:pPr>
-        <w:jc w:val="both"/>
-      </w:pPr>
-    </w:p>
-    <w:p>
-      <w:pPr>
-        <w:jc w:val="both"/>
-      </w:pPr>
-    </w:p>
-    <w:p>
-      <w:pPr>
-        <w:jc w:val="both"/>
-      </w:pPr>
-      <w:r>
-        <w:t>Machine Learning</w:t>
-      </w:r>
-    </w:p>
-    <w:p>
-      <w:pPr>
-        <w:jc w:val="both"/>
-      </w:pPr>
-      <w:r>
-        <w:t>The procedure of using computational methods to learn information directly from the data. This learning should be done without relying too much on a predetermined equation. This whole process is called Machine learning. The data samples used to train the model is very important. When the data models increase, the accuracy of this model might also increase</w:t>
-      </w:r>
-      <w:r>
-        <w:t>. Since the process of Machine learning largely involves a lot of statistical computations, the data used to train such a model needs to be clean and relevant to the intended goals of the project. The data used should be consistent, that is, it should not have too many null values and understandingly the tabulated data should be correct. The relevance of the data used is important because if the data is not relevant than the model will predict wrongly for real world cases. For example, if we need a model to predict a disease in an individual, we need the medical data of that person rather than the data about his TV watching habits. The TV habits data can be useful for the model where</w:t>
-      </w:r>
-      <w:r>
-        <w:t xml:space="preserve"> subscription to a TV plan is predicted. There are many machine learning algorithms that use different statistical computation techniques to train a model. We have used some of these models during this research.</w:t>
-      </w:r>
-    </w:p>
-    <w:p>
-      <w:pPr>
-        <w:jc w:val="both"/>
-      </w:pPr>
-    </w:p>
-    <w:p>
-      <w:pPr>
-        <w:jc w:val="both"/>
-      </w:pPr>
-      <w:r>
         <w:t>Hyperparameter Tuning</w:t>
       </w:r>
     </w:p>
@@ -231,14 +474,18 @@
         <w:t>cannot</w:t>
       </w:r>
       <w:r>
-        <w:t xml:space="preserve"> be directly learned by a model through the regular training process, known as Hyperparameters. These parameters are fixed even before the actual training process begins. Significant properties of a model is expressed by such parameters. The complexity or how fast a model must learn is also ascertained by Hyperparameters.</w:t>
-      </w:r>
-      <w:r>
-        <w:t xml:space="preserve"> In practice, there are two main strategies that are used to implement Hyperparameter tuning, Randomized Search and Grid search. For grid search technique, all the possible hyperparameters including the intermediate combinations of the hyperparameters are tried, that is, for each hyperparameter a new model is </w:t>
-      </w:r>
-      <w:r>
-        <w:lastRenderedPageBreak/>
-        <w:t>created. This is the reason why grid search is more computationally expensive. The Randomized search Tuning strategy is better than the “GridSearch” strategy because it tries only a fixed number of hyperparameters for the model. For this research, the “</w:t>
+        <w:t xml:space="preserve"> be directly learned by a model through the regular training process, known as Hyperparameters. These parameters are fixed even before the actual training process begins. Significant properties of a model </w:t>
+      </w:r>
+      <w:proofErr w:type="gramStart"/>
+      <w:r>
+        <w:t>is</w:t>
+      </w:r>
+      <w:proofErr w:type="gramEnd"/>
+      <w:r>
+        <w:t xml:space="preserve"> expressed by such parameters. The complexity or how fast a model must learn is also ascertained by Hyperparameters.</w:t>
+      </w:r>
+      <w:r>
+        <w:t xml:space="preserve"> In practice, there are two main strategies that are used to implement Hyperparameter tuning, Randomized Search and Grid search. For grid search technique, all the possible hyperparameters including the intermediate combinations of the hyperparameters are tried, that is, for each hyperparameter a new model is created. This is the reason why grid search is more computationally expensive. The Randomized search Tuning strategy is better than the “GridSearch” strategy because it tries only a fixed number of hyperparameters for the model. For this research, the “</w:t>
       </w:r>
       <w:r>
         <w:t>RandomizedSearchCV</w:t>
@@ -304,16 +551,6 @@
       <w:pPr>
         <w:jc w:val="both"/>
       </w:pPr>
-    </w:p>
-    <w:p>
-      <w:pPr>
-        <w:jc w:val="both"/>
-      </w:pPr>
-    </w:p>
-    <w:p>
-      <w:pPr>
-        <w:jc w:val="both"/>
-      </w:pPr>
       <w:r>
         <w:t>Random Forest</w:t>
       </w:r>
@@ -323,19 +560,82 @@
         <w:jc w:val="both"/>
       </w:pPr>
       <w:r>
-        <w:t xml:space="preserve">Random Forest contains several decision trees associated with various subsets of the dataset. To improve the accuracy, average is taken at the end. Random Forest is used for classification and regression problems and is based on the concept of ensemble learning. Ensemble learning is the process of combining multiple classifiers to solve a difficult or complex problem and to improve the all over accuracy of the solution. This is obvious that </w:t>
+        <w:t xml:space="preserve">Random Forest </w:t>
+      </w:r>
+      <w:r>
+        <w:t>is made up of</w:t>
+      </w:r>
+      <w:r>
+        <w:t xml:space="preserve"> several decision trees associated with </w:t>
+      </w:r>
+      <w:r>
+        <w:t>logical</w:t>
+      </w:r>
+      <w:r>
+        <w:t xml:space="preserve"> </w:t>
+      </w:r>
+      <w:r>
+        <w:t>parts</w:t>
+      </w:r>
+      <w:r>
+        <w:t xml:space="preserve"> of the dataset. </w:t>
+      </w:r>
+      <w:r>
+        <w:t>The Average is taken at the end and then checked if we are getting better accuracy. In most cases we get better accuracy.</w:t>
+      </w:r>
+      <w:r>
+        <w:t xml:space="preserve"> Random Forest is</w:t>
+      </w:r>
+      <w:r>
+        <w:t xml:space="preserve"> best suited for problems related to regression and classification</w:t>
+      </w:r>
+      <w:r>
+        <w:t>.</w:t>
+      </w:r>
+      <w:r>
+        <w:t xml:space="preserve"> Random forest comes under the umbrella of ensemble learning.</w:t>
+      </w:r>
+      <w:r>
+        <w:t xml:space="preserve"> </w:t>
+      </w:r>
+      <w:r>
+        <w:t>T</w:t>
+      </w:r>
+      <w:r>
+        <w:t xml:space="preserve">he process of </w:t>
+      </w:r>
+      <w:r>
+        <w:t>using different cla</w:t>
+      </w:r>
+      <w:r>
+        <w:t>ssifiers</w:t>
+      </w:r>
+      <w:r>
+        <w:t xml:space="preserve"> together</w:t>
+      </w:r>
+      <w:r>
+        <w:t xml:space="preserve"> to solve a complex problem and to improve the all over accuracy of the solution</w:t>
+      </w:r>
+      <w:r>
+        <w:t xml:space="preserve"> is called Ensemble learning</w:t>
+      </w:r>
+      <w:r>
+        <w:t xml:space="preserve">. This is obvious that </w:t>
       </w:r>
       <w:r>
         <w:t>a greater</w:t>
       </w:r>
       <w:r>
-        <w:t xml:space="preserve"> number of trees in the forest will lead to better accuracy but also take a toll on performance. Random Forest is useful because it takes less time to train, predicts the output with high accuracy and </w:t>
-      </w:r>
-      <w:r>
-        <w:t>can</w:t>
-      </w:r>
-      <w:r>
-        <w:t xml:space="preserve"> maintain accuracy when a large proportion of data is missing.</w:t>
+        <w:t xml:space="preserve"> number of trees in the forest will lead to better accuracy but also take a toll on performance. Random Forest is useful because it takes less time to train, predicts the output with high accuracy</w:t>
+      </w:r>
+      <w:r>
+        <w:t>.</w:t>
+      </w:r>
+      <w:r>
+        <w:t xml:space="preserve"> </w:t>
+      </w:r>
+      <w:r>
+        <w:t>It performs well even when a part of the data is missing.</w:t>
       </w:r>
     </w:p>
     <w:p>
@@ -362,7 +662,7 @@
                     <pic:cNvPicPr/>
                   </pic:nvPicPr>
                   <pic:blipFill>
-                    <a:blip r:embed="rId5" cstate="print">
+                    <a:blip r:embed="rId7" cstate="print">
                       <a:extLst>
                         <a:ext uri="{28A0092B-C50C-407E-A947-70E740481C1C}">
                           <a14:useLocalDpi xmlns:a14="http://schemas.microsoft.com/office/drawing/2010/main" val="0"/>
@@ -412,157 +712,262 @@
         <w:jc w:val="both"/>
       </w:pPr>
       <w:r>
-        <w:t xml:space="preserve">XgBoost or Extreme Gradient Boosting was proposed by researchers at University of Washington. Its library is written in C++ which optimizes the Gradient boost training process. As the name suggests, XgBoost attempts to boost the Gradient Boosting model. Boosting is an ensemble modelling technique where several weak classification models are combined to form a stronger classification model. This </w:t>
+        <w:t xml:space="preserve">XgBoost </w:t>
+      </w:r>
+      <w:r>
+        <w:t>stands for Extreme Gradient Boosting</w:t>
+      </w:r>
+      <w:r>
+        <w:t>. Its library is written in C++</w:t>
+      </w:r>
+      <w:r>
+        <w:t>, so it</w:t>
+      </w:r>
+      <w:r>
+        <w:t xml:space="preserve"> optimizes the Gradient boost training process. As the name suggests, XgBoost attempts to boost the Gradient Boosting model. Boosting is an ensemble modelling technique where several weak classification models are combined to form a stronger classification model. This processes simply adds weak models</w:t>
+      </w:r>
+      <w:r>
+        <w:t xml:space="preserve"> one after the other</w:t>
+      </w:r>
+      <w:r>
+        <w:t xml:space="preserve">. At the beginning model is created on the data and then a second model is added in series. </w:t>
+      </w:r>
+      <w:r>
+        <w:t>The second model attempts to correct the errors made by the first model. This process is repeated until the complete data set is predicted or the maximum number of models is added.</w:t>
+      </w:r>
+      <w:r>
+        <w:t xml:space="preserve"> For XgBoost, </w:t>
+      </w:r>
+      <w:r>
+        <w:t>the multiple decision tree creation follows a sequence</w:t>
+      </w:r>
+      <w:r>
+        <w:t>. Weights are important part of this process. The independent variables that are fed to the decision tree which predicts results are assigned with weights first. If an independent variable is predicted wrongly, the weight of that variable is increased and then fed to the next decision tree. These individual trees or classifiers are then ensembled together to obtain a more precise and stronger model.</w:t>
+      </w:r>
+    </w:p>
+    <w:p>
+      <w:pPr>
+        <w:jc w:val="both"/>
+      </w:pPr>
+    </w:p>
+    <w:p>
+      <w:pPr>
+        <w:jc w:val="both"/>
+      </w:pPr>
+      <w:r>
+        <w:t>Proposed approach</w:t>
+      </w:r>
+    </w:p>
+    <w:p>
+      <w:pPr>
+        <w:jc w:val="both"/>
+      </w:pPr>
+      <w:r>
+        <w:t xml:space="preserve">The dataset in use for this research has a total of 35 </w:t>
+      </w:r>
+      <w:r>
+        <w:t>variables</w:t>
+      </w:r>
+      <w:r>
+        <w:t xml:space="preserve">. These 35 </w:t>
+      </w:r>
+      <w:r>
+        <w:t xml:space="preserve">variables </w:t>
+      </w:r>
+      <w:r>
+        <w:t xml:space="preserve">are related to an employee working in a company. The dataset contains the data of employees who </w:t>
+      </w:r>
+      <w:r>
+        <w:t>are not working in the company anymore</w:t>
+      </w:r>
+      <w:r>
+        <w:t xml:space="preserve"> with the ones who still work there. The percentage of employee in the dataset who left the company is 16 percent. Before using this data to train a model, </w:t>
+      </w:r>
+      <w:r>
+        <w:t xml:space="preserve">the </w:t>
+      </w:r>
+      <w:r>
+        <w:t xml:space="preserve">data </w:t>
+      </w:r>
+      <w:r>
+        <w:t>must be put through</w:t>
+      </w:r>
+      <w:r>
+        <w:t xml:space="preserve"> some pre-processing stages. The first step in this process was to remove the unwanted </w:t>
+      </w:r>
+      <w:r>
+        <w:t xml:space="preserve">variables </w:t>
+      </w:r>
+      <w:r>
+        <w:t xml:space="preserve">from the data. As we want to train the model to predict employee attrition, we will make sure that the data does not have any </w:t>
+      </w:r>
+      <w:r>
+        <w:t xml:space="preserve">variable </w:t>
+      </w:r>
+      <w:r>
+        <w:t xml:space="preserve">that is directly related to employee attrition. The </w:t>
+      </w:r>
+      <w:r>
+        <w:t xml:space="preserve">variables </w:t>
+      </w:r>
+      <w:r>
+        <w:t>that were removed are: Employee count, employee number, over18 and standard hours</w:t>
+      </w:r>
+      <w:r>
+        <w:t>.</w:t>
+      </w:r>
+    </w:p>
+    <w:p>
+      <w:pPr>
+        <w:jc w:val="both"/>
+      </w:pPr>
+      <w:r>
+        <w:t xml:space="preserve">Now, the train and test split of the data is done. The training data </w:t>
+      </w:r>
+      <w:r>
+        <w:t>makes</w:t>
+      </w:r>
+      <w:r>
+        <w:t xml:space="preserve"> of 70</w:t>
+      </w:r>
+      <w:r>
+        <w:t>% a</w:t>
+      </w:r>
+      <w:r>
+        <w:t xml:space="preserve">nd the test data </w:t>
+      </w:r>
+      <w:r>
+        <w:t>makes</w:t>
+      </w:r>
+      <w:r>
+        <w:t xml:space="preserve"> of 30</w:t>
+      </w:r>
+      <w:r>
+        <w:t xml:space="preserve">% of the </w:t>
+      </w:r>
+      <w:r>
+        <w:t>entire dataset</w:t>
+      </w:r>
+      <w:r>
+        <w:t>.</w:t>
+      </w:r>
+      <w:r>
+        <w:t xml:space="preserve"> Training data will be fed to the model so that it forms patterns for prediction. The testing data shall be used to evaluate the model.</w:t>
+      </w:r>
+    </w:p>
+    <w:p>
+      <w:pPr>
+        <w:jc w:val="both"/>
+      </w:pPr>
+      <w:r>
+        <w:t xml:space="preserve">The next step in pre-processing of data is encoding the categorical variables. For this, Ordinal and One-Hot encoder is used. </w:t>
+      </w:r>
+      <w:r>
+        <w:t xml:space="preserve">Ordinal encoder is used when there is </w:t>
+      </w:r>
+      <w:r>
+        <w:t>assumed</w:t>
+      </w:r>
+      <w:r>
+        <w:t xml:space="preserve"> ordering of categories. In other words, through the Ordinal encoder, we </w:t>
+      </w:r>
+      <w:r>
+        <w:t>can</w:t>
+      </w:r>
+      <w:r>
+        <w:t xml:space="preserve"> show </w:t>
+      </w:r>
+      <w:r>
+        <w:t>a</w:t>
+      </w:r>
+      <w:r>
+        <w:t xml:space="preserve"> hierarchy among the possible values of a variable for every tuple. So, for instance when encoding relationship satisfaction, the encoding will assume that low (0) is lesser </w:t>
+      </w:r>
+      <w:r>
+        <w:t>than very</w:t>
+      </w:r>
+      <w:r>
+        <w:t xml:space="preserve"> high (3). On the other hand, the O</w:t>
+      </w:r>
+      <w:r>
+        <w:t>ne</w:t>
+      </w:r>
+      <w:r>
+        <w:t xml:space="preserve">-Hot encoder will create new columns indicating </w:t>
+      </w:r>
+      <w:r>
+        <w:t>if the value of the</w:t>
+      </w:r>
+      <w:r>
+        <w:t xml:space="preserve"> categorical attribute</w:t>
+      </w:r>
+      <w:r>
+        <w:t xml:space="preserve"> is present or not</w:t>
+      </w:r>
+      <w:r>
+        <w:t xml:space="preserve">, with binary values where 0 </w:t>
+      </w:r>
+      <w:r>
+        <w:t>means</w:t>
+      </w:r>
+      <w:r>
+        <w:t xml:space="preserve"> absence and 1 </w:t>
+      </w:r>
+      <w:r>
+        <w:t>means</w:t>
+      </w:r>
+      <w:r>
+        <w:t xml:space="preserve"> presence of </w:t>
+      </w:r>
+      <w:r>
+        <w:t>such</w:t>
+      </w:r>
+      <w:r>
+        <w:t xml:space="preserve"> value.</w:t>
+      </w:r>
+    </w:p>
+    <w:p>
+      <w:pPr>
+        <w:jc w:val="both"/>
+      </w:pPr>
+      <w:r>
+        <w:t>Next step deals with balancing the target variable. It was noticed that the target variable is not balanced, that is, the number of employees who have left the company is much less than the number who have not. To balance the variable, a python library called ‘SMOTE’ is used to synthetically create tuples that are similar but do not duplicate the already present tuples. This will make the number of employees left and the number of employees still present equal.</w:t>
+      </w:r>
+    </w:p>
+    <w:p>
+      <w:pPr>
+        <w:jc w:val="both"/>
+      </w:pPr>
+      <w:r>
+        <w:t xml:space="preserve">The data is fed to the models: Adaboost, </w:t>
+      </w:r>
+      <w:r>
+        <w:t>random forest</w:t>
+      </w:r>
+      <w:r>
+        <w:t xml:space="preserve">, </w:t>
+      </w:r>
+      <w:r>
+        <w:t>gradient boosting</w:t>
+      </w:r>
+      <w:r>
+        <w:t xml:space="preserve">, </w:t>
+      </w:r>
+      <w:r>
+        <w:t>decision tree</w:t>
+      </w:r>
+      <w:r>
+        <w:t xml:space="preserve"> and </w:t>
+      </w:r>
+      <w:r>
+        <w:t>XgBoost</w:t>
+      </w:r>
+      <w:r>
+        <w:t xml:space="preserve">. The training is done and the accuracy, precision, recall and F1_score is calculated through the </w:t>
       </w:r>
       <w:r>
         <w:lastRenderedPageBreak/>
-        <w:t xml:space="preserve">processes simply adds weak models in series. At the beginning a model is created on the data and then a second model is added in series. </w:t>
-      </w:r>
-      <w:r>
-        <w:t>The second model attempts to correct the errors made by the first model. This process is repeated until the complete data set is predicted or the maximum number of models is added.</w:t>
-      </w:r>
-      <w:r>
-        <w:t xml:space="preserve"> For XgBoost, decision trees are created in sequential form. Weights are important part of this process. The independent variables that are fed to the decision tree which predicts results are assigned with weights first. If an independent variable is predicted wrongly, the weight of that variable is increased and then fed to the next decision tree. These individual trees or classifiers are then ensembled together to obtain a more precise and stronger model.</w:t>
-      </w:r>
-    </w:p>
-    <w:p>
-      <w:pPr>
-        <w:jc w:val="both"/>
-      </w:pPr>
-    </w:p>
-    <w:p>
-      <w:pPr>
-        <w:jc w:val="both"/>
-      </w:pPr>
-      <w:r>
-        <w:t>Proposed approach</w:t>
-      </w:r>
-    </w:p>
-    <w:p>
-      <w:pPr>
-        <w:jc w:val="both"/>
-      </w:pPr>
-      <w:r>
-        <w:t xml:space="preserve">The dataset in use for this research has a total of 35 </w:t>
-      </w:r>
-      <w:r>
-        <w:t>variables</w:t>
-      </w:r>
-      <w:r>
-        <w:t xml:space="preserve">. These 35 </w:t>
-      </w:r>
-      <w:r>
-        <w:t xml:space="preserve">variables </w:t>
-      </w:r>
-      <w:r>
-        <w:t xml:space="preserve">are related to an employee working in a company. The dataset contains the data of employees who have left the company along with the ones who still work there. The percentage of employee in the dataset who left the company is 16 percent. Before using this data to train a model, it is essential to put the data through some pre-processing stages. The first step in this process was to remove the unwanted </w:t>
-      </w:r>
-      <w:r>
-        <w:t xml:space="preserve">variables </w:t>
-      </w:r>
-      <w:r>
-        <w:t xml:space="preserve">from the data. As we want to train the model to predict employee attrition, we will make sure that the data does not have any </w:t>
-      </w:r>
-      <w:r>
-        <w:t xml:space="preserve">variable </w:t>
-      </w:r>
-      <w:r>
-        <w:t xml:space="preserve">that is directly related to employee attrition. The </w:t>
-      </w:r>
-      <w:r>
-        <w:t xml:space="preserve">variables </w:t>
-      </w:r>
-      <w:r>
-        <w:t>that were removed are: Employee count, employee number, over18 and standard hours</w:t>
-      </w:r>
-      <w:r>
-        <w:t>.</w:t>
-      </w:r>
-    </w:p>
-    <w:p>
-      <w:pPr>
-        <w:jc w:val="both"/>
-      </w:pPr>
-      <w:r>
-        <w:t>Now, the train and test split of the data is done. The training data comprises of 70 percent of the data and the test data comprises of 30 percent.</w:t>
-      </w:r>
-      <w:r>
-        <w:t xml:space="preserve"> Training data will be fed to the model so that it forms patterns for prediction. The testing data shall be used to evaluate the model.</w:t>
-      </w:r>
-    </w:p>
-    <w:p>
-      <w:pPr>
-        <w:jc w:val="both"/>
-      </w:pPr>
-      <w:r>
-        <w:t xml:space="preserve">The next step in pre-processing of data is encoding the categorical variables. For this, Ordinal and One-Hot encoder is used. </w:t>
-      </w:r>
-      <w:r>
-        <w:t xml:space="preserve">Ordinal encoder is used when there is </w:t>
-      </w:r>
-      <w:r>
-        <w:t>assumed</w:t>
-      </w:r>
-      <w:r>
-        <w:t xml:space="preserve"> ordering of categories. In other words, through the Ordinal encoder, we </w:t>
-      </w:r>
-      <w:r>
-        <w:t>can</w:t>
-      </w:r>
-      <w:r>
-        <w:t xml:space="preserve"> show </w:t>
-      </w:r>
-      <w:r>
-        <w:t>a</w:t>
-      </w:r>
-      <w:r>
-        <w:t xml:space="preserve"> hierarchy among the possible values of a variable for every tuple. So, for instance when encoding relationship satisfaction, the encoding will assume that low (0) is lesser </w:t>
-      </w:r>
-      <w:r>
-        <w:t>than very</w:t>
-      </w:r>
-      <w:r>
-        <w:t xml:space="preserve"> high (3). On the other hand, the ON-Hot encoder will create new columns indicating the presence or absence of each possible value for each categorical attribute in our dataset, with binary values where 0 indicates the absence of each value and 1 indicates the presence of each value.</w:t>
-      </w:r>
-    </w:p>
-    <w:p>
-      <w:pPr>
-        <w:jc w:val="both"/>
-      </w:pPr>
-      <w:r>
-        <w:t>Next step deals with balancing the target variable. It was noticed that the target variable is not balanced, that is, the number of employees who have left the company is much less than the number who have not. To balance the variable, a python library called ‘SMOTE’ is used to synthetically create tuples that are similar but do not duplicate the already present tuples. This will make the number of employees left and the number of employees still present equal.</w:t>
-      </w:r>
-    </w:p>
-    <w:p>
-      <w:pPr>
-        <w:jc w:val="both"/>
-      </w:pPr>
-      <w:r>
-        <w:t xml:space="preserve">The data is fed to the models: Adaboost, </w:t>
-      </w:r>
-      <w:r>
-        <w:t>random forest</w:t>
-      </w:r>
-      <w:r>
-        <w:t xml:space="preserve">, </w:t>
-      </w:r>
-      <w:r>
-        <w:t>gradient boosting</w:t>
-      </w:r>
-      <w:r>
-        <w:t xml:space="preserve">, </w:t>
-      </w:r>
-      <w:r>
-        <w:t>decision tree</w:t>
-      </w:r>
-      <w:r>
-        <w:t xml:space="preserve"> and </w:t>
-      </w:r>
-      <w:r>
-        <w:t>XgBoost</w:t>
-      </w:r>
-      <w:r>
-        <w:t>. The training is done and the accuracy, precision, recall and F1_score is calculated through the confusion matrix.</w:t>
+        <w:t>confusion matrix.</w:t>
       </w:r>
       <w:r>
         <w:t xml:space="preserve"> After this, RandomSearchCV was used to tune the best performing models. After the hyperparameter tuning, again the models were evaluated using the confusion matrix.</w:t>
@@ -576,7 +981,6 @@
         <w:rPr>
           <w:noProof/>
         </w:rPr>
-        <w:lastRenderedPageBreak/>
         <w:drawing>
           <wp:inline distT="0" distB="0" distL="0" distR="0" wp14:anchorId="3D64EA18" wp14:editId="656F8B6C">
             <wp:extent cx="5731510" cy="3568700"/>
@@ -593,7 +997,7 @@
                     <pic:cNvPicPr/>
                   </pic:nvPicPr>
                   <pic:blipFill>
-                    <a:blip r:embed="rId6"/>
+                    <a:blip r:embed="rId8"/>
                     <a:stretch>
                       <a:fillRect/>
                     </a:stretch>
@@ -632,239 +1036,392 @@
         <w:jc w:val="both"/>
       </w:pPr>
       <w:r>
-        <w:t xml:space="preserve">Confusion matrices are a widely used measurement when attempting to solve classification </w:t>
-      </w:r>
-      <w:r>
-        <w:t>issues. A</w:t>
-      </w:r>
-      <w:r>
-        <w:t xml:space="preserve"> table called a confusion matrix is frequently used to explain how well a classification model performs on a set of test data for which the true values are known. It is a table that lists how many guesses a classifier made correctly and incorrectly. It is employed to evaluate a classification model's effectiveness. It can be used to calculate performance metrics like accuracy, precision, recall, and F1-score to assess the effectiveness of a classification model.</w:t>
-      </w:r>
-    </w:p>
-    <w:p>
-      <w:pPr>
-        <w:jc w:val="both"/>
-      </w:pPr>
-    </w:p>
-    <w:p>
-      <w:pPr>
-        <w:spacing w:line="240" w:lineRule="auto"/>
-        <w:jc w:val="both"/>
-        <w:rPr>
-          <w:rFonts w:asciiTheme="majorHAnsi" w:hAnsiTheme="majorHAnsi" w:cstheme="majorHAnsi"/>
-        </w:rPr>
-      </w:pPr>
-      <w:r>
-        <w:rPr>
-          <w:rFonts w:asciiTheme="majorHAnsi" w:hAnsiTheme="majorHAnsi" w:cstheme="majorHAnsi"/>
-        </w:rPr>
-        <w:t>The basic terms that will be used to determine the metrics are as follows:</w:t>
-      </w:r>
-    </w:p>
-    <w:p>
-      <w:pPr>
-        <w:numPr>
-          <w:ilvl w:val="0"/>
-          <w:numId w:val="2"/>
-        </w:numPr>
-        <w:shd w:val="clear" w:color="auto" w:fill="FFFFFF"/>
-        <w:spacing w:before="640" w:after="0" w:line="240" w:lineRule="auto"/>
-        <w:jc w:val="both"/>
-        <w:rPr>
-          <w:rFonts w:asciiTheme="majorHAnsi" w:eastAsia="Georgia" w:hAnsiTheme="majorHAnsi" w:cstheme="majorHAnsi"/>
-          <w:color w:val="292929"/>
-        </w:rPr>
-      </w:pPr>
-      <w:r>
-        <w:rPr>
-          <w:rFonts w:asciiTheme="majorHAnsi" w:eastAsia="Georgia" w:hAnsiTheme="majorHAnsi" w:cstheme="majorHAnsi"/>
-          <w:b/>
-          <w:color w:val="292929"/>
-        </w:rPr>
-        <w:t>True Positives (TP)</w:t>
-      </w:r>
-      <w:r>
-        <w:rPr>
-          <w:rFonts w:asciiTheme="majorHAnsi" w:eastAsia="Georgia" w:hAnsiTheme="majorHAnsi" w:cstheme="majorHAnsi"/>
-          <w:color w:val="292929"/>
-        </w:rPr>
-        <w:t>: when the actual value is Positive and predicted is also Positive.</w:t>
-      </w:r>
-    </w:p>
-    <w:p>
-      <w:pPr>
-        <w:numPr>
-          <w:ilvl w:val="0"/>
-          <w:numId w:val="2"/>
-        </w:numPr>
-        <w:shd w:val="clear" w:color="auto" w:fill="FFFFFF"/>
-        <w:spacing w:after="0" w:line="240" w:lineRule="auto"/>
-        <w:jc w:val="both"/>
-        <w:rPr>
-          <w:rFonts w:asciiTheme="majorHAnsi" w:eastAsia="Georgia" w:hAnsiTheme="majorHAnsi" w:cstheme="majorHAnsi"/>
-          <w:color w:val="292929"/>
-        </w:rPr>
-      </w:pPr>
-      <w:r>
-        <w:rPr>
-          <w:rFonts w:asciiTheme="majorHAnsi" w:eastAsia="Georgia" w:hAnsiTheme="majorHAnsi" w:cstheme="majorHAnsi"/>
-          <w:b/>
-          <w:color w:val="292929"/>
-        </w:rPr>
-        <w:t>True negatives (TN)</w:t>
-      </w:r>
-      <w:r>
-        <w:rPr>
-          <w:rFonts w:asciiTheme="majorHAnsi" w:eastAsia="Georgia" w:hAnsiTheme="majorHAnsi" w:cstheme="majorHAnsi"/>
-          <w:color w:val="292929"/>
-        </w:rPr>
-        <w:t xml:space="preserve">: when the actual value is </w:t>
-      </w:r>
-      <w:r>
-        <w:rPr>
-          <w:rFonts w:asciiTheme="majorHAnsi" w:eastAsia="Georgia" w:hAnsiTheme="majorHAnsi" w:cstheme="majorHAnsi"/>
-          <w:color w:val="292929"/>
-        </w:rPr>
-        <w:t>Negative,</w:t>
-      </w:r>
-      <w:r>
-        <w:rPr>
-          <w:rFonts w:asciiTheme="majorHAnsi" w:eastAsia="Georgia" w:hAnsiTheme="majorHAnsi" w:cstheme="majorHAnsi"/>
-          <w:color w:val="292929"/>
-        </w:rPr>
-        <w:t xml:space="preserve"> and prediction is also Negative.</w:t>
-      </w:r>
-    </w:p>
-    <w:p>
-      <w:pPr>
-        <w:numPr>
-          <w:ilvl w:val="0"/>
-          <w:numId w:val="2"/>
-        </w:numPr>
-        <w:shd w:val="clear" w:color="auto" w:fill="FFFFFF"/>
-        <w:spacing w:after="0" w:line="240" w:lineRule="auto"/>
-        <w:jc w:val="both"/>
-        <w:rPr>
-          <w:rFonts w:asciiTheme="majorHAnsi" w:eastAsia="Georgia" w:hAnsiTheme="majorHAnsi" w:cstheme="majorHAnsi"/>
-          <w:color w:val="292929"/>
-        </w:rPr>
-      </w:pPr>
-      <w:r>
-        <w:rPr>
-          <w:rFonts w:asciiTheme="majorHAnsi" w:eastAsia="Georgia" w:hAnsiTheme="majorHAnsi" w:cstheme="majorHAnsi"/>
-          <w:b/>
-          <w:color w:val="292929"/>
-        </w:rPr>
-        <w:t>False positives (FP</w:t>
-      </w:r>
-      <w:r>
-        <w:rPr>
-          <w:rFonts w:asciiTheme="majorHAnsi" w:eastAsia="Georgia" w:hAnsiTheme="majorHAnsi" w:cstheme="majorHAnsi"/>
-          <w:b/>
-          <w:color w:val="292929"/>
-        </w:rPr>
-        <w:t>)</w:t>
-      </w:r>
-      <w:r>
-        <w:rPr>
-          <w:rFonts w:asciiTheme="majorHAnsi" w:eastAsia="Georgia" w:hAnsiTheme="majorHAnsi" w:cstheme="majorHAnsi"/>
-          <w:color w:val="292929"/>
-        </w:rPr>
-        <w:t>: when</w:t>
-      </w:r>
-      <w:r>
-        <w:rPr>
-          <w:rFonts w:asciiTheme="majorHAnsi" w:eastAsia="Georgia" w:hAnsiTheme="majorHAnsi" w:cstheme="majorHAnsi"/>
-          <w:color w:val="292929"/>
-        </w:rPr>
-        <w:t xml:space="preserve"> the predicted value is </w:t>
-      </w:r>
-      <w:r>
-        <w:rPr>
-          <w:rFonts w:asciiTheme="majorHAnsi" w:eastAsia="Georgia" w:hAnsiTheme="majorHAnsi" w:cstheme="majorHAnsi"/>
-          <w:color w:val="292929"/>
-        </w:rPr>
-        <w:t>positive,</w:t>
-      </w:r>
-      <w:r>
-        <w:rPr>
-          <w:rFonts w:asciiTheme="majorHAnsi" w:eastAsia="Georgia" w:hAnsiTheme="majorHAnsi" w:cstheme="majorHAnsi"/>
-          <w:color w:val="292929"/>
-        </w:rPr>
-        <w:t xml:space="preserve"> but the actual is negative. Also referred to as the Type 1 error</w:t>
-      </w:r>
-    </w:p>
-    <w:p>
-      <w:pPr>
-        <w:numPr>
-          <w:ilvl w:val="0"/>
-          <w:numId w:val="2"/>
-        </w:numPr>
-        <w:shd w:val="clear" w:color="auto" w:fill="FFFFFF"/>
-        <w:spacing w:after="0" w:line="240" w:lineRule="auto"/>
-        <w:jc w:val="both"/>
-        <w:rPr>
-          <w:rFonts w:asciiTheme="majorHAnsi" w:eastAsia="Georgia" w:hAnsiTheme="majorHAnsi" w:cstheme="majorHAnsi"/>
-          <w:color w:val="292929"/>
-        </w:rPr>
-      </w:pPr>
-      <w:r>
-        <w:rPr>
-          <w:rFonts w:asciiTheme="majorHAnsi" w:eastAsia="Georgia" w:hAnsiTheme="majorHAnsi" w:cstheme="majorHAnsi"/>
-          <w:b/>
-          <w:color w:val="292929"/>
-        </w:rPr>
-        <w:t>False negatives (FN</w:t>
-      </w:r>
-      <w:r>
-        <w:rPr>
-          <w:rFonts w:asciiTheme="majorHAnsi" w:eastAsia="Georgia" w:hAnsiTheme="majorHAnsi" w:cstheme="majorHAnsi"/>
-          <w:b/>
-          <w:color w:val="292929"/>
-        </w:rPr>
-        <w:t>)</w:t>
-      </w:r>
-      <w:r>
-        <w:rPr>
-          <w:rFonts w:asciiTheme="majorHAnsi" w:eastAsia="Georgia" w:hAnsiTheme="majorHAnsi" w:cstheme="majorHAnsi"/>
-          <w:color w:val="292929"/>
-        </w:rPr>
-        <w:t>: when</w:t>
-      </w:r>
-      <w:r>
-        <w:rPr>
-          <w:rFonts w:asciiTheme="majorHAnsi" w:eastAsia="Georgia" w:hAnsiTheme="majorHAnsi" w:cstheme="majorHAnsi"/>
-          <w:color w:val="292929"/>
-        </w:rPr>
-        <w:t xml:space="preserve"> the predicted value is </w:t>
-      </w:r>
-      <w:r>
-        <w:rPr>
-          <w:rFonts w:asciiTheme="majorHAnsi" w:eastAsia="Georgia" w:hAnsiTheme="majorHAnsi" w:cstheme="majorHAnsi"/>
-          <w:color w:val="292929"/>
-        </w:rPr>
-        <w:t>negative,</w:t>
-      </w:r>
-      <w:r>
-        <w:rPr>
-          <w:rFonts w:asciiTheme="majorHAnsi" w:eastAsia="Georgia" w:hAnsiTheme="majorHAnsi" w:cstheme="majorHAnsi"/>
-          <w:color w:val="292929"/>
-        </w:rPr>
-        <w:t xml:space="preserve"> but the actual is </w:t>
-      </w:r>
-      <w:r>
-        <w:rPr>
-          <w:rFonts w:asciiTheme="majorHAnsi" w:eastAsia="Georgia" w:hAnsiTheme="majorHAnsi" w:cstheme="majorHAnsi"/>
-          <w:color w:val="292929"/>
-        </w:rPr>
-        <w:t>positive. Also</w:t>
-      </w:r>
-      <w:r>
-        <w:rPr>
-          <w:rFonts w:asciiTheme="majorHAnsi" w:eastAsia="Georgia" w:hAnsiTheme="majorHAnsi" w:cstheme="majorHAnsi"/>
-          <w:color w:val="292929"/>
-        </w:rPr>
-        <w:t xml:space="preserve"> referred to as the Type 2 error</w:t>
+        <w:t>Confusion matri</w:t>
+      </w:r>
+      <w:r>
+        <w:t>x</w:t>
+      </w:r>
+      <w:r>
+        <w:t xml:space="preserve"> is a table that lists how many guesses a classifier made correctly and incorrectly.</w:t>
+      </w:r>
+      <w:r>
+        <w:t xml:space="preserve"> The effectiveness of a classification model is required to judge its performance</w:t>
+      </w:r>
+      <w:r>
+        <w:t>.</w:t>
+      </w:r>
+      <w:r>
+        <w:t xml:space="preserve"> The Confusion Matrix shows the</w:t>
+      </w:r>
+      <w:r>
+        <w:t xml:space="preserve"> accuracy, precision, recall, and F1-score to </w:t>
+      </w:r>
+      <w:r>
+        <w:t>judge</w:t>
+      </w:r>
+      <w:r>
+        <w:t xml:space="preserve"> the </w:t>
+      </w:r>
+      <w:r>
+        <w:t>performance</w:t>
+      </w:r>
+      <w:r>
+        <w:t xml:space="preserve"> of a classification model.</w:t>
+      </w:r>
+      <w:r>
+        <w:t xml:space="preserve"> </w:t>
+      </w:r>
+      <w:r>
+        <w:rPr>
+          <w:rFonts w:asciiTheme="majorHAnsi" w:eastAsia="Georgia" w:hAnsiTheme="majorHAnsi" w:cstheme="majorHAnsi"/>
+          <w:b/>
+          <w:color w:val="292929"/>
+        </w:rPr>
+        <w:t>True positive</w:t>
+      </w:r>
+      <w:r>
+        <w:rPr>
+          <w:rFonts w:asciiTheme="majorHAnsi" w:eastAsia="Georgia" w:hAnsiTheme="majorHAnsi" w:cstheme="majorHAnsi"/>
+          <w:b/>
+          <w:color w:val="292929"/>
+        </w:rPr>
+        <w:t>s</w:t>
+      </w:r>
+      <w:r>
+        <w:rPr>
+          <w:rFonts w:asciiTheme="majorHAnsi" w:eastAsia="Georgia" w:hAnsiTheme="majorHAnsi" w:cstheme="majorHAnsi"/>
+          <w:b/>
+          <w:color w:val="292929"/>
+        </w:rPr>
+        <w:t xml:space="preserve"> </w:t>
+      </w:r>
+      <w:r>
+        <w:rPr>
+          <w:rFonts w:asciiTheme="majorHAnsi" w:eastAsia="Georgia" w:hAnsiTheme="majorHAnsi" w:cstheme="majorHAnsi"/>
+          <w:b/>
+          <w:color w:val="292929"/>
+        </w:rPr>
+        <w:t>are</w:t>
+      </w:r>
+      <w:r>
+        <w:rPr>
+          <w:rFonts w:asciiTheme="majorHAnsi" w:eastAsia="Georgia" w:hAnsiTheme="majorHAnsi" w:cstheme="majorHAnsi"/>
+          <w:b/>
+          <w:color w:val="292929"/>
+        </w:rPr>
+        <w:t xml:space="preserve"> the value</w:t>
+      </w:r>
+      <w:r>
+        <w:rPr>
+          <w:rFonts w:asciiTheme="majorHAnsi" w:eastAsia="Georgia" w:hAnsiTheme="majorHAnsi" w:cstheme="majorHAnsi"/>
+          <w:b/>
+          <w:color w:val="292929"/>
+        </w:rPr>
+        <w:t>s</w:t>
+      </w:r>
+      <w:r>
+        <w:rPr>
+          <w:rFonts w:asciiTheme="majorHAnsi" w:eastAsia="Georgia" w:hAnsiTheme="majorHAnsi" w:cstheme="majorHAnsi"/>
+          <w:b/>
+          <w:color w:val="292929"/>
+        </w:rPr>
+        <w:t xml:space="preserve"> where the actual value is </w:t>
+      </w:r>
+      <w:r>
+        <w:rPr>
+          <w:rFonts w:asciiTheme="majorHAnsi" w:eastAsia="Georgia" w:hAnsiTheme="majorHAnsi" w:cstheme="majorHAnsi"/>
+          <w:b/>
+          <w:color w:val="292929"/>
+        </w:rPr>
+        <w:t>true</w:t>
+      </w:r>
+      <w:r>
+        <w:rPr>
+          <w:rFonts w:asciiTheme="majorHAnsi" w:eastAsia="Georgia" w:hAnsiTheme="majorHAnsi" w:cstheme="majorHAnsi"/>
+          <w:b/>
+          <w:color w:val="292929"/>
+        </w:rPr>
+        <w:t xml:space="preserve"> and predicted value is also </w:t>
+      </w:r>
+      <w:r>
+        <w:rPr>
+          <w:rFonts w:asciiTheme="majorHAnsi" w:eastAsia="Georgia" w:hAnsiTheme="majorHAnsi" w:cstheme="majorHAnsi"/>
+          <w:b/>
+          <w:color w:val="292929"/>
+        </w:rPr>
+        <w:t>true</w:t>
+      </w:r>
+      <w:r>
+        <w:rPr>
+          <w:rFonts w:asciiTheme="majorHAnsi" w:eastAsia="Georgia" w:hAnsiTheme="majorHAnsi" w:cstheme="majorHAnsi"/>
+          <w:b/>
+          <w:color w:val="292929"/>
+        </w:rPr>
+        <w:t>.</w:t>
+      </w:r>
+      <w:r>
+        <w:rPr>
+          <w:rFonts w:asciiTheme="majorHAnsi" w:eastAsia="Georgia" w:hAnsiTheme="majorHAnsi" w:cstheme="majorHAnsi"/>
+          <w:b/>
+          <w:color w:val="292929"/>
+        </w:rPr>
+        <w:t xml:space="preserve"> </w:t>
+      </w:r>
+      <w:r>
+        <w:rPr>
+          <w:rFonts w:asciiTheme="majorHAnsi" w:eastAsia="Georgia" w:hAnsiTheme="majorHAnsi" w:cstheme="majorHAnsi"/>
+          <w:b/>
+          <w:color w:val="292929"/>
+        </w:rPr>
+        <w:t>On the other hand, true negative</w:t>
+      </w:r>
+      <w:r>
+        <w:rPr>
+          <w:rFonts w:asciiTheme="majorHAnsi" w:eastAsia="Georgia" w:hAnsiTheme="majorHAnsi" w:cstheme="majorHAnsi"/>
+          <w:b/>
+          <w:color w:val="292929"/>
+        </w:rPr>
+        <w:t>s</w:t>
+      </w:r>
+      <w:r>
+        <w:rPr>
+          <w:rFonts w:asciiTheme="majorHAnsi" w:eastAsia="Georgia" w:hAnsiTheme="majorHAnsi" w:cstheme="majorHAnsi"/>
+          <w:b/>
+          <w:color w:val="292929"/>
+        </w:rPr>
+        <w:t xml:space="preserve"> </w:t>
+      </w:r>
+      <w:r>
+        <w:rPr>
+          <w:rFonts w:asciiTheme="majorHAnsi" w:eastAsia="Georgia" w:hAnsiTheme="majorHAnsi" w:cstheme="majorHAnsi"/>
+          <w:b/>
+          <w:color w:val="292929"/>
+        </w:rPr>
+        <w:t>are</w:t>
+      </w:r>
+      <w:r>
+        <w:rPr>
+          <w:rFonts w:asciiTheme="majorHAnsi" w:eastAsia="Georgia" w:hAnsiTheme="majorHAnsi" w:cstheme="majorHAnsi"/>
+          <w:b/>
+          <w:color w:val="292929"/>
+        </w:rPr>
+        <w:t xml:space="preserve"> the value</w:t>
+      </w:r>
+      <w:r>
+        <w:rPr>
+          <w:rFonts w:asciiTheme="majorHAnsi" w:eastAsia="Georgia" w:hAnsiTheme="majorHAnsi" w:cstheme="majorHAnsi"/>
+          <w:b/>
+          <w:color w:val="292929"/>
+        </w:rPr>
+        <w:t>s</w:t>
+      </w:r>
+      <w:r>
+        <w:rPr>
+          <w:rFonts w:asciiTheme="majorHAnsi" w:eastAsia="Georgia" w:hAnsiTheme="majorHAnsi" w:cstheme="majorHAnsi"/>
+          <w:b/>
+          <w:color w:val="292929"/>
+        </w:rPr>
+        <w:t xml:space="preserve"> where the actual value is </w:t>
+      </w:r>
+      <w:r>
+        <w:rPr>
+          <w:rFonts w:asciiTheme="majorHAnsi" w:eastAsia="Georgia" w:hAnsiTheme="majorHAnsi" w:cstheme="majorHAnsi"/>
+          <w:b/>
+          <w:color w:val="292929"/>
+        </w:rPr>
+        <w:t>false,</w:t>
+      </w:r>
+      <w:r>
+        <w:rPr>
+          <w:rFonts w:asciiTheme="majorHAnsi" w:eastAsia="Georgia" w:hAnsiTheme="majorHAnsi" w:cstheme="majorHAnsi"/>
+          <w:b/>
+          <w:color w:val="292929"/>
+        </w:rPr>
+        <w:t xml:space="preserve"> and </w:t>
+      </w:r>
+      <w:r>
+        <w:rPr>
+          <w:rFonts w:asciiTheme="majorHAnsi" w:eastAsia="Georgia" w:hAnsiTheme="majorHAnsi" w:cstheme="majorHAnsi"/>
+          <w:b/>
+          <w:color w:val="292929"/>
+        </w:rPr>
+        <w:t xml:space="preserve">the </w:t>
+      </w:r>
+      <w:r>
+        <w:rPr>
+          <w:rFonts w:asciiTheme="majorHAnsi" w:eastAsia="Georgia" w:hAnsiTheme="majorHAnsi" w:cstheme="majorHAnsi"/>
+          <w:b/>
+          <w:color w:val="292929"/>
+        </w:rPr>
+        <w:t xml:space="preserve">predicted value is also </w:t>
+      </w:r>
+      <w:r>
+        <w:rPr>
+          <w:rFonts w:asciiTheme="majorHAnsi" w:eastAsia="Georgia" w:hAnsiTheme="majorHAnsi" w:cstheme="majorHAnsi"/>
+          <w:b/>
+          <w:color w:val="292929"/>
+        </w:rPr>
+        <w:t>false</w:t>
+      </w:r>
+      <w:r>
+        <w:rPr>
+          <w:rFonts w:asciiTheme="majorHAnsi" w:eastAsia="Georgia" w:hAnsiTheme="majorHAnsi" w:cstheme="majorHAnsi"/>
+          <w:b/>
+          <w:color w:val="292929"/>
+        </w:rPr>
+        <w:t>.</w:t>
+      </w:r>
+      <w:r>
+        <w:rPr>
+          <w:rFonts w:asciiTheme="majorHAnsi" w:eastAsia="Georgia" w:hAnsiTheme="majorHAnsi" w:cstheme="majorHAnsi"/>
+          <w:b/>
+          <w:color w:val="292929"/>
+        </w:rPr>
+        <w:t xml:space="preserve"> </w:t>
+      </w:r>
+      <w:r>
+        <w:rPr>
+          <w:rFonts w:asciiTheme="majorHAnsi" w:eastAsia="Georgia" w:hAnsiTheme="majorHAnsi" w:cstheme="majorHAnsi"/>
+          <w:b/>
+          <w:color w:val="292929"/>
+        </w:rPr>
+        <w:t>False Positive</w:t>
+      </w:r>
+      <w:r>
+        <w:rPr>
+          <w:rFonts w:asciiTheme="majorHAnsi" w:eastAsia="Georgia" w:hAnsiTheme="majorHAnsi" w:cstheme="majorHAnsi"/>
+          <w:b/>
+          <w:color w:val="292929"/>
+        </w:rPr>
+        <w:t>s</w:t>
+      </w:r>
+      <w:r>
+        <w:rPr>
+          <w:rFonts w:asciiTheme="majorHAnsi" w:eastAsia="Georgia" w:hAnsiTheme="majorHAnsi" w:cstheme="majorHAnsi"/>
+          <w:b/>
+          <w:color w:val="292929"/>
+        </w:rPr>
+        <w:t xml:space="preserve"> </w:t>
+      </w:r>
+      <w:r>
+        <w:rPr>
+          <w:rFonts w:asciiTheme="majorHAnsi" w:eastAsia="Georgia" w:hAnsiTheme="majorHAnsi" w:cstheme="majorHAnsi"/>
+          <w:b/>
+          <w:color w:val="292929"/>
+        </w:rPr>
+        <w:t>are</w:t>
+      </w:r>
+      <w:r>
+        <w:rPr>
+          <w:rFonts w:asciiTheme="majorHAnsi" w:eastAsia="Georgia" w:hAnsiTheme="majorHAnsi" w:cstheme="majorHAnsi"/>
+          <w:b/>
+          <w:color w:val="292929"/>
+        </w:rPr>
+        <w:t xml:space="preserve"> the value</w:t>
+      </w:r>
+      <w:r>
+        <w:rPr>
+          <w:rFonts w:asciiTheme="majorHAnsi" w:eastAsia="Georgia" w:hAnsiTheme="majorHAnsi" w:cstheme="majorHAnsi"/>
+          <w:b/>
+          <w:color w:val="292929"/>
+        </w:rPr>
+        <w:t>s</w:t>
+      </w:r>
+      <w:r>
+        <w:rPr>
+          <w:rFonts w:asciiTheme="majorHAnsi" w:eastAsia="Georgia" w:hAnsiTheme="majorHAnsi" w:cstheme="majorHAnsi"/>
+          <w:b/>
+          <w:color w:val="292929"/>
+        </w:rPr>
+        <w:t xml:space="preserve"> where the predicted value is</w:t>
+      </w:r>
+      <w:r>
+        <w:rPr>
+          <w:rFonts w:asciiTheme="majorHAnsi" w:eastAsia="Georgia" w:hAnsiTheme="majorHAnsi" w:cstheme="majorHAnsi"/>
+          <w:b/>
+          <w:color w:val="292929"/>
+        </w:rPr>
+        <w:t xml:space="preserve"> false,</w:t>
+      </w:r>
+      <w:r>
+        <w:rPr>
+          <w:rFonts w:asciiTheme="majorHAnsi" w:eastAsia="Georgia" w:hAnsiTheme="majorHAnsi" w:cstheme="majorHAnsi"/>
+          <w:b/>
+          <w:color w:val="292929"/>
+        </w:rPr>
+        <w:t xml:space="preserve"> and the actual value is </w:t>
+      </w:r>
+      <w:r>
+        <w:rPr>
+          <w:rFonts w:asciiTheme="majorHAnsi" w:eastAsia="Georgia" w:hAnsiTheme="majorHAnsi" w:cstheme="majorHAnsi"/>
+          <w:b/>
+          <w:color w:val="292929"/>
+        </w:rPr>
+        <w:t>true</w:t>
+      </w:r>
+      <w:r>
+        <w:rPr>
+          <w:rFonts w:asciiTheme="majorHAnsi" w:eastAsia="Georgia" w:hAnsiTheme="majorHAnsi" w:cstheme="majorHAnsi"/>
+          <w:b/>
+          <w:color w:val="292929"/>
+        </w:rPr>
+        <w:t>. False negative</w:t>
+      </w:r>
+      <w:r>
+        <w:rPr>
+          <w:rFonts w:asciiTheme="majorHAnsi" w:eastAsia="Georgia" w:hAnsiTheme="majorHAnsi" w:cstheme="majorHAnsi"/>
+          <w:b/>
+          <w:color w:val="292929"/>
+        </w:rPr>
+        <w:t>s</w:t>
+      </w:r>
+      <w:r>
+        <w:rPr>
+          <w:rFonts w:asciiTheme="majorHAnsi" w:eastAsia="Georgia" w:hAnsiTheme="majorHAnsi" w:cstheme="majorHAnsi"/>
+          <w:b/>
+          <w:color w:val="292929"/>
+        </w:rPr>
+        <w:t xml:space="preserve"> </w:t>
+      </w:r>
+      <w:r>
+        <w:rPr>
+          <w:rFonts w:asciiTheme="majorHAnsi" w:eastAsia="Georgia" w:hAnsiTheme="majorHAnsi" w:cstheme="majorHAnsi"/>
+          <w:b/>
+          <w:color w:val="292929"/>
+        </w:rPr>
+        <w:t>are</w:t>
+      </w:r>
+      <w:r>
+        <w:rPr>
+          <w:rFonts w:asciiTheme="majorHAnsi" w:eastAsia="Georgia" w:hAnsiTheme="majorHAnsi" w:cstheme="majorHAnsi"/>
+          <w:b/>
+          <w:color w:val="292929"/>
+        </w:rPr>
+        <w:t xml:space="preserve"> the value where the actual value is</w:t>
+      </w:r>
+      <w:r>
+        <w:rPr>
+          <w:rFonts w:asciiTheme="majorHAnsi" w:eastAsia="Georgia" w:hAnsiTheme="majorHAnsi" w:cstheme="majorHAnsi"/>
+          <w:b/>
+          <w:color w:val="292929"/>
+        </w:rPr>
+        <w:t xml:space="preserve"> true</w:t>
+      </w:r>
+      <w:r>
+        <w:rPr>
+          <w:rFonts w:asciiTheme="majorHAnsi" w:eastAsia="Georgia" w:hAnsiTheme="majorHAnsi" w:cstheme="majorHAnsi"/>
+          <w:b/>
+          <w:color w:val="292929"/>
+        </w:rPr>
+        <w:t xml:space="preserve"> and predicted value is </w:t>
+      </w:r>
+      <w:r>
+        <w:rPr>
+          <w:rFonts w:asciiTheme="majorHAnsi" w:eastAsia="Georgia" w:hAnsiTheme="majorHAnsi" w:cstheme="majorHAnsi"/>
+          <w:b/>
+          <w:color w:val="292929"/>
+        </w:rPr>
+        <w:t>false.</w:t>
       </w:r>
     </w:p>
     <w:p>
@@ -877,23 +1434,12 @@
           <w:color w:val="2E2E2E"/>
         </w:rPr>
       </w:pPr>
-    </w:p>
-    <w:p>
-      <w:pPr>
-        <w:spacing w:line="240" w:lineRule="auto"/>
-        <w:ind w:left="720"/>
-        <w:jc w:val="both"/>
+      <w:r>
         <w:rPr>
           <w:rFonts w:asciiTheme="majorHAnsi" w:hAnsiTheme="majorHAnsi" w:cstheme="majorHAnsi"/>
+          <w:noProof/>
           <w:color w:val="2E2E2E"/>
         </w:rPr>
-      </w:pPr>
-      <w:r>
-        <w:rPr>
-          <w:rFonts w:asciiTheme="majorHAnsi" w:hAnsiTheme="majorHAnsi" w:cstheme="majorHAnsi"/>
-          <w:color w:val="2E2E2E"/>
-        </w:rPr>
-        <w:lastRenderedPageBreak/>
         <w:drawing>
           <wp:inline distT="0" distB="0" distL="0" distR="0" wp14:anchorId="55516EB6" wp14:editId="30111EF3">
             <wp:extent cx="2484120" cy="1275781"/>
@@ -910,7 +1456,7 @@
                     <pic:cNvPicPr/>
                   </pic:nvPicPr>
                   <pic:blipFill>
-                    <a:blip r:embed="rId7"/>
+                    <a:blip r:embed="rId9"/>
                     <a:stretch>
                       <a:fillRect/>
                     </a:stretch>
@@ -964,7 +1510,28 @@
           <w:rFonts w:asciiTheme="majorHAnsi" w:eastAsia="Georgia" w:hAnsiTheme="majorHAnsi" w:cstheme="majorHAnsi"/>
           <w:color w:val="292929"/>
         </w:rPr>
-        <w:t>The classifier's accuracy is simply measured by how frequently it predicts correctly. It is the proportion between the number of accurate predictions and all predictions combined.</w:t>
+        <w:t>A</w:t>
+      </w:r>
+      <w:r>
+        <w:rPr>
+          <w:rFonts w:asciiTheme="majorHAnsi" w:eastAsia="Georgia" w:hAnsiTheme="majorHAnsi" w:cstheme="majorHAnsi"/>
+          <w:color w:val="292929"/>
+        </w:rPr>
+        <w:t>ccuracy is</w:t>
+      </w:r>
+      <w:r>
+        <w:rPr>
+          <w:rFonts w:asciiTheme="majorHAnsi" w:eastAsia="Georgia" w:hAnsiTheme="majorHAnsi" w:cstheme="majorHAnsi"/>
+          <w:color w:val="292929"/>
+        </w:rPr>
+        <w:t xml:space="preserve"> simply the frequency of correct predictions</w:t>
+      </w:r>
+      <w:r>
+        <w:rPr>
+          <w:rFonts w:asciiTheme="majorHAnsi" w:eastAsia="Georgia" w:hAnsiTheme="majorHAnsi" w:cstheme="majorHAnsi"/>
+          <w:color w:val="292929"/>
+        </w:rPr>
+        <w:t>. It is the proportion between the number of accurate predictions and all predictions combined.</w:t>
       </w:r>
     </w:p>
     <w:p>
@@ -1078,7 +1645,40 @@
           <w:color w:val="292929"/>
           <w:highlight w:val="white"/>
         </w:rPr>
-        <w:t>Precision is an indicator of the level of accuracy attained in real prediction. Out of all the samples that really belong to the positive class, the proportion of samples that were accurately predicted.</w:t>
+        <w:lastRenderedPageBreak/>
+        <w:t>Precision indicat</w:t>
+      </w:r>
+      <w:r>
+        <w:rPr>
+          <w:rFonts w:asciiTheme="majorHAnsi" w:eastAsia="Georgia" w:hAnsiTheme="majorHAnsi" w:cstheme="majorHAnsi"/>
+          <w:color w:val="292929"/>
+          <w:highlight w:val="white"/>
+        </w:rPr>
+        <w:t>es</w:t>
+      </w:r>
+      <w:r>
+        <w:rPr>
+          <w:rFonts w:asciiTheme="majorHAnsi" w:eastAsia="Georgia" w:hAnsiTheme="majorHAnsi" w:cstheme="majorHAnsi"/>
+          <w:color w:val="292929"/>
+          <w:highlight w:val="white"/>
+        </w:rPr>
+        <w:t xml:space="preserve"> the level of accuracy attained in real prediction</w:t>
+      </w:r>
+      <w:r>
+        <w:rPr>
+          <w:rFonts w:asciiTheme="majorHAnsi" w:eastAsia="Georgia" w:hAnsiTheme="majorHAnsi" w:cstheme="majorHAnsi"/>
+          <w:color w:val="292929"/>
+          <w:highlight w:val="white"/>
+        </w:rPr>
+        <w:t>s</w:t>
+      </w:r>
+      <w:r>
+        <w:rPr>
+          <w:rFonts w:asciiTheme="majorHAnsi" w:eastAsia="Georgia" w:hAnsiTheme="majorHAnsi" w:cstheme="majorHAnsi"/>
+          <w:color w:val="292929"/>
+          <w:highlight w:val="white"/>
+        </w:rPr>
+        <w:t>. Out of all the samples that really belong to the positive class, the proportion of samples that were accurately predicted.</w:t>
       </w:r>
     </w:p>
     <w:p>
@@ -1198,23 +1798,7 @@
           <w:color w:val="292929"/>
           <w:highlight w:val="white"/>
         </w:rPr>
-        <w:t xml:space="preserve"> measures how well actual observations match </w:t>
-      </w:r>
-      <w:r>
-        <w:rPr>
-          <w:rFonts w:asciiTheme="majorHAnsi" w:eastAsia="Georgia" w:hAnsiTheme="majorHAnsi" w:cstheme="majorHAnsi"/>
-          <w:color w:val="292929"/>
-          <w:highlight w:val="white"/>
-        </w:rPr>
-        <w:t>predictions. It</w:t>
-      </w:r>
-      <w:r>
-        <w:rPr>
-          <w:rFonts w:asciiTheme="majorHAnsi" w:eastAsia="Georgia" w:hAnsiTheme="majorHAnsi" w:cstheme="majorHAnsi"/>
-          <w:color w:val="292929"/>
-          <w:highlight w:val="white"/>
-        </w:rPr>
-        <w:t xml:space="preserve"> is also referred to as sensitivity.</w:t>
+        <w:t xml:space="preserve"> measures how well actual observations match predictions. It is also referred to as sensitivity.</w:t>
       </w:r>
     </w:p>
     <w:p>
@@ -1327,7 +1911,55 @@
           <w:color w:val="292929"/>
           <w:highlight w:val="white"/>
         </w:rPr>
-        <w:t>A harmonic mean of precision and recall is the F1 score. The F1 score kind of keeps the precision and recall of your classifier in balance.</w:t>
+        <w:t>F1 score</w:t>
+      </w:r>
+      <w:r>
+        <w:rPr>
+          <w:rFonts w:asciiTheme="majorHAnsi" w:eastAsia="Georgia" w:hAnsiTheme="majorHAnsi" w:cstheme="majorHAnsi"/>
+          <w:color w:val="292929"/>
+          <w:highlight w:val="white"/>
+        </w:rPr>
+        <w:t xml:space="preserve"> is the harmonic mean of precision and recall</w:t>
+      </w:r>
+      <w:r>
+        <w:rPr>
+          <w:rFonts w:asciiTheme="majorHAnsi" w:eastAsia="Georgia" w:hAnsiTheme="majorHAnsi" w:cstheme="majorHAnsi"/>
+          <w:color w:val="292929"/>
+          <w:highlight w:val="white"/>
+        </w:rPr>
+        <w:t xml:space="preserve">. The F1 score </w:t>
+      </w:r>
+      <w:r>
+        <w:rPr>
+          <w:rFonts w:asciiTheme="majorHAnsi" w:eastAsia="Georgia" w:hAnsiTheme="majorHAnsi" w:cstheme="majorHAnsi"/>
+          <w:color w:val="292929"/>
+          <w:highlight w:val="white"/>
+        </w:rPr>
+        <w:t>is responsible to keep</w:t>
+      </w:r>
+      <w:r>
+        <w:rPr>
+          <w:rFonts w:asciiTheme="majorHAnsi" w:eastAsia="Georgia" w:hAnsiTheme="majorHAnsi" w:cstheme="majorHAnsi"/>
+          <w:color w:val="292929"/>
+          <w:highlight w:val="white"/>
+        </w:rPr>
+        <w:t xml:space="preserve"> precision and recall </w:t>
+      </w:r>
+      <w:r>
+        <w:rPr>
+          <w:rFonts w:asciiTheme="majorHAnsi" w:eastAsia="Georgia" w:hAnsiTheme="majorHAnsi" w:cstheme="majorHAnsi"/>
+          <w:color w:val="292929"/>
+          <w:highlight w:val="white"/>
+        </w:rPr>
+        <w:t>the</w:t>
+      </w:r>
+      <w:r>
+        <w:rPr>
+          <w:rFonts w:asciiTheme="majorHAnsi" w:eastAsia="Georgia" w:hAnsiTheme="majorHAnsi" w:cstheme="majorHAnsi"/>
+          <w:color w:val="292929"/>
+          <w:highlight w:val="white"/>
+        </w:rPr>
+        <w:t xml:space="preserve"> classifier in balance.</w:t>
       </w:r>
     </w:p>
     <w:p>
@@ -1435,62 +2067,126 @@
         <w:t xml:space="preserve"> employees showed high work involvement along with the dissatisfaction with the work environment. </w:t>
       </w:r>
       <w:r>
-        <w:t xml:space="preserve">Looking at the attrition per age histogram, its noticeable that as the age of an </w:t>
-      </w:r>
+        <w:t>Looking at the attrition per age histogram, its noticeable that as the age of an employee increases, the lesser are the chances for such employees to leave. Most of the attrition is made in the ages ranging between 25 to 35. T</w:t>
+      </w:r>
+      <w:r>
+        <w:t>he data also indicates that if an employee invest more years in a company and at a same role, he/she is</w:t>
+      </w:r>
+      <w:r>
+        <w:t xml:space="preserve"> less likely to leave. Talking about incomes, </w:t>
+      </w:r>
+      <w:r>
+        <w:t>most</w:t>
+      </w:r>
+      <w:r>
+        <w:t xml:space="preserve"> employees who have left belong to the category of smaller income employees. Also, those who have less percentage salary hike also tend to leave more than those with a higher percentual salary hike.</w:t>
+      </w:r>
+    </w:p>
+    <w:p>
+      <w:pPr>
+        <w:jc w:val="both"/>
+      </w:pPr>
+      <w:r>
+        <w:t xml:space="preserve">In this research there are 2 cycles of training and evaluation of the data. First cycle is regular, second cycle involves the tuned data. Data is tuned using Hyperparameter tuning explain above. </w:t>
+      </w:r>
+      <w:r>
+        <w:t>For evaluation, confusion matrix is being used. Confusion matrix talks about the accuracy, recall, f1_score and precision of the model. Out of these performance measures</w:t>
+      </w:r>
+      <w:r>
+        <w:t xml:space="preserve"> Recall is important for this research. Considering the main goal to</w:t>
+      </w:r>
+      <w:r>
+        <w:t xml:space="preserve"> identify the employees that are more </w:t>
+      </w:r>
+      <w:r>
+        <w:t>susceptible to voluntary attrition</w:t>
+      </w:r>
+      <w:r>
+        <w:t>, the recall score is the one in focus.</w:t>
+      </w:r>
+    </w:p>
+    <w:p>
+      <w:pPr>
+        <w:jc w:val="both"/>
+      </w:pPr>
+      <w:r>
+        <w:t>For the first cycle, gradient boosting gave the best accuracy score (88.21%) while ada-boosting had the best recall score</w:t>
+      </w:r>
+      <w:r>
+        <w:t xml:space="preserve"> </w:t>
+      </w:r>
+      <w:r>
+        <w:t>(</w:t>
+      </w:r>
+      <w:r>
+        <w:t>50.70%</w:t>
+      </w:r>
+      <w:r>
+        <w:t>).</w:t>
+      </w:r>
+      <w:r>
+        <w:t xml:space="preserve"> For second cycle, that is, with hyperparameters</w:t>
+      </w:r>
+      <w:r>
+        <w:t>, ada-boosting gave the best accuracy (87.98%) and the best recall (52.11%).</w:t>
+      </w:r>
+    </w:p>
+    <w:p>
+      <w:pPr>
+        <w:jc w:val="both"/>
+      </w:pPr>
+    </w:p>
+    <w:p>
+      <w:pPr>
+        <w:jc w:val="both"/>
+      </w:pPr>
       <w:r>
         <w:lastRenderedPageBreak/>
-        <w:t>employee increases, the lesser are the chances for such employees to leave. Most of the attrition is made in the ages ranging between 25 to 35. The data also indicates that more working years, more years at the company and more years working at the current role employees accumulate, the less likely they are to leave. Talking about incomes, the majority of employees who have left belong to the category of smaller income employees. Also, those who have less percentage salary hike also tend to leave more than those with a higher percentual salary hike.</w:t>
-      </w:r>
-    </w:p>
-    <w:p>
-      <w:pPr>
-        <w:jc w:val="both"/>
-      </w:pPr>
-      <w:r>
-        <w:t xml:space="preserve">In this research there are 2 cycles of training and evaluation of the data. First cycle is regular, second cycle involves the tuned data. Data is tuned using Hyperparameter tuning explain above. </w:t>
-      </w:r>
-      <w:r>
-        <w:t>For evaluation, confusion matrix is being used. Confusion matrix talks about the accuracy, recall, f1_score and precision of the model. Out of these performance measures</w:t>
-      </w:r>
-      <w:r>
-        <w:t xml:space="preserve"> Recall is important for this research. Considering the main goal to</w:t>
-      </w:r>
-      <w:r>
-        <w:t xml:space="preserve"> identify the employees that are more likely to leave the company, the recall score is the one in focus.</w:t>
-      </w:r>
-    </w:p>
-    <w:p>
-      <w:pPr>
-        <w:jc w:val="both"/>
-      </w:pPr>
-      <w:r>
-        <w:t>For the first cycle, gradient boosting gave the best accuracy score (88.21%) while ada-boosting had the best recall score</w:t>
+        <w:t>Conclusion</w:t>
+      </w:r>
+    </w:p>
+    <w:p>
+      <w:pPr>
+        <w:jc w:val="both"/>
+      </w:pPr>
+      <w:r>
+        <w:t>H</w:t>
+      </w:r>
+      <w:r>
+        <w:t>igh staff turnover rate</w:t>
+      </w:r>
+      <w:r>
+        <w:t xml:space="preserve"> is a big issue for any organisation</w:t>
+      </w:r>
+      <w:r>
+        <w:t xml:space="preserve">. </w:t>
+      </w:r>
+      <w:r>
+        <w:t xml:space="preserve">When a high-performance employee leaves the company, it is very difficult to find a replacement for that employee. If that employee was </w:t>
+      </w:r>
+      <w:r>
+        <w:t>high performing</w:t>
+      </w:r>
+      <w:r>
+        <w:t>, that means a lot of resources had been invested in his/her training. To replace such an employee, this cycle must be performed again which makes if very inefficient.</w:t>
       </w:r>
       <w:r>
         <w:t xml:space="preserve"> </w:t>
       </w:r>
       <w:r>
-        <w:t>(</w:t>
-      </w:r>
-      <w:r>
-        <w:t>50.70%</w:t>
-      </w:r>
-      <w:r>
-        <w:t>).</w:t>
-      </w:r>
-      <w:r>
-        <w:t xml:space="preserve"> For second cycle, that is, with hyperparameters</w:t>
-      </w:r>
-      <w:r>
-        <w:t>, ada-boosting gave the best accuracy (87.98%) and the best recall (52.11%).</w:t>
-      </w:r>
-    </w:p>
-    <w:p>
-      <w:pPr>
-        <w:jc w:val="both"/>
-      </w:pPr>
-      <w:r>
-        <w:t>Conclusion</w:t>
+        <w:t xml:space="preserve">As the possibility of successors is quiet low, it is imperative that companies should look at ways to make the work environment such that it is easy for an employee to work in the same company for long. </w:t>
+      </w:r>
+      <w:r>
+        <w:t xml:space="preserve">The main goal of this research is to train the different machine learning models and evaluate their performances. The comparison of performances of different models is also essential. </w:t>
+      </w:r>
+      <w:r>
+        <w:t>The findings of this study demonstrate that data extraction algorithms can be used to create trustworthy and precise forecast models for employee attrition.</w:t>
+      </w:r>
+      <w:r>
+        <w:t xml:space="preserve"> According to the recorded results, Ada-boost is the best performing model as it has the best recall score at 52.11% after hyperparameter tuning. In the future, </w:t>
+      </w:r>
+      <w:r>
+        <w:t>data to be trained to the model should be from a company that works in a totally different field. Furthermore, the possibility of practical utilization of these models should be explored extensively.</w:t>
       </w:r>
     </w:p>
     <w:p>
@@ -1513,73 +2209,265 @@
       <w:pPr>
         <w:jc w:val="both"/>
       </w:pPr>
-    </w:p>
-    <w:p>
-      <w:pPr>
-        <w:jc w:val="both"/>
-      </w:pPr>
-      <w:r>
-        <w:t xml:space="preserve">[1] Shankar, R.S., Rajanikanth, J., Sivaramaraju, V.V. and Murthy, K.V.S.S.R., 2018, July. Prediction of employee attrition using datamining. In 2018 ieee international conference on system, computation, </w:t>
+      <w:r>
+        <w:t xml:space="preserve">[1] Shankar, R.S., </w:t>
+      </w:r>
+      <w:proofErr w:type="spellStart"/>
+      <w:r>
+        <w:t>Rajanikanth</w:t>
+      </w:r>
+      <w:proofErr w:type="spellEnd"/>
+      <w:r>
+        <w:t xml:space="preserve">, J., </w:t>
+      </w:r>
+      <w:proofErr w:type="spellStart"/>
+      <w:r>
+        <w:t>Sivaramaraju</w:t>
+      </w:r>
+      <w:proofErr w:type="spellEnd"/>
+      <w:r>
+        <w:t xml:space="preserve">, V.V. and Murthy, K.V.S.S.R., 2018, July. Prediction of employee attrition using datamining. In 2018 </w:t>
+      </w:r>
+      <w:proofErr w:type="spellStart"/>
+      <w:r>
+        <w:t>ieee</w:t>
+      </w:r>
+      <w:proofErr w:type="spellEnd"/>
+      <w:r>
+        <w:t xml:space="preserve"> international conference on system, computation, </w:t>
       </w:r>
       <w:r>
         <w:t>automation,</w:t>
       </w:r>
       <w:r>
-        <w:t xml:space="preserve"> and networking (icscan) (pp. 1-8). IEEE.</w:t>
-      </w:r>
-    </w:p>
-    <w:p>
-      <w:pPr>
-        <w:jc w:val="both"/>
-      </w:pPr>
-      <w:r>
-        <w:t>[2] Alao, D.A.B.A. and Adeyemo, A.B., 2013. Analyzing employee attrition using decision tree algorithms. Computing, Information Systems, Development Informatics and Allied Research Journal, 4(1), pp.17-28.</w:t>
-      </w:r>
-    </w:p>
-    <w:p>
-      <w:pPr>
-        <w:jc w:val="both"/>
-      </w:pPr>
-      <w:r>
-        <w:t>[3] Alduayj, S.S. and Rajpoot, K., 2018, November. Predicting employee attrition using machine learning. In 2018 international conference on innovations in information technology (iit) (pp. 93-98). IEEE.</w:t>
-      </w:r>
-    </w:p>
-    <w:p>
-      <w:pPr>
-        <w:jc w:val="both"/>
-      </w:pPr>
-      <w:r>
-        <w:t>[4] Fallucchi, F., Coladangelo, M., Giuliano, R. and William De Luca, E., 2020. Predicting employee attrition using machine learning techniques. Computers, 9(4), p.86.</w:t>
-      </w:r>
-    </w:p>
-    <w:p>
-      <w:pPr>
-        <w:jc w:val="both"/>
-      </w:pPr>
-      <w:r>
-        <w:t>[5] Martin, L., 2020. How to retain motivated employees in their jobs?. Economic and Industrial Democracy, 41(4), pp.910-953.</w:t>
-      </w:r>
-    </w:p>
-    <w:p>
-      <w:pPr>
-        <w:jc w:val="both"/>
-      </w:pPr>
-      <w:r>
-        <w:t xml:space="preserve">[6] Jhaveri, S., Khedkar, I., Kantharia, Y. and Jaswal, S., 2019, March. Success prediction using random forest, catboost, </w:t>
-      </w:r>
-      <w:r>
-        <w:t>xgboost,</w:t>
-      </w:r>
-      <w:r>
-        <w:t xml:space="preserve"> and adaboost for kickstarter campaigns. In 2019 3rd International Conference on Computing Methodologies and Communication (ICCMC) (pp. 1170-1173). IEEE.</w:t>
-      </w:r>
-    </w:p>
-    <w:p>
-      <w:pPr>
-        <w:jc w:val="both"/>
-      </w:pPr>
-      <w:r>
-        <w:t xml:space="preserve">[7] Kabiraj, S., Raihan, M., Alvi, N., Afrin, M., Akter, L., Sohagi, S.A. and Podder, E., 2020, July. Breast cancer risk prediction using XGBoost and random forest algorithm. In 2020 11th international conference on computing, </w:t>
+        <w:t xml:space="preserve"> and networking (</w:t>
+      </w:r>
+      <w:proofErr w:type="spellStart"/>
+      <w:r>
+        <w:t>icscan</w:t>
+      </w:r>
+      <w:proofErr w:type="spellEnd"/>
+      <w:r>
+        <w:t>) (pp. 1-8). IEEE.</w:t>
+      </w:r>
+    </w:p>
+    <w:p>
+      <w:pPr>
+        <w:jc w:val="both"/>
+      </w:pPr>
+      <w:r>
+        <w:t xml:space="preserve">[2] </w:t>
+      </w:r>
+      <w:proofErr w:type="spellStart"/>
+      <w:r>
+        <w:t>Alao</w:t>
+      </w:r>
+      <w:proofErr w:type="spellEnd"/>
+      <w:r>
+        <w:t xml:space="preserve">, D.A.B.A. and Adeyemo, A.B., 2013. </w:t>
+      </w:r>
+      <w:proofErr w:type="spellStart"/>
+      <w:r>
+        <w:t>Analyzing</w:t>
+      </w:r>
+      <w:proofErr w:type="spellEnd"/>
+      <w:r>
+        <w:t xml:space="preserve"> employee attrition using decision tree algorithms. Computing, Information Systems, Development Informatics and Allied Research Journal, 4(1), pp.17-28.</w:t>
+      </w:r>
+    </w:p>
+    <w:p>
+      <w:pPr>
+        <w:jc w:val="both"/>
+      </w:pPr>
+      <w:r>
+        <w:t xml:space="preserve">[3] </w:t>
+      </w:r>
+      <w:proofErr w:type="spellStart"/>
+      <w:r>
+        <w:t>Alduayj</w:t>
+      </w:r>
+      <w:proofErr w:type="spellEnd"/>
+      <w:r>
+        <w:t>, S.S. and Rajpoot, K., 2018, November. Predicting employee attrition using machine learning. In 2018 international conference on innovations in information technology (</w:t>
+      </w:r>
+      <w:proofErr w:type="spellStart"/>
+      <w:r>
+        <w:t>iit</w:t>
+      </w:r>
+      <w:proofErr w:type="spellEnd"/>
+      <w:r>
+        <w:t>) (pp. 93-98). IEEE.</w:t>
+      </w:r>
+    </w:p>
+    <w:p>
+      <w:pPr>
+        <w:jc w:val="both"/>
+      </w:pPr>
+      <w:r>
+        <w:t xml:space="preserve">[4] </w:t>
+      </w:r>
+      <w:proofErr w:type="spellStart"/>
+      <w:r>
+        <w:t>Fallucchi</w:t>
+      </w:r>
+      <w:proofErr w:type="spellEnd"/>
+      <w:r>
+        <w:t xml:space="preserve">, F., </w:t>
+      </w:r>
+      <w:proofErr w:type="spellStart"/>
+      <w:r>
+        <w:t>Coladangelo</w:t>
+      </w:r>
+      <w:proofErr w:type="spellEnd"/>
+      <w:r>
+        <w:t>, M., Giuliano, R. and William De Luca, E., 2020. Predicting employee attrition using machine learning techniques. Computers, 9(4), p.86.</w:t>
+      </w:r>
+    </w:p>
+    <w:p>
+      <w:pPr>
+        <w:jc w:val="both"/>
+      </w:pPr>
+      <w:r>
+        <w:t xml:space="preserve">[5] Martin, L., 2020. How to retain motivated employees in their </w:t>
+      </w:r>
+      <w:proofErr w:type="gramStart"/>
+      <w:r>
+        <w:t>jobs?.</w:t>
+      </w:r>
+      <w:proofErr w:type="gramEnd"/>
+      <w:r>
+        <w:t xml:space="preserve"> Economic and Industrial Democracy, 41(4), pp.910-953.</w:t>
+      </w:r>
+    </w:p>
+    <w:p>
+      <w:pPr>
+        <w:jc w:val="both"/>
+      </w:pPr>
+      <w:r>
+        <w:t xml:space="preserve">[6] </w:t>
+      </w:r>
+      <w:proofErr w:type="spellStart"/>
+      <w:r>
+        <w:t>Jhaveri</w:t>
+      </w:r>
+      <w:proofErr w:type="spellEnd"/>
+      <w:r>
+        <w:t xml:space="preserve">, S., </w:t>
+      </w:r>
+      <w:proofErr w:type="spellStart"/>
+      <w:r>
+        <w:t>Khedkar</w:t>
+      </w:r>
+      <w:proofErr w:type="spellEnd"/>
+      <w:r>
+        <w:t xml:space="preserve">, I., </w:t>
+      </w:r>
+      <w:proofErr w:type="spellStart"/>
+      <w:r>
+        <w:t>Kantharia</w:t>
+      </w:r>
+      <w:proofErr w:type="spellEnd"/>
+      <w:r>
+        <w:t xml:space="preserve">, Y. and </w:t>
+      </w:r>
+      <w:proofErr w:type="spellStart"/>
+      <w:r>
+        <w:t>Jaswal</w:t>
+      </w:r>
+      <w:proofErr w:type="spellEnd"/>
+      <w:r>
+        <w:t xml:space="preserve">, S., 2019, March. Success prediction using random forest, </w:t>
+      </w:r>
+      <w:proofErr w:type="spellStart"/>
+      <w:r>
+        <w:t>catboost</w:t>
+      </w:r>
+      <w:proofErr w:type="spellEnd"/>
+      <w:r>
+        <w:t xml:space="preserve">, </w:t>
+      </w:r>
+      <w:proofErr w:type="spellStart"/>
+      <w:r>
+        <w:t>xgboost</w:t>
+      </w:r>
+      <w:proofErr w:type="spellEnd"/>
+      <w:r>
+        <w:t>,</w:t>
+      </w:r>
+      <w:r>
+        <w:t xml:space="preserve"> and </w:t>
+      </w:r>
+      <w:proofErr w:type="spellStart"/>
+      <w:r>
+        <w:t>adaboost</w:t>
+      </w:r>
+      <w:proofErr w:type="spellEnd"/>
+      <w:r>
+        <w:t xml:space="preserve"> for </w:t>
+      </w:r>
+      <w:proofErr w:type="spellStart"/>
+      <w:r>
+        <w:t>kickstarter</w:t>
+      </w:r>
+      <w:proofErr w:type="spellEnd"/>
+      <w:r>
+        <w:t xml:space="preserve"> campaigns. In 2019 3rd International Conference on Computing Methodologies and Communication (ICCMC) (pp. 1170-1173). IEEE.</w:t>
+      </w:r>
+    </w:p>
+    <w:p>
+      <w:pPr>
+        <w:jc w:val="both"/>
+      </w:pPr>
+      <w:r>
+        <w:t xml:space="preserve">[7] </w:t>
+      </w:r>
+      <w:proofErr w:type="spellStart"/>
+      <w:r>
+        <w:t>Kabiraj</w:t>
+      </w:r>
+      <w:proofErr w:type="spellEnd"/>
+      <w:r>
+        <w:t xml:space="preserve">, S., Raihan, M., </w:t>
+      </w:r>
+      <w:proofErr w:type="spellStart"/>
+      <w:r>
+        <w:t>Alvi</w:t>
+      </w:r>
+      <w:proofErr w:type="spellEnd"/>
+      <w:r>
+        <w:t xml:space="preserve">, N., Afrin, M., </w:t>
+      </w:r>
+      <w:proofErr w:type="spellStart"/>
+      <w:r>
+        <w:t>Akter</w:t>
+      </w:r>
+      <w:proofErr w:type="spellEnd"/>
+      <w:r>
+        <w:t xml:space="preserve">, L., </w:t>
+      </w:r>
+      <w:proofErr w:type="spellStart"/>
+      <w:r>
+        <w:t>Sohagi</w:t>
+      </w:r>
+      <w:proofErr w:type="spellEnd"/>
+      <w:r>
+        <w:t xml:space="preserve">, S.A. and </w:t>
+      </w:r>
+      <w:proofErr w:type="spellStart"/>
+      <w:r>
+        <w:t>Podder</w:t>
+      </w:r>
+      <w:proofErr w:type="spellEnd"/>
+      <w:r>
+        <w:t xml:space="preserve">, E., 2020, July. Breast cancer risk prediction using </w:t>
+      </w:r>
+      <w:proofErr w:type="spellStart"/>
+      <w:r>
+        <w:t>XGBoost</w:t>
+      </w:r>
+      <w:proofErr w:type="spellEnd"/>
+      <w:r>
+        <w:t xml:space="preserve"> and random forest algorithm. In 2020 11th international conference on computing, </w:t>
       </w:r>
       <w:r>
         <w:t>communication,</w:t>
@@ -1593,7 +2481,71 @@
         <w:jc w:val="both"/>
       </w:pPr>
       <w:r>
-        <w:t>[8] Bardenet, R., Brendel, M., Kégl, B. and Sebag, M., 2013, May. Collaborative hyperparameter tuning. In International conference on machine learning (pp. 199-207). PMLR.</w:t>
+        <w:t xml:space="preserve">[8] </w:t>
+      </w:r>
+      <w:proofErr w:type="spellStart"/>
+      <w:r>
+        <w:t>Bardenet</w:t>
+      </w:r>
+      <w:proofErr w:type="spellEnd"/>
+      <w:r>
+        <w:t xml:space="preserve">, R., Brendel, M., </w:t>
+      </w:r>
+      <w:proofErr w:type="spellStart"/>
+      <w:r>
+        <w:t>Kégl</w:t>
+      </w:r>
+      <w:proofErr w:type="spellEnd"/>
+      <w:r>
+        <w:t xml:space="preserve">, B. and </w:t>
+      </w:r>
+      <w:proofErr w:type="spellStart"/>
+      <w:r>
+        <w:t>Sebag</w:t>
+      </w:r>
+      <w:proofErr w:type="spellEnd"/>
+      <w:r>
+        <w:t>, M., 2013, May. Collaborative hyperparameter tuning. In International conference on machine learning (pp. 199-207). PMLR.</w:t>
+      </w:r>
+    </w:p>
+    <w:p>
+      <w:pPr>
+        <w:jc w:val="both"/>
+      </w:pPr>
+      <w:r>
+        <w:t xml:space="preserve">[9] </w:t>
+      </w:r>
+      <w:proofErr w:type="spellStart"/>
+      <w:r>
+        <w:t>Schratz</w:t>
+      </w:r>
+      <w:proofErr w:type="spellEnd"/>
+      <w:r>
+        <w:t xml:space="preserve">, P., </w:t>
+      </w:r>
+      <w:proofErr w:type="spellStart"/>
+      <w:r>
+        <w:t>Muenchow</w:t>
+      </w:r>
+      <w:proofErr w:type="spellEnd"/>
+      <w:r>
+        <w:t xml:space="preserve">, J., </w:t>
+      </w:r>
+      <w:proofErr w:type="spellStart"/>
+      <w:r>
+        <w:t>Iturritxa</w:t>
+      </w:r>
+      <w:proofErr w:type="spellEnd"/>
+      <w:r>
+        <w:t xml:space="preserve">, E., Richter, J. and </w:t>
+      </w:r>
+      <w:proofErr w:type="spellStart"/>
+      <w:r>
+        <w:t>Brenning</w:t>
+      </w:r>
+      <w:proofErr w:type="spellEnd"/>
+      <w:r>
+        <w:t>, A., 2019. Hyperparameter tuning and performance assessment of statistical and machine-learning algorithms using spatial data. Ecological Modelling, 406, pp.109-120.</w:t>
       </w:r>
     </w:p>
     <w:p>
@@ -1602,103 +2554,350 @@
       </w:pPr>
       <w:r>
         <w:lastRenderedPageBreak/>
-        <w:t>[9] Schratz, P., Muenchow, J., Iturritxa, E., Richter, J. and Brenning, A., 2019. Hyperparameter tuning and performance assessment of statistical and machine-learning algorithms using spatial data. Ecological Modelling, 406, pp.109-120.</w:t>
-      </w:r>
-    </w:p>
-    <w:p>
-      <w:pPr>
-        <w:jc w:val="both"/>
-      </w:pPr>
-      <w:r>
-        <w:t>[10] Shi, X., Wong, Y.D., Li, M.Z.F., Palanisamy, C. and Chai, C., 2019. A feature learning approach based on XGBoost for driving assessment and risk prediction. Accident Analysis &amp; Prevention, 129, pp.170-179.</w:t>
-      </w:r>
-    </w:p>
-    <w:p>
-      <w:pPr>
-        <w:jc w:val="both"/>
-      </w:pPr>
-      <w:r>
-        <w:t>[11]Alhashmi, S.M., 2019, November. Towards Understanding Employee Attrition using a Decision Tree Approach. In 2019 International Conference on Digitization (ICD) (pp. 44-47). IEEE.</w:t>
-      </w:r>
-    </w:p>
-    <w:p>
-      <w:pPr>
-        <w:jc w:val="both"/>
-      </w:pPr>
-      <w:r>
-        <w:t>[12]Sisodia, D.S., Vishwakarma, S. and Pujahari, A., 2017, November. Evaluation of machine learning models for employee churn prediction. In 2017 international conference on inventive computing and informatics (icici) (pp. 1016-1020). IEEE.</w:t>
-      </w:r>
-    </w:p>
-    <w:p>
-      <w:pPr>
-        <w:jc w:val="both"/>
-      </w:pPr>
-      <w:r>
-        <w:t>[13]Hebbar, A.R., Patil, S.H., Rajeshwari, S.B. and Saqquaf, S.S.M., 2018, May. Comparison of machine learning techniques to predict the attrition rate of the employees. In 2018 3rd IEEE International Conference on Recent Trends in Electronics, Information &amp; Communication Technology (RTEICT) (pp. 934-938). IEEE.</w:t>
-      </w:r>
-    </w:p>
-    <w:p>
-      <w:pPr>
-        <w:jc w:val="both"/>
-      </w:pPr>
-      <w:r>
-        <w:t>[14]Dubey, R. and Bisht, G., 2009, April. Key Result Employee (KRE) Retention:" Entrapping the Mammoth". In 2009 International Association of Computer Science and Information Technology-Spring Conference (pp. 272-275). IEEE.</w:t>
-      </w:r>
-    </w:p>
-    <w:p>
-      <w:pPr>
-        <w:jc w:val="both"/>
-      </w:pPr>
-      <w:r>
-        <w:t>[15]Brockett, N., Clarke, C., Berlingerio, M. and Dutta, S., 2019, December. A system for analysis and remediation of attrition. In 2019 IEEE International Conference on Big Data (Big Data) (pp. 2016-2019). IEEE.</w:t>
-      </w:r>
-    </w:p>
-    <w:p>
-      <w:pPr>
-        <w:jc w:val="both"/>
-      </w:pPr>
-      <w:r>
-        <w:t>[16]Singh, M., Varshney, K.R., Wang, J., Mojsilovic, A., Gill, A.R., Faur, P.I. and Ezry, R., 2012, December. An analytics approach for proactively combating voluntary attrition of employees. In 2012 IEEE 12th International Conference on Data Mining Workshops (pp. 317-323). IEEE.</w:t>
-      </w:r>
-    </w:p>
-    <w:p>
-      <w:pPr>
-        <w:jc w:val="both"/>
-      </w:pPr>
-      <w:r>
-        <w:t>[17]Joseph, R., Udupa, S., Jangale, S., Kotkar, K. and Pawar, P., 2021, May. Employee Attrition Using Machine Learning And Depression Analysis. In 2021 5th International Conference on Intelligent Computing and Control Systems (ICICCS) (pp. 1000-1005). IEEE.</w:t>
-      </w:r>
-    </w:p>
-    <w:p>
-      <w:pPr>
-        <w:jc w:val="both"/>
-      </w:pPr>
-      <w:r>
-        <w:t>[18]Jain, R. and Nayyar, A., 2018, November. Predicting employee attrition using xgboost machine learning approach. In 2018 international conference on system modeling &amp; advancement in research trends (smart) (pp. 113-120). IEEE.</w:t>
-      </w:r>
-    </w:p>
-    <w:p>
-      <w:pPr>
-        <w:jc w:val="both"/>
-      </w:pPr>
-      <w:r>
-        <w:t>[19]Mhatre, A., Mahalingam, A., Narayanan, M., Nair, A. and Jaju, S., 2020, December. Predicting employee attrition along with identifying high risk employees using big data and machine learning. In 2020 2nd international conference on advances in computing, communication control and networking (icacccn) (pp. 269-276). IEEE.</w:t>
-      </w:r>
-    </w:p>
-    <w:p>
-      <w:pPr>
-        <w:jc w:val="both"/>
-      </w:pPr>
-      <w:r>
-        <w:t>[20]Alduayj, S.S. and Rajpoot, K., 2018, November. Predicting employee attrition using machine learning. In 2018 international conference on innovations in information technology (iit) (pp. 93-98). IEEE.</w:t>
-      </w:r>
-    </w:p>
-    <w:p>
-      <w:pPr>
-        <w:jc w:val="both"/>
-      </w:pPr>
-      <w:r>
-        <w:t>[21]Zhou, N., Gifford, W.M., Yan, J. and Li, H., 2016, June. End-to-end solution with clustering method for attrition analysis. In 2016 IEEE International Conference on Services Computing (SCC) (pp. 363-370). IEEE.</w:t>
+        <w:t xml:space="preserve">[10] Shi, X., Wong, Y.D., Li, M.Z.F., </w:t>
+      </w:r>
+      <w:proofErr w:type="spellStart"/>
+      <w:r>
+        <w:t>Palanisamy</w:t>
+      </w:r>
+      <w:proofErr w:type="spellEnd"/>
+      <w:r>
+        <w:t xml:space="preserve">, C. and Chai, C., 2019. A feature learning approach based on </w:t>
+      </w:r>
+      <w:proofErr w:type="spellStart"/>
+      <w:r>
+        <w:t>XGBoost</w:t>
+      </w:r>
+      <w:proofErr w:type="spellEnd"/>
+      <w:r>
+        <w:t xml:space="preserve"> for driving assessment and risk prediction. Accident Analysis &amp; Prevention, 129, pp.170-179.</w:t>
+      </w:r>
+    </w:p>
+    <w:p>
+      <w:pPr>
+        <w:jc w:val="both"/>
+      </w:pPr>
+      <w:r>
+        <w:t>[</w:t>
+      </w:r>
+      <w:proofErr w:type="gramStart"/>
+      <w:r>
+        <w:t>11]</w:t>
+      </w:r>
+      <w:proofErr w:type="spellStart"/>
+      <w:r>
+        <w:t>Alhashmi</w:t>
+      </w:r>
+      <w:proofErr w:type="spellEnd"/>
+      <w:proofErr w:type="gramEnd"/>
+      <w:r>
+        <w:t>, S.M., 2019, November. Towards Understanding Employee Attrition using a Decision Tree Approach. In 2019 International Conference on Digitization (ICD) (pp. 44-47). IEEE.</w:t>
+      </w:r>
+    </w:p>
+    <w:p>
+      <w:pPr>
+        <w:jc w:val="both"/>
+      </w:pPr>
+      <w:r>
+        <w:t>[</w:t>
+      </w:r>
+      <w:proofErr w:type="gramStart"/>
+      <w:r>
+        <w:t>12]Sisodia</w:t>
+      </w:r>
+      <w:proofErr w:type="gramEnd"/>
+      <w:r>
+        <w:t xml:space="preserve">, D.S., Vishwakarma, S. and </w:t>
+      </w:r>
+      <w:proofErr w:type="spellStart"/>
+      <w:r>
+        <w:t>Pujahari</w:t>
+      </w:r>
+      <w:proofErr w:type="spellEnd"/>
+      <w:r>
+        <w:t>, A., 2017, November. Evaluation of machine learning models for employee churn prediction. In 2017 international conference on inventive computing and informatics (</w:t>
+      </w:r>
+      <w:proofErr w:type="spellStart"/>
+      <w:r>
+        <w:t>icici</w:t>
+      </w:r>
+      <w:proofErr w:type="spellEnd"/>
+      <w:r>
+        <w:t>) (pp. 1016-1020). IEEE.</w:t>
+      </w:r>
+    </w:p>
+    <w:p>
+      <w:pPr>
+        <w:jc w:val="both"/>
+      </w:pPr>
+      <w:r>
+        <w:t>[</w:t>
+      </w:r>
+      <w:proofErr w:type="gramStart"/>
+      <w:r>
+        <w:t>13]</w:t>
+      </w:r>
+      <w:proofErr w:type="spellStart"/>
+      <w:r>
+        <w:t>Hebbar</w:t>
+      </w:r>
+      <w:proofErr w:type="spellEnd"/>
+      <w:proofErr w:type="gramEnd"/>
+      <w:r>
+        <w:t xml:space="preserve">, A.R., Patil, S.H., Rajeshwari, S.B. and </w:t>
+      </w:r>
+      <w:proofErr w:type="spellStart"/>
+      <w:r>
+        <w:t>Saqquaf</w:t>
+      </w:r>
+      <w:proofErr w:type="spellEnd"/>
+      <w:r>
+        <w:t>, S.S.M., 2018, May. Comparison of machine learning techniques to predict the attrition rate of the employees. In 2018 3rd IEEE International Conference on Recent Trends in Electronics, Information &amp; Communication Technology (RTEICT) (pp. 934-938). IEEE.</w:t>
+      </w:r>
+    </w:p>
+    <w:p>
+      <w:pPr>
+        <w:jc w:val="both"/>
+      </w:pPr>
+      <w:r>
+        <w:t>[</w:t>
+      </w:r>
+      <w:proofErr w:type="gramStart"/>
+      <w:r>
+        <w:t>14]Dubey</w:t>
+      </w:r>
+      <w:proofErr w:type="gramEnd"/>
+      <w:r>
+        <w:t>, R. and Bisht, G., 2009, April. Key Result Employee (KRE) Retention:" Entrapping the Mammoth". In 2009 International Association of Computer Science and Information Technology-Spring Conference (pp. 272-275). IEEE.</w:t>
+      </w:r>
+    </w:p>
+    <w:p>
+      <w:pPr>
+        <w:jc w:val="both"/>
+      </w:pPr>
+      <w:r>
+        <w:t>[</w:t>
+      </w:r>
+      <w:proofErr w:type="gramStart"/>
+      <w:r>
+        <w:t>15]Brockett</w:t>
+      </w:r>
+      <w:proofErr w:type="gramEnd"/>
+      <w:r>
+        <w:t xml:space="preserve">, N., Clarke, C., </w:t>
+      </w:r>
+      <w:proofErr w:type="spellStart"/>
+      <w:r>
+        <w:t>Berlingerio</w:t>
+      </w:r>
+      <w:proofErr w:type="spellEnd"/>
+      <w:r>
+        <w:t>, M. and Dutta, S., 2019, December. A system for analysis and remediation of attrition. In 2019 IEEE International Conference on Big Data (Big Data) (pp. 2016-2019). IEEE.</w:t>
+      </w:r>
+    </w:p>
+    <w:p>
+      <w:pPr>
+        <w:jc w:val="both"/>
+      </w:pPr>
+      <w:r>
+        <w:t>[</w:t>
+      </w:r>
+      <w:proofErr w:type="gramStart"/>
+      <w:r>
+        <w:t>16]Singh</w:t>
+      </w:r>
+      <w:proofErr w:type="gramEnd"/>
+      <w:r>
+        <w:t xml:space="preserve">, M., Varshney, K.R., Wang, J., </w:t>
+      </w:r>
+      <w:proofErr w:type="spellStart"/>
+      <w:r>
+        <w:t>Mojsilovic</w:t>
+      </w:r>
+      <w:proofErr w:type="spellEnd"/>
+      <w:r>
+        <w:t xml:space="preserve">, A., Gill, A.R., </w:t>
+      </w:r>
+      <w:proofErr w:type="spellStart"/>
+      <w:r>
+        <w:t>Faur</w:t>
+      </w:r>
+      <w:proofErr w:type="spellEnd"/>
+      <w:r>
+        <w:t xml:space="preserve">, P.I. and </w:t>
+      </w:r>
+      <w:proofErr w:type="spellStart"/>
+      <w:r>
+        <w:t>Ezry</w:t>
+      </w:r>
+      <w:proofErr w:type="spellEnd"/>
+      <w:r>
+        <w:t>, R., 2012, December. An analytics approach for proactively combating voluntary attrition of employees. In 2012 IEEE 12th International Conference on Data Mining Workshops (pp. 317-323). IEEE.</w:t>
+      </w:r>
+    </w:p>
+    <w:p>
+      <w:pPr>
+        <w:jc w:val="both"/>
+      </w:pPr>
+      <w:r>
+        <w:t>[</w:t>
+      </w:r>
+      <w:proofErr w:type="gramStart"/>
+      <w:r>
+        <w:t>17]Joseph</w:t>
+      </w:r>
+      <w:proofErr w:type="gramEnd"/>
+      <w:r>
+        <w:t xml:space="preserve">, R., Udupa, S., </w:t>
+      </w:r>
+      <w:proofErr w:type="spellStart"/>
+      <w:r>
+        <w:t>Jangale</w:t>
+      </w:r>
+      <w:proofErr w:type="spellEnd"/>
+      <w:r>
+        <w:t xml:space="preserve">, S., </w:t>
+      </w:r>
+      <w:proofErr w:type="spellStart"/>
+      <w:r>
+        <w:t>Kotkar</w:t>
+      </w:r>
+      <w:proofErr w:type="spellEnd"/>
+      <w:r>
+        <w:t xml:space="preserve">, K. and Pawar, P., 2021, May. Employee Attrition Using Machine Learning </w:t>
+      </w:r>
+      <w:proofErr w:type="gramStart"/>
+      <w:r>
+        <w:t>And</w:t>
+      </w:r>
+      <w:proofErr w:type="gramEnd"/>
+      <w:r>
+        <w:t xml:space="preserve"> Depression Analysis. In 2021 5th International Conference on Intelligent Computing and Control Systems (ICICCS) (pp. 1000-1005). IEEE.</w:t>
+      </w:r>
+    </w:p>
+    <w:p>
+      <w:pPr>
+        <w:jc w:val="both"/>
+      </w:pPr>
+      <w:r>
+        <w:t>[</w:t>
+      </w:r>
+      <w:proofErr w:type="gramStart"/>
+      <w:r>
+        <w:t>18]Jain</w:t>
+      </w:r>
+      <w:proofErr w:type="gramEnd"/>
+      <w:r>
+        <w:t xml:space="preserve">, R. and Nayyar, A., 2018, November. Predicting employee attrition using </w:t>
+      </w:r>
+      <w:proofErr w:type="spellStart"/>
+      <w:r>
+        <w:t>xgboost</w:t>
+      </w:r>
+      <w:proofErr w:type="spellEnd"/>
+      <w:r>
+        <w:t xml:space="preserve"> machine learning approach. In 2018 international conference on system </w:t>
+      </w:r>
+      <w:proofErr w:type="spellStart"/>
+      <w:r>
+        <w:t>modeling</w:t>
+      </w:r>
+      <w:proofErr w:type="spellEnd"/>
+      <w:r>
+        <w:t xml:space="preserve"> &amp; advancement in research trends (smart) (pp. 113-120). IEEE.</w:t>
+      </w:r>
+    </w:p>
+    <w:p>
+      <w:pPr>
+        <w:jc w:val="both"/>
+      </w:pPr>
+      <w:r>
+        <w:t>[</w:t>
+      </w:r>
+      <w:proofErr w:type="gramStart"/>
+      <w:r>
+        <w:t>19]Mhatre</w:t>
+      </w:r>
+      <w:proofErr w:type="gramEnd"/>
+      <w:r>
+        <w:t xml:space="preserve">, A., Mahalingam, A., Narayanan, M., Nair, A. and </w:t>
+      </w:r>
+      <w:proofErr w:type="spellStart"/>
+      <w:r>
+        <w:t>Jaju</w:t>
+      </w:r>
+      <w:proofErr w:type="spellEnd"/>
+      <w:r>
+        <w:t>, S., 2020, December. Predicting employee attrition along with identifying high risk employees using big data and machine learning. In 2020 2nd international conference on advances in computing, communication control and networking (</w:t>
+      </w:r>
+      <w:proofErr w:type="spellStart"/>
+      <w:r>
+        <w:t>icacccn</w:t>
+      </w:r>
+      <w:proofErr w:type="spellEnd"/>
+      <w:r>
+        <w:t>) (pp. 269-276). IEEE.</w:t>
+      </w:r>
+    </w:p>
+    <w:p>
+      <w:pPr>
+        <w:jc w:val="both"/>
+      </w:pPr>
+      <w:r>
+        <w:t>[</w:t>
+      </w:r>
+      <w:proofErr w:type="gramStart"/>
+      <w:r>
+        <w:t>20]</w:t>
+      </w:r>
+      <w:proofErr w:type="spellStart"/>
+      <w:r>
+        <w:t>Alduayj</w:t>
+      </w:r>
+      <w:proofErr w:type="spellEnd"/>
+      <w:proofErr w:type="gramEnd"/>
+      <w:r>
+        <w:t>, S.S. and Rajpoot, K., 2018, November. Predicting employee attrition using machine learning. In 2018 international conference on innovations in information technology (</w:t>
+      </w:r>
+      <w:proofErr w:type="spellStart"/>
+      <w:r>
+        <w:t>iit</w:t>
+      </w:r>
+      <w:proofErr w:type="spellEnd"/>
+      <w:r>
+        <w:t>) (pp. 93-98). IEEE.</w:t>
+      </w:r>
+    </w:p>
+    <w:p>
+      <w:pPr>
+        <w:jc w:val="both"/>
+      </w:pPr>
+      <w:r>
+        <w:t>[</w:t>
+      </w:r>
+      <w:proofErr w:type="gramStart"/>
+      <w:r>
+        <w:t>21]Zhou</w:t>
+      </w:r>
+      <w:proofErr w:type="gramEnd"/>
+      <w:r>
+        <w:t>, N., Gifford, W.M., Yan, J. and Li, H., 2016, June. End-to-end solution with clustering method for attrition analysis. In 2016 IEEE International Conference on Services Computing (SCC) (pp. 363-370). IEEE.</w:t>
+      </w:r>
+    </w:p>
+    <w:p>
+      <w:pPr>
+        <w:jc w:val="both"/>
+      </w:pPr>
+      <w:r>
+        <w:t>[</w:t>
+      </w:r>
+      <w:proofErr w:type="gramStart"/>
+      <w:r>
+        <w:t>22]Ray</w:t>
+      </w:r>
+      <w:proofErr w:type="gramEnd"/>
+      <w:r>
+        <w:t>, A.N. and Sanyal, J., 2019, October. Machine learning based attrition prediction. In 2019 Global Conference for Advancement in Technology (GCAT) (pp. 1-4). IEEE.</w:t>
       </w:r>
     </w:p>
     <w:p>
@@ -1707,23 +2906,60 @@
       </w:pPr>
       <w:r>
         <w:lastRenderedPageBreak/>
-        <w:t>[22]Ray, A.N. and Sanyal, J., 2019, October. Machine learning based attrition prediction. In 2019 Global Conference for Advancement in Technology (GCAT) (pp. 1-4). IEEE.</w:t>
-      </w:r>
-    </w:p>
-    <w:p>
-      <w:pPr>
-        <w:jc w:val="both"/>
-      </w:pPr>
-      <w:r>
-        <w:t>[23]Sadana, P. and Munnuru, D., 2022. Machine learning model to predict work force attrition. In Proceedings of the 2nd International Conference on Recent Trends in Machine Learning, IoT, Smart Cities and Applications (pp. 361-376). Springer, Singapore.</w:t>
-      </w:r>
-    </w:p>
-    <w:p>
-      <w:pPr>
-        <w:jc w:val="both"/>
-      </w:pPr>
-      <w:r>
-        <w:t>[24]Bhartiya, N., Jannu, S., Shukla, P. and Chapaneri, R., 2019, March. Employee attrition prediction using classification models. In 2019 IEEE 5th International Conference for Convergence in Technology (I2CT) (pp. 1-6). IEEE.</w:t>
+        <w:t>[</w:t>
+      </w:r>
+      <w:proofErr w:type="gramStart"/>
+      <w:r>
+        <w:t>23]</w:t>
+      </w:r>
+      <w:proofErr w:type="spellStart"/>
+      <w:r>
+        <w:t>Sadana</w:t>
+      </w:r>
+      <w:proofErr w:type="spellEnd"/>
+      <w:proofErr w:type="gramEnd"/>
+      <w:r>
+        <w:t xml:space="preserve">, P. and </w:t>
+      </w:r>
+      <w:proofErr w:type="spellStart"/>
+      <w:r>
+        <w:t>Munnuru</w:t>
+      </w:r>
+      <w:proofErr w:type="spellEnd"/>
+      <w:r>
+        <w:t>, D., 2022. Machine learning model to predict work force attrition. In Proceedings of the 2nd International Conference on Recent Trends in Machine Learning, IoT, Smart Cities and Applications (pp. 361-376). Springer, Singapore.</w:t>
+      </w:r>
+    </w:p>
+    <w:p>
+      <w:pPr>
+        <w:jc w:val="both"/>
+      </w:pPr>
+      <w:r>
+        <w:t>[</w:t>
+      </w:r>
+      <w:proofErr w:type="gramStart"/>
+      <w:r>
+        <w:t>24]Bhartiya</w:t>
+      </w:r>
+      <w:proofErr w:type="gramEnd"/>
+      <w:r>
+        <w:t xml:space="preserve">, N., </w:t>
+      </w:r>
+      <w:proofErr w:type="spellStart"/>
+      <w:r>
+        <w:t>Jannu</w:t>
+      </w:r>
+      <w:proofErr w:type="spellEnd"/>
+      <w:r>
+        <w:t xml:space="preserve">, S., Shukla, P. and </w:t>
+      </w:r>
+      <w:proofErr w:type="spellStart"/>
+      <w:r>
+        <w:t>Chapaneri</w:t>
+      </w:r>
+      <w:proofErr w:type="spellEnd"/>
+      <w:r>
+        <w:t>, R., 2019, March. Employee attrition prediction using classification models. In 2019 IEEE 5th International Conference for Convergence in Technology (I2CT) (pp. 1-6). IEEE.</w:t>
       </w:r>
     </w:p>
     <w:p>
@@ -1998,15 +3234,6 @@
   </w:abstractNum>
   <w:num w:numId="1" w16cid:durableId="1317682277">
     <w:abstractNumId w:val="0"/>
-    <w:lvlOverride w:ilvl="0"/>
-    <w:lvlOverride w:ilvl="1"/>
-    <w:lvlOverride w:ilvl="2"/>
-    <w:lvlOverride w:ilvl="3"/>
-    <w:lvlOverride w:ilvl="4"/>
-    <w:lvlOverride w:ilvl="5"/>
-    <w:lvlOverride w:ilvl="6"/>
-    <w:lvlOverride w:ilvl="7"/>
-    <w:lvlOverride w:ilvl="8"/>
   </w:num>
   <w:num w:numId="2" w16cid:durableId="254945531">
     <w:abstractNumId w:val="1"/>
@@ -2440,6 +3667,57 @@
     <w:semiHidden/>
     <w:unhideWhenUsed/>
   </w:style>
+  <w:style w:type="character" w:styleId="Hyperlink">
+    <w:name w:val="Hyperlink"/>
+    <w:basedOn w:val="DefaultParagraphFont"/>
+    <w:uiPriority w:val="99"/>
+    <w:unhideWhenUsed/>
+    <w:rsid w:val="00802AAD"/>
+    <w:rPr>
+      <w:color w:val="0563C1" w:themeColor="hyperlink"/>
+      <w:u w:val="single"/>
+    </w:rPr>
+  </w:style>
+  <w:style w:type="paragraph" w:styleId="NormalWeb">
+    <w:name w:val="Normal (Web)"/>
+    <w:basedOn w:val="Normal"/>
+    <w:uiPriority w:val="99"/>
+    <w:semiHidden/>
+    <w:unhideWhenUsed/>
+    <w:rsid w:val="00802AAD"/>
+    <w:pPr>
+      <w:spacing w:before="100" w:beforeAutospacing="1" w:after="100" w:afterAutospacing="1" w:line="240" w:lineRule="auto"/>
+    </w:pPr>
+    <w:rPr>
+      <w:rFonts w:ascii="Times New Roman" w:eastAsia="Times New Roman" w:hAnsi="Times New Roman" w:cs="Times New Roman"/>
+      <w:sz w:val="24"/>
+      <w:szCs w:val="24"/>
+      <w:lang w:val="en-US"/>
+    </w:rPr>
+  </w:style>
+  <w:style w:type="character" w:styleId="Strong">
+    <w:name w:val="Strong"/>
+    <w:basedOn w:val="DefaultParagraphFont"/>
+    <w:uiPriority w:val="22"/>
+    <w:qFormat/>
+    <w:rsid w:val="00802AAD"/>
+    <w:rPr>
+      <w:b/>
+      <w:bCs/>
+    </w:rPr>
+  </w:style>
+  <w:style w:type="character" w:styleId="UnresolvedMention">
+    <w:name w:val="Unresolved Mention"/>
+    <w:basedOn w:val="DefaultParagraphFont"/>
+    <w:uiPriority w:val="99"/>
+    <w:semiHidden/>
+    <w:unhideWhenUsed/>
+    <w:rsid w:val="00802AAD"/>
+    <w:rPr>
+      <w:color w:val="605E5C"/>
+      <w:shd w:val="clear" w:color="auto" w:fill="E1DFDD"/>
+    </w:rPr>
+  </w:style>
 </w:styles>
 </file>
 

</xml_diff>